<commit_message>
Updates to Main UI wireframes
Added extra sequences and dialog scripts to sequences, docx file includes all wireframes with wireframe-user story-erd mappings for each wireframe.
</commit_message>
<xml_diff>
--- a/Screen Sequence - Wireframe.docx
+++ b/Screen Sequence - Wireframe.docx
@@ -149,10 +149,10 @@
           <w:noProof/>
         </w:rPr>
         <w:drawing>
-          <wp:inline distT="0" distB="0" distL="0" distR="0" wp14:anchorId="0BBD8D39" wp14:editId="049B13F9">
-            <wp:extent cx="5943600" cy="4105910"/>
-            <wp:effectExtent l="0" t="0" r="0" b="8890"/>
-            <wp:docPr id="508225826" name="Picture 3" descr="A screenshot of a computer&#10;&#10;AI-generated content may be incorrect."/>
+          <wp:inline distT="0" distB="0" distL="0" distR="0" wp14:anchorId="069CF316" wp14:editId="5B6F72C8">
+            <wp:extent cx="5943600" cy="3760470"/>
+            <wp:effectExtent l="0" t="0" r="0" b="0"/>
+            <wp:docPr id="59398335" name="Picture 1" descr="A blank form with a box&#10;&#10;AI-generated content may be incorrect."/>
             <wp:cNvGraphicFramePr>
               <a:graphicFrameLocks xmlns:a="http://schemas.openxmlformats.org/drawingml/2006/main" noChangeAspect="1"/>
             </wp:cNvGraphicFramePr>
@@ -160,7 +160,7 @@
               <a:graphicData uri="http://schemas.openxmlformats.org/drawingml/2006/picture">
                 <pic:pic xmlns:pic="http://schemas.openxmlformats.org/drawingml/2006/picture">
                   <pic:nvPicPr>
-                    <pic:cNvPr id="508225826" name="Picture 3" descr="A screenshot of a computer&#10;&#10;AI-generated content may be incorrect."/>
+                    <pic:cNvPr id="59398335" name="Picture 1" descr="A blank form with a box&#10;&#10;AI-generated content may be incorrect."/>
                     <pic:cNvPicPr/>
                   </pic:nvPicPr>
                   <pic:blipFill>
@@ -178,7 +178,7 @@
                   <pic:spPr>
                     <a:xfrm>
                       <a:off x="0" y="0"/>
-                      <a:ext cx="5943600" cy="4105910"/>
+                      <a:ext cx="5943600" cy="3760470"/>
                     </a:xfrm>
                     <a:prstGeom prst="rect">
                       <a:avLst/>
@@ -202,153 +202,4768 @@
         </w:rPr>
       </w:pPr>
     </w:p>
-    <w:p>
-      <w:pPr>
-        <w:spacing w:after="0" w:line="240" w:lineRule="auto"/>
-        <w:jc w:val="center"/>
-        <w:rPr>
-          <w:rFonts w:ascii="Times New Roman" w:hAnsi="Times New Roman" w:cs="Times New Roman"/>
-          <w:b/>
-          <w:bCs/>
-        </w:rPr>
-      </w:pPr>
-    </w:p>
-    <w:p>
-      <w:pPr>
-        <w:spacing w:after="0" w:line="240" w:lineRule="auto"/>
-        <w:jc w:val="center"/>
-        <w:rPr>
-          <w:rFonts w:ascii="Times New Roman" w:hAnsi="Times New Roman" w:cs="Times New Roman"/>
-          <w:b/>
-          <w:bCs/>
-        </w:rPr>
-      </w:pPr>
-    </w:p>
-    <w:p>
-      <w:pPr>
-        <w:spacing w:after="0" w:line="240" w:lineRule="auto"/>
-        <w:jc w:val="center"/>
-        <w:rPr>
-          <w:rFonts w:ascii="Times New Roman" w:hAnsi="Times New Roman" w:cs="Times New Roman"/>
-          <w:b/>
-          <w:bCs/>
-        </w:rPr>
-      </w:pPr>
-    </w:p>
-    <w:p>
-      <w:pPr>
-        <w:spacing w:after="0" w:line="240" w:lineRule="auto"/>
-        <w:jc w:val="center"/>
-        <w:rPr>
-          <w:rFonts w:ascii="Times New Roman" w:hAnsi="Times New Roman" w:cs="Times New Roman"/>
-          <w:b/>
-          <w:bCs/>
-        </w:rPr>
-      </w:pPr>
-    </w:p>
-    <w:p>
-      <w:pPr>
-        <w:spacing w:after="0" w:line="240" w:lineRule="auto"/>
-        <w:jc w:val="center"/>
-        <w:rPr>
-          <w:rFonts w:ascii="Times New Roman" w:hAnsi="Times New Roman" w:cs="Times New Roman"/>
-          <w:b/>
-          <w:bCs/>
-        </w:rPr>
-      </w:pPr>
-    </w:p>
-    <w:p>
-      <w:pPr>
-        <w:spacing w:after="0" w:line="240" w:lineRule="auto"/>
-        <w:jc w:val="center"/>
-        <w:rPr>
-          <w:rFonts w:ascii="Times New Roman" w:hAnsi="Times New Roman" w:cs="Times New Roman"/>
-          <w:b/>
-          <w:bCs/>
-        </w:rPr>
-      </w:pPr>
-    </w:p>
-    <w:p>
-      <w:pPr>
-        <w:spacing w:after="0" w:line="240" w:lineRule="auto"/>
-        <w:jc w:val="center"/>
-        <w:rPr>
-          <w:rFonts w:ascii="Times New Roman" w:hAnsi="Times New Roman" w:cs="Times New Roman"/>
-          <w:b/>
-          <w:bCs/>
-        </w:rPr>
-      </w:pPr>
-    </w:p>
-    <w:p>
-      <w:pPr>
-        <w:spacing w:after="0" w:line="240" w:lineRule="auto"/>
-        <w:jc w:val="center"/>
-        <w:rPr>
-          <w:rFonts w:ascii="Times New Roman" w:hAnsi="Times New Roman" w:cs="Times New Roman"/>
-          <w:b/>
-          <w:bCs/>
-        </w:rPr>
-      </w:pPr>
-    </w:p>
-    <w:p>
-      <w:pPr>
-        <w:spacing w:after="0" w:line="240" w:lineRule="auto"/>
-        <w:jc w:val="center"/>
-        <w:rPr>
-          <w:rFonts w:ascii="Times New Roman" w:hAnsi="Times New Roman" w:cs="Times New Roman"/>
-          <w:b/>
-          <w:bCs/>
-        </w:rPr>
-      </w:pPr>
-    </w:p>
-    <w:p>
-      <w:pPr>
-        <w:spacing w:after="0" w:line="240" w:lineRule="auto"/>
-        <w:jc w:val="center"/>
-        <w:rPr>
-          <w:rFonts w:ascii="Times New Roman" w:hAnsi="Times New Roman" w:cs="Times New Roman"/>
-          <w:b/>
-          <w:bCs/>
-        </w:rPr>
-      </w:pPr>
-    </w:p>
-    <w:p>
-      <w:pPr>
-        <w:spacing w:after="0" w:line="240" w:lineRule="auto"/>
-        <w:jc w:val="center"/>
-        <w:rPr>
-          <w:rFonts w:ascii="Times New Roman" w:hAnsi="Times New Roman" w:cs="Times New Roman"/>
-          <w:b/>
-          <w:bCs/>
-        </w:rPr>
-      </w:pPr>
-    </w:p>
-    <w:p>
-      <w:pPr>
-        <w:spacing w:after="0" w:line="240" w:lineRule="auto"/>
-        <w:jc w:val="center"/>
-        <w:rPr>
-          <w:rFonts w:ascii="Times New Roman" w:hAnsi="Times New Roman" w:cs="Times New Roman"/>
-          <w:b/>
-          <w:bCs/>
-        </w:rPr>
-      </w:pPr>
-    </w:p>
-    <w:p>
-      <w:pPr>
-        <w:spacing w:after="0" w:line="240" w:lineRule="auto"/>
-        <w:jc w:val="center"/>
-        <w:rPr>
-          <w:rFonts w:ascii="Times New Roman" w:hAnsi="Times New Roman" w:cs="Times New Roman"/>
-          <w:b/>
-          <w:bCs/>
-        </w:rPr>
-      </w:pPr>
-    </w:p>
-    <w:p>
-      <w:pPr>
-        <w:spacing w:after="0" w:line="240" w:lineRule="auto"/>
-        <w:jc w:val="center"/>
+    <w:tbl>
+      <w:tblPr>
+        <w:tblStyle w:val="TableGrid"/>
+        <w:tblW w:w="0" w:type="auto"/>
+        <w:tblLook w:val="04A0" w:firstRow="1" w:lastRow="0" w:firstColumn="1" w:lastColumn="0" w:noHBand="0" w:noVBand="1"/>
+      </w:tblPr>
+      <w:tblGrid>
+        <w:gridCol w:w="4675"/>
+        <w:gridCol w:w="4675"/>
+      </w:tblGrid>
+      <w:tr>
+        <w:tc>
+          <w:tcPr>
+            <w:tcW w:w="4675" w:type="dxa"/>
+            <w:shd w:val="clear" w:color="auto" w:fill="C1E4F5" w:themeFill="accent1" w:themeFillTint="33"/>
+          </w:tcPr>
+          <w:p>
+            <w:pPr>
+              <w:jc w:val="center"/>
+              <w:rPr>
+                <w:rFonts w:ascii="Times New Roman" w:hAnsi="Times New Roman" w:cs="Times New Roman"/>
+                <w:b/>
+                <w:bCs/>
+              </w:rPr>
+            </w:pPr>
+            <w:r>
+              <w:rPr>
+                <w:rFonts w:ascii="Times New Roman" w:hAnsi="Times New Roman" w:cs="Times New Roman"/>
+                <w:b/>
+                <w:bCs/>
+              </w:rPr>
+              <w:t>User Story</w:t>
+            </w:r>
+          </w:p>
+        </w:tc>
+        <w:tc>
+          <w:tcPr>
+            <w:tcW w:w="4675" w:type="dxa"/>
+            <w:shd w:val="clear" w:color="auto" w:fill="C1E4F5" w:themeFill="accent1" w:themeFillTint="33"/>
+          </w:tcPr>
+          <w:p>
+            <w:pPr>
+              <w:jc w:val="center"/>
+              <w:rPr>
+                <w:rFonts w:ascii="Times New Roman" w:hAnsi="Times New Roman" w:cs="Times New Roman"/>
+                <w:b/>
+                <w:bCs/>
+              </w:rPr>
+            </w:pPr>
+            <w:r>
+              <w:rPr>
+                <w:rFonts w:ascii="Times New Roman" w:hAnsi="Times New Roman" w:cs="Times New Roman"/>
+                <w:b/>
+                <w:bCs/>
+              </w:rPr>
+              <w:t>ERD</w:t>
+            </w:r>
+          </w:p>
+        </w:tc>
+      </w:tr>
+      <w:tr>
+        <w:tc>
+          <w:tcPr>
+            <w:tcW w:w="4675" w:type="dxa"/>
+          </w:tcPr>
+          <w:p>
+            <w:pPr>
+              <w:jc w:val="center"/>
+              <w:rPr>
+                <w:rFonts w:ascii="Times New Roman" w:hAnsi="Times New Roman" w:cs="Times New Roman"/>
+              </w:rPr>
+            </w:pPr>
+            <w:r>
+              <w:rPr>
+                <w:rFonts w:ascii="Times New Roman" w:hAnsi="Times New Roman" w:cs="Times New Roman"/>
+              </w:rPr>
+              <w:t xml:space="preserve">1, 2, 3, 4, </w:t>
+            </w:r>
+            <w:r>
+              <w:rPr>
+                <w:rFonts w:ascii="Times New Roman" w:hAnsi="Times New Roman" w:cs="Times New Roman"/>
+              </w:rPr>
+              <w:t>5</w:t>
+            </w:r>
+          </w:p>
+        </w:tc>
+        <w:tc>
+          <w:tcPr>
+            <w:tcW w:w="4675" w:type="dxa"/>
+          </w:tcPr>
+          <w:p>
+            <w:pPr>
+              <w:rPr>
+                <w:rFonts w:ascii="Times New Roman" w:hAnsi="Times New Roman" w:cs="Times New Roman"/>
+                <w:b/>
+                <w:bCs/>
+              </w:rPr>
+            </w:pPr>
+            <w:r>
+              <w:rPr>
+                <w:rFonts w:ascii="Times New Roman" w:hAnsi="Times New Roman" w:cs="Times New Roman"/>
+                <w:b/>
+                <w:bCs/>
+              </w:rPr>
+              <w:t xml:space="preserve">PART_HISTORY: </w:t>
+            </w:r>
+          </w:p>
+          <w:p>
+            <w:pPr>
+              <w:rPr>
+                <w:rFonts w:ascii="Times New Roman" w:hAnsi="Times New Roman" w:cs="Times New Roman"/>
+              </w:rPr>
+            </w:pPr>
+            <w:r>
+              <w:rPr>
+                <w:rFonts w:ascii="Times New Roman" w:hAnsi="Times New Roman" w:cs="Times New Roman"/>
+              </w:rPr>
+              <w:t>PART_NUMBER,CUSTOMER_NAME</w:t>
+            </w:r>
+          </w:p>
+          <w:p>
+            <w:pPr>
+              <w:rPr>
+                <w:rFonts w:ascii="Times New Roman" w:hAnsi="Times New Roman" w:cs="Times New Roman"/>
+              </w:rPr>
+            </w:pPr>
+            <w:r>
+              <w:rPr>
+                <w:rFonts w:ascii="Times New Roman" w:hAnsi="Times New Roman" w:cs="Times New Roman"/>
+              </w:rPr>
+              <w:t>OPERATOR_NAME, QTY, DATE_DUE</w:t>
+            </w:r>
+          </w:p>
+          <w:p>
+            <w:pPr>
+              <w:rPr>
+                <w:rFonts w:ascii="Times New Roman" w:hAnsi="Times New Roman" w:cs="Times New Roman"/>
+              </w:rPr>
+            </w:pPr>
+            <w:r>
+              <w:rPr>
+                <w:rFonts w:ascii="Times New Roman" w:hAnsi="Times New Roman" w:cs="Times New Roman"/>
+              </w:rPr>
+              <w:t>DATE_RECEIVED, OPERATIONS</w:t>
+            </w:r>
+          </w:p>
+          <w:p>
+            <w:pPr>
+              <w:rPr>
+                <w:rFonts w:ascii="Times New Roman" w:hAnsi="Times New Roman" w:cs="Times New Roman"/>
+              </w:rPr>
+            </w:pPr>
+            <w:r>
+              <w:rPr>
+                <w:rFonts w:ascii="Times New Roman" w:hAnsi="Times New Roman" w:cs="Times New Roman"/>
+              </w:rPr>
+              <w:t>PURCHASE_ORDER_NUMBER</w:t>
+            </w:r>
+          </w:p>
+        </w:tc>
+      </w:tr>
+    </w:tbl>
+    <w:p>
+      <w:pPr>
+        <w:spacing w:after="0" w:line="240" w:lineRule="auto"/>
+        <w:jc w:val="center"/>
+        <w:rPr>
+          <w:rFonts w:ascii="Times New Roman" w:hAnsi="Times New Roman" w:cs="Times New Roman"/>
+          <w:b/>
+          <w:bCs/>
+        </w:rPr>
+      </w:pPr>
+    </w:p>
+    <w:p>
+      <w:pPr>
+        <w:spacing w:after="0" w:line="240" w:lineRule="auto"/>
+        <w:jc w:val="center"/>
+        <w:rPr>
+          <w:rFonts w:ascii="Times New Roman" w:hAnsi="Times New Roman" w:cs="Times New Roman"/>
+          <w:b/>
+          <w:bCs/>
+        </w:rPr>
+      </w:pPr>
+    </w:p>
+    <w:p>
+      <w:pPr>
+        <w:spacing w:after="0" w:line="240" w:lineRule="auto"/>
+        <w:jc w:val="center"/>
+        <w:rPr>
+          <w:rFonts w:ascii="Times New Roman" w:hAnsi="Times New Roman" w:cs="Times New Roman"/>
+          <w:b/>
+          <w:bCs/>
+        </w:rPr>
+      </w:pPr>
+    </w:p>
+    <w:p>
+      <w:pPr>
+        <w:spacing w:after="0" w:line="240" w:lineRule="auto"/>
+        <w:jc w:val="center"/>
+        <w:rPr>
+          <w:rFonts w:ascii="Times New Roman" w:hAnsi="Times New Roman" w:cs="Times New Roman"/>
+          <w:b/>
+          <w:bCs/>
+        </w:rPr>
+      </w:pPr>
+    </w:p>
+    <w:p>
+      <w:pPr>
+        <w:spacing w:after="0" w:line="240" w:lineRule="auto"/>
+        <w:jc w:val="center"/>
+        <w:rPr>
+          <w:rFonts w:ascii="Times New Roman" w:hAnsi="Times New Roman" w:cs="Times New Roman"/>
+          <w:b/>
+          <w:bCs/>
+        </w:rPr>
+      </w:pPr>
+    </w:p>
+    <w:p>
+      <w:pPr>
+        <w:spacing w:after="0" w:line="240" w:lineRule="auto"/>
+        <w:jc w:val="center"/>
+        <w:rPr>
+          <w:rFonts w:ascii="Times New Roman" w:hAnsi="Times New Roman" w:cs="Times New Roman"/>
+          <w:b/>
+          <w:bCs/>
+        </w:rPr>
+      </w:pPr>
+    </w:p>
+    <w:p>
+      <w:pPr>
+        <w:spacing w:after="0" w:line="240" w:lineRule="auto"/>
+        <w:jc w:val="center"/>
+        <w:rPr>
+          <w:rFonts w:ascii="Times New Roman" w:hAnsi="Times New Roman" w:cs="Times New Roman"/>
+          <w:b/>
+          <w:bCs/>
+        </w:rPr>
+      </w:pPr>
+    </w:p>
+    <w:p>
+      <w:pPr>
+        <w:spacing w:after="0" w:line="240" w:lineRule="auto"/>
+        <w:rPr>
+          <w:rFonts w:ascii="Times New Roman" w:hAnsi="Times New Roman" w:cs="Times New Roman"/>
+          <w:b/>
+          <w:bCs/>
+        </w:rPr>
+      </w:pPr>
+    </w:p>
+    <w:p>
+      <w:pPr>
+        <w:spacing w:after="0" w:line="240" w:lineRule="auto"/>
+        <w:jc w:val="center"/>
+        <w:rPr>
+          <w:rFonts w:ascii="Times New Roman" w:hAnsi="Times New Roman" w:cs="Times New Roman"/>
+          <w:b/>
+          <w:bCs/>
+        </w:rPr>
+      </w:pPr>
+      <w:r>
+        <w:rPr>
+          <w:rFonts w:ascii="Times New Roman" w:hAnsi="Times New Roman" w:cs="Times New Roman"/>
+          <w:b/>
+          <w:bCs/>
+          <w:noProof/>
+        </w:rPr>
+        <w:lastRenderedPageBreak/>
+        <w:drawing>
+          <wp:inline distT="0" distB="0" distL="0" distR="0" wp14:anchorId="1B23B986" wp14:editId="7F1171F5">
+            <wp:extent cx="5943600" cy="3222625"/>
+            <wp:effectExtent l="0" t="0" r="0" b="0"/>
+            <wp:docPr id="884079385" name="Picture 8" descr="A screenshot of a document&#10;&#10;AI-generated content may be incorrect."/>
+            <wp:cNvGraphicFramePr>
+              <a:graphicFrameLocks xmlns:a="http://schemas.openxmlformats.org/drawingml/2006/main" noChangeAspect="1"/>
+            </wp:cNvGraphicFramePr>
+            <a:graphic xmlns:a="http://schemas.openxmlformats.org/drawingml/2006/main">
+              <a:graphicData uri="http://schemas.openxmlformats.org/drawingml/2006/picture">
+                <pic:pic xmlns:pic="http://schemas.openxmlformats.org/drawingml/2006/picture">
+                  <pic:nvPicPr>
+                    <pic:cNvPr id="884079385" name="Picture 8" descr="A screenshot of a document&#10;&#10;AI-generated content may be incorrect."/>
+                    <pic:cNvPicPr/>
+                  </pic:nvPicPr>
+                  <pic:blipFill>
+                    <a:blip r:embed="rId5">
+                      <a:extLst>
+                        <a:ext uri="{28A0092B-C50C-407E-A947-70E740481C1C}">
+                          <a14:useLocalDpi xmlns:a14="http://schemas.microsoft.com/office/drawing/2010/main" val="0"/>
+                        </a:ext>
+                      </a:extLst>
+                    </a:blip>
+                    <a:stretch>
+                      <a:fillRect/>
+                    </a:stretch>
+                  </pic:blipFill>
+                  <pic:spPr>
+                    <a:xfrm>
+                      <a:off x="0" y="0"/>
+                      <a:ext cx="5943600" cy="3222625"/>
+                    </a:xfrm>
+                    <a:prstGeom prst="rect">
+                      <a:avLst/>
+                    </a:prstGeom>
+                  </pic:spPr>
+                </pic:pic>
+              </a:graphicData>
+            </a:graphic>
+          </wp:inline>
+        </w:drawing>
+      </w:r>
+    </w:p>
+    <w:p>
+      <w:pPr>
+        <w:spacing w:after="0" w:line="240" w:lineRule="auto"/>
+        <w:jc w:val="center"/>
+        <w:rPr>
+          <w:rFonts w:ascii="Times New Roman" w:hAnsi="Times New Roman" w:cs="Times New Roman"/>
+          <w:b/>
+          <w:bCs/>
+        </w:rPr>
+      </w:pPr>
+    </w:p>
+    <w:tbl>
+      <w:tblPr>
+        <w:tblStyle w:val="TableGrid"/>
+        <w:tblW w:w="0" w:type="auto"/>
+        <w:tblLook w:val="04A0" w:firstRow="1" w:lastRow="0" w:firstColumn="1" w:lastColumn="0" w:noHBand="0" w:noVBand="1"/>
+      </w:tblPr>
+      <w:tblGrid>
+        <w:gridCol w:w="4675"/>
+        <w:gridCol w:w="4675"/>
+      </w:tblGrid>
+      <w:tr>
+        <w:tc>
+          <w:tcPr>
+            <w:tcW w:w="4675" w:type="dxa"/>
+            <w:shd w:val="clear" w:color="auto" w:fill="C1E4F5" w:themeFill="accent1" w:themeFillTint="33"/>
+          </w:tcPr>
+          <w:p>
+            <w:pPr>
+              <w:jc w:val="center"/>
+              <w:rPr>
+                <w:rFonts w:ascii="Times New Roman" w:hAnsi="Times New Roman" w:cs="Times New Roman"/>
+                <w:b/>
+                <w:bCs/>
+              </w:rPr>
+            </w:pPr>
+            <w:r>
+              <w:rPr>
+                <w:rFonts w:ascii="Times New Roman" w:hAnsi="Times New Roman" w:cs="Times New Roman"/>
+                <w:b/>
+                <w:bCs/>
+              </w:rPr>
+              <w:t>User Story</w:t>
+            </w:r>
+          </w:p>
+        </w:tc>
+        <w:tc>
+          <w:tcPr>
+            <w:tcW w:w="4675" w:type="dxa"/>
+            <w:shd w:val="clear" w:color="auto" w:fill="C1E4F5" w:themeFill="accent1" w:themeFillTint="33"/>
+          </w:tcPr>
+          <w:p>
+            <w:pPr>
+              <w:jc w:val="center"/>
+              <w:rPr>
+                <w:rFonts w:ascii="Times New Roman" w:hAnsi="Times New Roman" w:cs="Times New Roman"/>
+                <w:b/>
+                <w:bCs/>
+              </w:rPr>
+            </w:pPr>
+            <w:r>
+              <w:rPr>
+                <w:rFonts w:ascii="Times New Roman" w:hAnsi="Times New Roman" w:cs="Times New Roman"/>
+                <w:b/>
+                <w:bCs/>
+              </w:rPr>
+              <w:t>ERD</w:t>
+            </w:r>
+          </w:p>
+        </w:tc>
+      </w:tr>
+      <w:tr>
+        <w:tc>
+          <w:tcPr>
+            <w:tcW w:w="4675" w:type="dxa"/>
+          </w:tcPr>
+          <w:p>
+            <w:pPr>
+              <w:jc w:val="center"/>
+              <w:rPr>
+                <w:rFonts w:ascii="Times New Roman" w:hAnsi="Times New Roman" w:cs="Times New Roman"/>
+              </w:rPr>
+            </w:pPr>
+            <w:r>
+              <w:rPr>
+                <w:rFonts w:ascii="Times New Roman" w:hAnsi="Times New Roman" w:cs="Times New Roman"/>
+              </w:rPr>
+              <w:t>1</w:t>
+            </w:r>
+          </w:p>
+        </w:tc>
+        <w:tc>
+          <w:tcPr>
+            <w:tcW w:w="4675" w:type="dxa"/>
+          </w:tcPr>
+          <w:p>
+            <w:pPr>
+              <w:rPr>
+                <w:rFonts w:ascii="Times New Roman" w:hAnsi="Times New Roman" w:cs="Times New Roman"/>
+              </w:rPr>
+            </w:pPr>
+            <w:r>
+              <w:rPr>
+                <w:rFonts w:ascii="Times New Roman" w:hAnsi="Times New Roman" w:cs="Times New Roman"/>
+                <w:b/>
+                <w:bCs/>
+              </w:rPr>
+              <w:t>CUSTOMERS</w:t>
+            </w:r>
+            <w:r>
+              <w:rPr>
+                <w:rFonts w:ascii="Times New Roman" w:hAnsi="Times New Roman" w:cs="Times New Roman"/>
+              </w:rPr>
+              <w:t xml:space="preserve">: </w:t>
+            </w:r>
+          </w:p>
+          <w:p>
+            <w:pPr>
+              <w:rPr>
+                <w:rFonts w:ascii="Times New Roman" w:hAnsi="Times New Roman" w:cs="Times New Roman"/>
+              </w:rPr>
+            </w:pPr>
+            <w:r>
+              <w:rPr>
+                <w:rFonts w:ascii="Times New Roman" w:hAnsi="Times New Roman" w:cs="Times New Roman"/>
+              </w:rPr>
+              <w:t>CUSTOMER_ID</w:t>
+            </w:r>
+            <w:r>
+              <w:rPr>
+                <w:rFonts w:ascii="Times New Roman" w:hAnsi="Times New Roman" w:cs="Times New Roman"/>
+              </w:rPr>
+              <w:t xml:space="preserve">, </w:t>
+            </w:r>
+            <w:r>
+              <w:rPr>
+                <w:rFonts w:ascii="Times New Roman" w:hAnsi="Times New Roman" w:cs="Times New Roman"/>
+              </w:rPr>
+              <w:t>CUSTOMER_NAME</w:t>
+            </w:r>
+          </w:p>
+          <w:p>
+            <w:pPr>
+              <w:rPr>
+                <w:rFonts w:ascii="Times New Roman" w:hAnsi="Times New Roman" w:cs="Times New Roman"/>
+              </w:rPr>
+            </w:pPr>
+            <w:r>
+              <w:rPr>
+                <w:rFonts w:ascii="Times New Roman" w:hAnsi="Times New Roman" w:cs="Times New Roman"/>
+                <w:b/>
+                <w:bCs/>
+              </w:rPr>
+              <w:t>OPERATORS:</w:t>
+            </w:r>
+            <w:r>
+              <w:rPr>
+                <w:rFonts w:ascii="Times New Roman" w:hAnsi="Times New Roman" w:cs="Times New Roman"/>
+              </w:rPr>
+              <w:t xml:space="preserve"> </w:t>
+            </w:r>
+          </w:p>
+          <w:p>
+            <w:pPr>
+              <w:rPr>
+                <w:rFonts w:ascii="Times New Roman" w:hAnsi="Times New Roman" w:cs="Times New Roman"/>
+              </w:rPr>
+            </w:pPr>
+            <w:r>
+              <w:rPr>
+                <w:rFonts w:ascii="Times New Roman" w:hAnsi="Times New Roman" w:cs="Times New Roman"/>
+              </w:rPr>
+              <w:t>OPERATOR_ID</w:t>
+            </w:r>
+            <w:r>
+              <w:rPr>
+                <w:rFonts w:ascii="Times New Roman" w:hAnsi="Times New Roman" w:cs="Times New Roman"/>
+              </w:rPr>
+              <w:t xml:space="preserve">, </w:t>
+            </w:r>
+            <w:r>
+              <w:rPr>
+                <w:rFonts w:ascii="Times New Roman" w:hAnsi="Times New Roman" w:cs="Times New Roman"/>
+              </w:rPr>
+              <w:t>OPERATOR_NAME</w:t>
+            </w:r>
+          </w:p>
+          <w:p>
+            <w:pPr>
+              <w:rPr>
+                <w:rFonts w:ascii="Times New Roman" w:hAnsi="Times New Roman" w:cs="Times New Roman"/>
+              </w:rPr>
+            </w:pPr>
+            <w:r>
+              <w:rPr>
+                <w:rFonts w:ascii="Times New Roman" w:hAnsi="Times New Roman" w:cs="Times New Roman"/>
+                <w:b/>
+                <w:bCs/>
+              </w:rPr>
+              <w:t>JOBS:</w:t>
+            </w:r>
+            <w:r>
+              <w:rPr>
+                <w:rFonts w:ascii="Times New Roman" w:hAnsi="Times New Roman" w:cs="Times New Roman"/>
+              </w:rPr>
+              <w:t xml:space="preserve">               </w:t>
+            </w:r>
+          </w:p>
+          <w:p>
+            <w:pPr>
+              <w:rPr>
+                <w:rFonts w:ascii="Times New Roman" w:hAnsi="Times New Roman" w:cs="Times New Roman"/>
+              </w:rPr>
+            </w:pPr>
+            <w:r>
+              <w:rPr>
+                <w:rFonts w:ascii="Times New Roman" w:hAnsi="Times New Roman" w:cs="Times New Roman"/>
+              </w:rPr>
+              <w:t>JOB_ID</w:t>
+            </w:r>
+          </w:p>
+          <w:p>
+            <w:pPr>
+              <w:rPr>
+                <w:rFonts w:ascii="Times New Roman" w:hAnsi="Times New Roman" w:cs="Times New Roman"/>
+                <w:b/>
+                <w:bCs/>
+              </w:rPr>
+            </w:pPr>
+            <w:r>
+              <w:rPr>
+                <w:rFonts w:ascii="Times New Roman" w:hAnsi="Times New Roman" w:cs="Times New Roman"/>
+                <w:b/>
+                <w:bCs/>
+              </w:rPr>
+              <w:t xml:space="preserve">PART_HISTORY: </w:t>
+            </w:r>
+          </w:p>
+          <w:p>
+            <w:pPr>
+              <w:rPr>
+                <w:rFonts w:ascii="Times New Roman" w:hAnsi="Times New Roman" w:cs="Times New Roman"/>
+              </w:rPr>
+            </w:pPr>
+            <w:r>
+              <w:rPr>
+                <w:rFonts w:ascii="Times New Roman" w:hAnsi="Times New Roman" w:cs="Times New Roman"/>
+              </w:rPr>
+              <w:t>PART_NUMBER,CUSTOMER_NAME</w:t>
+            </w:r>
+          </w:p>
+          <w:p>
+            <w:pPr>
+              <w:rPr>
+                <w:rFonts w:ascii="Times New Roman" w:hAnsi="Times New Roman" w:cs="Times New Roman"/>
+              </w:rPr>
+            </w:pPr>
+            <w:r>
+              <w:rPr>
+                <w:rFonts w:ascii="Times New Roman" w:hAnsi="Times New Roman" w:cs="Times New Roman"/>
+              </w:rPr>
+              <w:t>OPERATOR_NAME, QTY, DATE_DUE</w:t>
+            </w:r>
+          </w:p>
+          <w:p>
+            <w:pPr>
+              <w:rPr>
+                <w:rFonts w:ascii="Times New Roman" w:hAnsi="Times New Roman" w:cs="Times New Roman"/>
+              </w:rPr>
+            </w:pPr>
+            <w:r>
+              <w:rPr>
+                <w:rFonts w:ascii="Times New Roman" w:hAnsi="Times New Roman" w:cs="Times New Roman"/>
+              </w:rPr>
+              <w:t>DATE_RECEIVED, OPERATIONS</w:t>
+            </w:r>
+          </w:p>
+          <w:p>
+            <w:pPr>
+              <w:rPr>
+                <w:rFonts w:ascii="Times New Roman" w:hAnsi="Times New Roman" w:cs="Times New Roman"/>
+              </w:rPr>
+            </w:pPr>
+            <w:r>
+              <w:rPr>
+                <w:rFonts w:ascii="Times New Roman" w:hAnsi="Times New Roman" w:cs="Times New Roman"/>
+              </w:rPr>
+              <w:t>PURCHASE_ORDER_NUMBER</w:t>
+            </w:r>
+          </w:p>
+        </w:tc>
+      </w:tr>
+    </w:tbl>
+    <w:p>
+      <w:pPr>
+        <w:spacing w:after="0" w:line="240" w:lineRule="auto"/>
+        <w:rPr>
+          <w:rFonts w:ascii="Times New Roman" w:hAnsi="Times New Roman" w:cs="Times New Roman"/>
+          <w:b/>
+          <w:bCs/>
+        </w:rPr>
+      </w:pPr>
+    </w:p>
+    <w:p>
+      <w:pPr>
+        <w:spacing w:after="0" w:line="240" w:lineRule="auto"/>
+        <w:jc w:val="center"/>
+        <w:rPr>
+          <w:rFonts w:ascii="Times New Roman" w:hAnsi="Times New Roman" w:cs="Times New Roman"/>
+          <w:b/>
+          <w:bCs/>
+        </w:rPr>
+      </w:pPr>
+    </w:p>
+    <w:p>
+      <w:pPr>
+        <w:spacing w:after="0" w:line="240" w:lineRule="auto"/>
+        <w:jc w:val="center"/>
+        <w:rPr>
+          <w:rFonts w:ascii="Times New Roman" w:hAnsi="Times New Roman" w:cs="Times New Roman"/>
+          <w:b/>
+          <w:bCs/>
+        </w:rPr>
+      </w:pPr>
+    </w:p>
+    <w:p>
+      <w:pPr>
+        <w:spacing w:after="0" w:line="240" w:lineRule="auto"/>
+        <w:jc w:val="center"/>
+        <w:rPr>
+          <w:rFonts w:ascii="Times New Roman" w:hAnsi="Times New Roman" w:cs="Times New Roman"/>
+          <w:b/>
+          <w:bCs/>
+        </w:rPr>
+      </w:pPr>
+    </w:p>
+    <w:p>
+      <w:pPr>
+        <w:spacing w:after="0" w:line="240" w:lineRule="auto"/>
+        <w:jc w:val="center"/>
+        <w:rPr>
+          <w:rFonts w:ascii="Times New Roman" w:hAnsi="Times New Roman" w:cs="Times New Roman"/>
+          <w:b/>
+          <w:bCs/>
+        </w:rPr>
+      </w:pPr>
+    </w:p>
+    <w:p>
+      <w:pPr>
+        <w:spacing w:after="0" w:line="240" w:lineRule="auto"/>
+        <w:jc w:val="center"/>
+        <w:rPr>
+          <w:rFonts w:ascii="Times New Roman" w:hAnsi="Times New Roman" w:cs="Times New Roman"/>
+          <w:b/>
+          <w:bCs/>
+        </w:rPr>
+      </w:pPr>
+    </w:p>
+    <w:p>
+      <w:pPr>
+        <w:spacing w:after="0" w:line="240" w:lineRule="auto"/>
+        <w:rPr>
+          <w:rFonts w:ascii="Times New Roman" w:hAnsi="Times New Roman" w:cs="Times New Roman"/>
+          <w:b/>
+          <w:bCs/>
+        </w:rPr>
+      </w:pPr>
+      <w:r>
+        <w:rPr>
+          <w:rFonts w:ascii="Times New Roman" w:hAnsi="Times New Roman" w:cs="Times New Roman"/>
+          <w:b/>
+          <w:bCs/>
+          <w:noProof/>
+        </w:rPr>
+        <w:lastRenderedPageBreak/>
+        <w:drawing>
+          <wp:inline distT="0" distB="0" distL="0" distR="0" wp14:anchorId="13FE7018" wp14:editId="205A9D70">
+            <wp:extent cx="5943600" cy="3122295"/>
+            <wp:effectExtent l="0" t="0" r="0" b="1905"/>
+            <wp:docPr id="1459914166" name="Picture 9" descr="A screenshot of a computer&#10;&#10;AI-generated content may be incorrect."/>
+            <wp:cNvGraphicFramePr>
+              <a:graphicFrameLocks xmlns:a="http://schemas.openxmlformats.org/drawingml/2006/main" noChangeAspect="1"/>
+            </wp:cNvGraphicFramePr>
+            <a:graphic xmlns:a="http://schemas.openxmlformats.org/drawingml/2006/main">
+              <a:graphicData uri="http://schemas.openxmlformats.org/drawingml/2006/picture">
+                <pic:pic xmlns:pic="http://schemas.openxmlformats.org/drawingml/2006/picture">
+                  <pic:nvPicPr>
+                    <pic:cNvPr id="1459914166" name="Picture 9" descr="A screenshot of a computer&#10;&#10;AI-generated content may be incorrect."/>
+                    <pic:cNvPicPr/>
+                  </pic:nvPicPr>
+                  <pic:blipFill>
+                    <a:blip r:embed="rId6">
+                      <a:extLst>
+                        <a:ext uri="{28A0092B-C50C-407E-A947-70E740481C1C}">
+                          <a14:useLocalDpi xmlns:a14="http://schemas.microsoft.com/office/drawing/2010/main" val="0"/>
+                        </a:ext>
+                      </a:extLst>
+                    </a:blip>
+                    <a:stretch>
+                      <a:fillRect/>
+                    </a:stretch>
+                  </pic:blipFill>
+                  <pic:spPr>
+                    <a:xfrm>
+                      <a:off x="0" y="0"/>
+                      <a:ext cx="5943600" cy="3122295"/>
+                    </a:xfrm>
+                    <a:prstGeom prst="rect">
+                      <a:avLst/>
+                    </a:prstGeom>
+                  </pic:spPr>
+                </pic:pic>
+              </a:graphicData>
+            </a:graphic>
+          </wp:inline>
+        </w:drawing>
+      </w:r>
+    </w:p>
+    <w:p>
+      <w:pPr>
+        <w:spacing w:after="0" w:line="240" w:lineRule="auto"/>
+        <w:rPr>
+          <w:rFonts w:ascii="Times New Roman" w:hAnsi="Times New Roman" w:cs="Times New Roman"/>
+          <w:b/>
+          <w:bCs/>
+        </w:rPr>
+      </w:pPr>
+    </w:p>
+    <w:tbl>
+      <w:tblPr>
+        <w:tblStyle w:val="TableGrid"/>
+        <w:tblW w:w="0" w:type="auto"/>
+        <w:tblLook w:val="04A0" w:firstRow="1" w:lastRow="0" w:firstColumn="1" w:lastColumn="0" w:noHBand="0" w:noVBand="1"/>
+      </w:tblPr>
+      <w:tblGrid>
+        <w:gridCol w:w="4675"/>
+        <w:gridCol w:w="4675"/>
+      </w:tblGrid>
+      <w:tr>
+        <w:tc>
+          <w:tcPr>
+            <w:tcW w:w="4675" w:type="dxa"/>
+            <w:shd w:val="clear" w:color="auto" w:fill="C1E4F5" w:themeFill="accent1" w:themeFillTint="33"/>
+          </w:tcPr>
+          <w:p>
+            <w:pPr>
+              <w:jc w:val="center"/>
+              <w:rPr>
+                <w:rFonts w:ascii="Times New Roman" w:hAnsi="Times New Roman" w:cs="Times New Roman"/>
+                <w:b/>
+                <w:bCs/>
+              </w:rPr>
+            </w:pPr>
+            <w:r>
+              <w:rPr>
+                <w:rFonts w:ascii="Times New Roman" w:hAnsi="Times New Roman" w:cs="Times New Roman"/>
+                <w:b/>
+                <w:bCs/>
+              </w:rPr>
+              <w:t>User Story</w:t>
+            </w:r>
+          </w:p>
+        </w:tc>
+        <w:tc>
+          <w:tcPr>
+            <w:tcW w:w="4675" w:type="dxa"/>
+            <w:shd w:val="clear" w:color="auto" w:fill="C1E4F5" w:themeFill="accent1" w:themeFillTint="33"/>
+          </w:tcPr>
+          <w:p>
+            <w:pPr>
+              <w:jc w:val="center"/>
+              <w:rPr>
+                <w:rFonts w:ascii="Times New Roman" w:hAnsi="Times New Roman" w:cs="Times New Roman"/>
+                <w:b/>
+                <w:bCs/>
+              </w:rPr>
+            </w:pPr>
+            <w:r>
+              <w:rPr>
+                <w:rFonts w:ascii="Times New Roman" w:hAnsi="Times New Roman" w:cs="Times New Roman"/>
+                <w:b/>
+                <w:bCs/>
+              </w:rPr>
+              <w:t>ERD</w:t>
+            </w:r>
+          </w:p>
+        </w:tc>
+      </w:tr>
+      <w:tr>
+        <w:tc>
+          <w:tcPr>
+            <w:tcW w:w="4675" w:type="dxa"/>
+          </w:tcPr>
+          <w:p>
+            <w:pPr>
+              <w:jc w:val="center"/>
+              <w:rPr>
+                <w:rFonts w:ascii="Times New Roman" w:hAnsi="Times New Roman" w:cs="Times New Roman"/>
+              </w:rPr>
+            </w:pPr>
+            <w:r>
+              <w:rPr>
+                <w:rFonts w:ascii="Times New Roman" w:hAnsi="Times New Roman" w:cs="Times New Roman"/>
+              </w:rPr>
+              <w:t>1</w:t>
+            </w:r>
+            <w:r>
+              <w:rPr>
+                <w:rFonts w:ascii="Times New Roman" w:hAnsi="Times New Roman" w:cs="Times New Roman"/>
+              </w:rPr>
+              <w:t>, 6</w:t>
+            </w:r>
+          </w:p>
+        </w:tc>
+        <w:tc>
+          <w:tcPr>
+            <w:tcW w:w="4675" w:type="dxa"/>
+          </w:tcPr>
+          <w:p>
+            <w:pPr>
+              <w:rPr>
+                <w:rFonts w:ascii="Times New Roman" w:hAnsi="Times New Roman" w:cs="Times New Roman"/>
+              </w:rPr>
+            </w:pPr>
+            <w:r>
+              <w:rPr>
+                <w:rFonts w:ascii="Times New Roman" w:hAnsi="Times New Roman" w:cs="Times New Roman"/>
+                <w:b/>
+                <w:bCs/>
+              </w:rPr>
+              <w:t>CUSTOMERS</w:t>
+            </w:r>
+            <w:r>
+              <w:rPr>
+                <w:rFonts w:ascii="Times New Roman" w:hAnsi="Times New Roman" w:cs="Times New Roman"/>
+              </w:rPr>
+              <w:t xml:space="preserve">: </w:t>
+            </w:r>
+          </w:p>
+          <w:p>
+            <w:pPr>
+              <w:rPr>
+                <w:rFonts w:ascii="Times New Roman" w:hAnsi="Times New Roman" w:cs="Times New Roman"/>
+              </w:rPr>
+            </w:pPr>
+            <w:r>
+              <w:rPr>
+                <w:rFonts w:ascii="Times New Roman" w:hAnsi="Times New Roman" w:cs="Times New Roman"/>
+              </w:rPr>
+              <w:t>CUSTOMER_ID</w:t>
+            </w:r>
+            <w:r>
+              <w:rPr>
+                <w:rFonts w:ascii="Times New Roman" w:hAnsi="Times New Roman" w:cs="Times New Roman"/>
+              </w:rPr>
+              <w:t xml:space="preserve">, </w:t>
+            </w:r>
+            <w:r>
+              <w:rPr>
+                <w:rFonts w:ascii="Times New Roman" w:hAnsi="Times New Roman" w:cs="Times New Roman"/>
+              </w:rPr>
+              <w:t>CUSTOMER_NAME</w:t>
+            </w:r>
+          </w:p>
+          <w:p>
+            <w:pPr>
+              <w:rPr>
+                <w:rFonts w:ascii="Times New Roman" w:hAnsi="Times New Roman" w:cs="Times New Roman"/>
+              </w:rPr>
+            </w:pPr>
+            <w:r>
+              <w:rPr>
+                <w:rFonts w:ascii="Times New Roman" w:hAnsi="Times New Roman" w:cs="Times New Roman"/>
+                <w:b/>
+                <w:bCs/>
+              </w:rPr>
+              <w:t>OPERATORS:</w:t>
+            </w:r>
+            <w:r>
+              <w:rPr>
+                <w:rFonts w:ascii="Times New Roman" w:hAnsi="Times New Roman" w:cs="Times New Roman"/>
+              </w:rPr>
+              <w:t xml:space="preserve"> </w:t>
+            </w:r>
+          </w:p>
+          <w:p>
+            <w:pPr>
+              <w:rPr>
+                <w:rFonts w:ascii="Times New Roman" w:hAnsi="Times New Roman" w:cs="Times New Roman"/>
+              </w:rPr>
+            </w:pPr>
+            <w:r>
+              <w:rPr>
+                <w:rFonts w:ascii="Times New Roman" w:hAnsi="Times New Roman" w:cs="Times New Roman"/>
+              </w:rPr>
+              <w:t>OPERATOR_ID</w:t>
+            </w:r>
+            <w:r>
+              <w:rPr>
+                <w:rFonts w:ascii="Times New Roman" w:hAnsi="Times New Roman" w:cs="Times New Roman"/>
+              </w:rPr>
+              <w:t xml:space="preserve">, </w:t>
+            </w:r>
+            <w:r>
+              <w:rPr>
+                <w:rFonts w:ascii="Times New Roman" w:hAnsi="Times New Roman" w:cs="Times New Roman"/>
+              </w:rPr>
+              <w:t>OPERATOR_NAME</w:t>
+            </w:r>
+          </w:p>
+          <w:p>
+            <w:pPr>
+              <w:rPr>
+                <w:rFonts w:ascii="Times New Roman" w:hAnsi="Times New Roman" w:cs="Times New Roman"/>
+              </w:rPr>
+            </w:pPr>
+            <w:r>
+              <w:rPr>
+                <w:rFonts w:ascii="Times New Roman" w:hAnsi="Times New Roman" w:cs="Times New Roman"/>
+                <w:b/>
+                <w:bCs/>
+              </w:rPr>
+              <w:t>JOBS:</w:t>
+            </w:r>
+            <w:r>
+              <w:rPr>
+                <w:rFonts w:ascii="Times New Roman" w:hAnsi="Times New Roman" w:cs="Times New Roman"/>
+              </w:rPr>
+              <w:t xml:space="preserve">               </w:t>
+            </w:r>
+          </w:p>
+          <w:p>
+            <w:pPr>
+              <w:rPr>
+                <w:rFonts w:ascii="Times New Roman" w:hAnsi="Times New Roman" w:cs="Times New Roman"/>
+              </w:rPr>
+            </w:pPr>
+            <w:r>
+              <w:rPr>
+                <w:rFonts w:ascii="Times New Roman" w:hAnsi="Times New Roman" w:cs="Times New Roman"/>
+              </w:rPr>
+              <w:t>JOB_ID</w:t>
+            </w:r>
+          </w:p>
+          <w:p>
+            <w:pPr>
+              <w:rPr>
+                <w:rFonts w:ascii="Times New Roman" w:hAnsi="Times New Roman" w:cs="Times New Roman"/>
+                <w:b/>
+                <w:bCs/>
+              </w:rPr>
+            </w:pPr>
+            <w:r>
+              <w:rPr>
+                <w:rFonts w:ascii="Times New Roman" w:hAnsi="Times New Roman" w:cs="Times New Roman"/>
+                <w:b/>
+                <w:bCs/>
+              </w:rPr>
+              <w:t xml:space="preserve">PART_HISTORY: </w:t>
+            </w:r>
+          </w:p>
+          <w:p>
+            <w:pPr>
+              <w:rPr>
+                <w:rFonts w:ascii="Times New Roman" w:hAnsi="Times New Roman" w:cs="Times New Roman"/>
+              </w:rPr>
+            </w:pPr>
+            <w:r>
+              <w:rPr>
+                <w:rFonts w:ascii="Times New Roman" w:hAnsi="Times New Roman" w:cs="Times New Roman"/>
+              </w:rPr>
+              <w:t>PART_NUMBER,CUSTOMER_NAME</w:t>
+            </w:r>
+          </w:p>
+          <w:p>
+            <w:pPr>
+              <w:rPr>
+                <w:rFonts w:ascii="Times New Roman" w:hAnsi="Times New Roman" w:cs="Times New Roman"/>
+              </w:rPr>
+            </w:pPr>
+            <w:r>
+              <w:rPr>
+                <w:rFonts w:ascii="Times New Roman" w:hAnsi="Times New Roman" w:cs="Times New Roman"/>
+              </w:rPr>
+              <w:t>OPERATOR_NAME, QTY, DATE_DUE</w:t>
+            </w:r>
+          </w:p>
+          <w:p>
+            <w:pPr>
+              <w:rPr>
+                <w:rFonts w:ascii="Times New Roman" w:hAnsi="Times New Roman" w:cs="Times New Roman"/>
+              </w:rPr>
+            </w:pPr>
+            <w:r>
+              <w:rPr>
+                <w:rFonts w:ascii="Times New Roman" w:hAnsi="Times New Roman" w:cs="Times New Roman"/>
+              </w:rPr>
+              <w:t>DATE_RECEIVED, OPERATIONS</w:t>
+            </w:r>
+          </w:p>
+          <w:p>
+            <w:pPr>
+              <w:rPr>
+                <w:rFonts w:ascii="Times New Roman" w:hAnsi="Times New Roman" w:cs="Times New Roman"/>
+              </w:rPr>
+            </w:pPr>
+            <w:r>
+              <w:rPr>
+                <w:rFonts w:ascii="Times New Roman" w:hAnsi="Times New Roman" w:cs="Times New Roman"/>
+              </w:rPr>
+              <w:t>PURCHASE_ORDER_NUMBER</w:t>
+            </w:r>
+          </w:p>
+        </w:tc>
+      </w:tr>
+    </w:tbl>
+    <w:p>
+      <w:pPr>
+        <w:spacing w:after="0" w:line="240" w:lineRule="auto"/>
+        <w:rPr>
+          <w:rFonts w:ascii="Times New Roman" w:hAnsi="Times New Roman" w:cs="Times New Roman"/>
+          <w:b/>
+          <w:bCs/>
+        </w:rPr>
+      </w:pPr>
+    </w:p>
+    <w:p>
+      <w:pPr>
+        <w:spacing w:after="0" w:line="240" w:lineRule="auto"/>
+        <w:jc w:val="center"/>
+        <w:rPr>
+          <w:rFonts w:ascii="Times New Roman" w:hAnsi="Times New Roman" w:cs="Times New Roman"/>
+          <w:b/>
+          <w:bCs/>
+        </w:rPr>
+      </w:pPr>
+      <w:r>
+        <w:rPr>
+          <w:rFonts w:ascii="Times New Roman" w:hAnsi="Times New Roman" w:cs="Times New Roman"/>
+          <w:b/>
+          <w:bCs/>
+          <w:noProof/>
+        </w:rPr>
+        <w:lastRenderedPageBreak/>
+        <w:drawing>
+          <wp:inline distT="0" distB="0" distL="0" distR="0" wp14:anchorId="4722238B" wp14:editId="5015203B">
+            <wp:extent cx="5943600" cy="3114675"/>
+            <wp:effectExtent l="0" t="0" r="0" b="9525"/>
+            <wp:docPr id="1932829132" name="Picture 10" descr="A screenshot of a document&#10;&#10;AI-generated content may be incorrect."/>
+            <wp:cNvGraphicFramePr>
+              <a:graphicFrameLocks xmlns:a="http://schemas.openxmlformats.org/drawingml/2006/main" noChangeAspect="1"/>
+            </wp:cNvGraphicFramePr>
+            <a:graphic xmlns:a="http://schemas.openxmlformats.org/drawingml/2006/main">
+              <a:graphicData uri="http://schemas.openxmlformats.org/drawingml/2006/picture">
+                <pic:pic xmlns:pic="http://schemas.openxmlformats.org/drawingml/2006/picture">
+                  <pic:nvPicPr>
+                    <pic:cNvPr id="1932829132" name="Picture 10" descr="A screenshot of a document&#10;&#10;AI-generated content may be incorrect."/>
+                    <pic:cNvPicPr/>
+                  </pic:nvPicPr>
+                  <pic:blipFill>
+                    <a:blip r:embed="rId7">
+                      <a:extLst>
+                        <a:ext uri="{28A0092B-C50C-407E-A947-70E740481C1C}">
+                          <a14:useLocalDpi xmlns:a14="http://schemas.microsoft.com/office/drawing/2010/main" val="0"/>
+                        </a:ext>
+                      </a:extLst>
+                    </a:blip>
+                    <a:stretch>
+                      <a:fillRect/>
+                    </a:stretch>
+                  </pic:blipFill>
+                  <pic:spPr>
+                    <a:xfrm>
+                      <a:off x="0" y="0"/>
+                      <a:ext cx="5943600" cy="3114675"/>
+                    </a:xfrm>
+                    <a:prstGeom prst="rect">
+                      <a:avLst/>
+                    </a:prstGeom>
+                  </pic:spPr>
+                </pic:pic>
+              </a:graphicData>
+            </a:graphic>
+          </wp:inline>
+        </w:drawing>
+      </w:r>
+    </w:p>
+    <w:p>
+      <w:pPr>
+        <w:spacing w:after="0" w:line="240" w:lineRule="auto"/>
+        <w:jc w:val="center"/>
+        <w:rPr>
+          <w:rFonts w:ascii="Times New Roman" w:hAnsi="Times New Roman" w:cs="Times New Roman"/>
+          <w:b/>
+          <w:bCs/>
+        </w:rPr>
+      </w:pPr>
+    </w:p>
+    <w:tbl>
+      <w:tblPr>
+        <w:tblStyle w:val="TableGrid"/>
+        <w:tblW w:w="0" w:type="auto"/>
+        <w:tblLook w:val="04A0" w:firstRow="1" w:lastRow="0" w:firstColumn="1" w:lastColumn="0" w:noHBand="0" w:noVBand="1"/>
+      </w:tblPr>
+      <w:tblGrid>
+        <w:gridCol w:w="4675"/>
+        <w:gridCol w:w="4675"/>
+      </w:tblGrid>
+      <w:tr>
+        <w:tc>
+          <w:tcPr>
+            <w:tcW w:w="4675" w:type="dxa"/>
+            <w:shd w:val="clear" w:color="auto" w:fill="C1E4F5" w:themeFill="accent1" w:themeFillTint="33"/>
+          </w:tcPr>
+          <w:p>
+            <w:pPr>
+              <w:jc w:val="center"/>
+              <w:rPr>
+                <w:rFonts w:ascii="Times New Roman" w:hAnsi="Times New Roman" w:cs="Times New Roman"/>
+                <w:b/>
+                <w:bCs/>
+              </w:rPr>
+            </w:pPr>
+            <w:r>
+              <w:rPr>
+                <w:rFonts w:ascii="Times New Roman" w:hAnsi="Times New Roman" w:cs="Times New Roman"/>
+                <w:b/>
+                <w:bCs/>
+              </w:rPr>
+              <w:t>User Story</w:t>
+            </w:r>
+          </w:p>
+        </w:tc>
+        <w:tc>
+          <w:tcPr>
+            <w:tcW w:w="4675" w:type="dxa"/>
+            <w:shd w:val="clear" w:color="auto" w:fill="C1E4F5" w:themeFill="accent1" w:themeFillTint="33"/>
+          </w:tcPr>
+          <w:p>
+            <w:pPr>
+              <w:jc w:val="center"/>
+              <w:rPr>
+                <w:rFonts w:ascii="Times New Roman" w:hAnsi="Times New Roman" w:cs="Times New Roman"/>
+                <w:b/>
+                <w:bCs/>
+              </w:rPr>
+            </w:pPr>
+            <w:r>
+              <w:rPr>
+                <w:rFonts w:ascii="Times New Roman" w:hAnsi="Times New Roman" w:cs="Times New Roman"/>
+                <w:b/>
+                <w:bCs/>
+              </w:rPr>
+              <w:t>ERD</w:t>
+            </w:r>
+          </w:p>
+        </w:tc>
+      </w:tr>
+      <w:tr>
+        <w:tc>
+          <w:tcPr>
+            <w:tcW w:w="4675" w:type="dxa"/>
+          </w:tcPr>
+          <w:p>
+            <w:pPr>
+              <w:jc w:val="center"/>
+              <w:rPr>
+                <w:rFonts w:ascii="Times New Roman" w:hAnsi="Times New Roman" w:cs="Times New Roman"/>
+              </w:rPr>
+            </w:pPr>
+            <w:r>
+              <w:rPr>
+                <w:rFonts w:ascii="Times New Roman" w:hAnsi="Times New Roman" w:cs="Times New Roman"/>
+              </w:rPr>
+              <w:t>1</w:t>
+            </w:r>
+          </w:p>
+        </w:tc>
+        <w:tc>
+          <w:tcPr>
+            <w:tcW w:w="4675" w:type="dxa"/>
+          </w:tcPr>
+          <w:p>
+            <w:pPr>
+              <w:rPr>
+                <w:rFonts w:ascii="Times New Roman" w:hAnsi="Times New Roman" w:cs="Times New Roman"/>
+              </w:rPr>
+            </w:pPr>
+            <w:r>
+              <w:rPr>
+                <w:rFonts w:ascii="Times New Roman" w:hAnsi="Times New Roman" w:cs="Times New Roman"/>
+                <w:b/>
+                <w:bCs/>
+              </w:rPr>
+              <w:t>CUSTOMERS</w:t>
+            </w:r>
+            <w:r>
+              <w:rPr>
+                <w:rFonts w:ascii="Times New Roman" w:hAnsi="Times New Roman" w:cs="Times New Roman"/>
+              </w:rPr>
+              <w:t xml:space="preserve">: </w:t>
+            </w:r>
+          </w:p>
+          <w:p>
+            <w:pPr>
+              <w:rPr>
+                <w:rFonts w:ascii="Times New Roman" w:hAnsi="Times New Roman" w:cs="Times New Roman"/>
+              </w:rPr>
+            </w:pPr>
+            <w:r>
+              <w:rPr>
+                <w:rFonts w:ascii="Times New Roman" w:hAnsi="Times New Roman" w:cs="Times New Roman"/>
+              </w:rPr>
+              <w:t>CUSTOMER_ID</w:t>
+            </w:r>
+            <w:r>
+              <w:rPr>
+                <w:rFonts w:ascii="Times New Roman" w:hAnsi="Times New Roman" w:cs="Times New Roman"/>
+              </w:rPr>
+              <w:t xml:space="preserve">, </w:t>
+            </w:r>
+            <w:r>
+              <w:rPr>
+                <w:rFonts w:ascii="Times New Roman" w:hAnsi="Times New Roman" w:cs="Times New Roman"/>
+              </w:rPr>
+              <w:t>CUSTOMER_NAME</w:t>
+            </w:r>
+          </w:p>
+          <w:p>
+            <w:pPr>
+              <w:rPr>
+                <w:rFonts w:ascii="Times New Roman" w:hAnsi="Times New Roman" w:cs="Times New Roman"/>
+              </w:rPr>
+            </w:pPr>
+            <w:r>
+              <w:rPr>
+                <w:rFonts w:ascii="Times New Roman" w:hAnsi="Times New Roman" w:cs="Times New Roman"/>
+                <w:b/>
+                <w:bCs/>
+              </w:rPr>
+              <w:t>OPERATORS:</w:t>
+            </w:r>
+            <w:r>
+              <w:rPr>
+                <w:rFonts w:ascii="Times New Roman" w:hAnsi="Times New Roman" w:cs="Times New Roman"/>
+              </w:rPr>
+              <w:t xml:space="preserve"> </w:t>
+            </w:r>
+          </w:p>
+          <w:p>
+            <w:pPr>
+              <w:rPr>
+                <w:rFonts w:ascii="Times New Roman" w:hAnsi="Times New Roman" w:cs="Times New Roman"/>
+              </w:rPr>
+            </w:pPr>
+            <w:r>
+              <w:rPr>
+                <w:rFonts w:ascii="Times New Roman" w:hAnsi="Times New Roman" w:cs="Times New Roman"/>
+              </w:rPr>
+              <w:t>OPERATOR_ID</w:t>
+            </w:r>
+            <w:r>
+              <w:rPr>
+                <w:rFonts w:ascii="Times New Roman" w:hAnsi="Times New Roman" w:cs="Times New Roman"/>
+              </w:rPr>
+              <w:t xml:space="preserve">, </w:t>
+            </w:r>
+            <w:r>
+              <w:rPr>
+                <w:rFonts w:ascii="Times New Roman" w:hAnsi="Times New Roman" w:cs="Times New Roman"/>
+              </w:rPr>
+              <w:t>OPERATOR_NAME</w:t>
+            </w:r>
+          </w:p>
+          <w:p>
+            <w:pPr>
+              <w:rPr>
+                <w:rFonts w:ascii="Times New Roman" w:hAnsi="Times New Roman" w:cs="Times New Roman"/>
+              </w:rPr>
+            </w:pPr>
+            <w:r>
+              <w:rPr>
+                <w:rFonts w:ascii="Times New Roman" w:hAnsi="Times New Roman" w:cs="Times New Roman"/>
+                <w:b/>
+                <w:bCs/>
+              </w:rPr>
+              <w:t>JOBS:</w:t>
+            </w:r>
+            <w:r>
+              <w:rPr>
+                <w:rFonts w:ascii="Times New Roman" w:hAnsi="Times New Roman" w:cs="Times New Roman"/>
+              </w:rPr>
+              <w:t xml:space="preserve">               </w:t>
+            </w:r>
+          </w:p>
+          <w:p>
+            <w:pPr>
+              <w:rPr>
+                <w:rFonts w:ascii="Times New Roman" w:hAnsi="Times New Roman" w:cs="Times New Roman"/>
+              </w:rPr>
+            </w:pPr>
+            <w:r>
+              <w:rPr>
+                <w:rFonts w:ascii="Times New Roman" w:hAnsi="Times New Roman" w:cs="Times New Roman"/>
+              </w:rPr>
+              <w:t>JOB_ID</w:t>
+            </w:r>
+          </w:p>
+          <w:p>
+            <w:pPr>
+              <w:rPr>
+                <w:rFonts w:ascii="Times New Roman" w:hAnsi="Times New Roman" w:cs="Times New Roman"/>
+                <w:b/>
+                <w:bCs/>
+              </w:rPr>
+            </w:pPr>
+            <w:r>
+              <w:rPr>
+                <w:rFonts w:ascii="Times New Roman" w:hAnsi="Times New Roman" w:cs="Times New Roman"/>
+                <w:b/>
+                <w:bCs/>
+              </w:rPr>
+              <w:t xml:space="preserve">PART_HISTORY: </w:t>
+            </w:r>
+          </w:p>
+          <w:p>
+            <w:pPr>
+              <w:rPr>
+                <w:rFonts w:ascii="Times New Roman" w:hAnsi="Times New Roman" w:cs="Times New Roman"/>
+              </w:rPr>
+            </w:pPr>
+            <w:r>
+              <w:rPr>
+                <w:rFonts w:ascii="Times New Roman" w:hAnsi="Times New Roman" w:cs="Times New Roman"/>
+              </w:rPr>
+              <w:t>PART_NUMBER,CUSTOMER_NAME</w:t>
+            </w:r>
+          </w:p>
+          <w:p>
+            <w:pPr>
+              <w:rPr>
+                <w:rFonts w:ascii="Times New Roman" w:hAnsi="Times New Roman" w:cs="Times New Roman"/>
+              </w:rPr>
+            </w:pPr>
+            <w:r>
+              <w:rPr>
+                <w:rFonts w:ascii="Times New Roman" w:hAnsi="Times New Roman" w:cs="Times New Roman"/>
+              </w:rPr>
+              <w:t>OPERATOR_NAME, QTY, DATE_DUE</w:t>
+            </w:r>
+          </w:p>
+          <w:p>
+            <w:pPr>
+              <w:rPr>
+                <w:rFonts w:ascii="Times New Roman" w:hAnsi="Times New Roman" w:cs="Times New Roman"/>
+              </w:rPr>
+            </w:pPr>
+            <w:r>
+              <w:rPr>
+                <w:rFonts w:ascii="Times New Roman" w:hAnsi="Times New Roman" w:cs="Times New Roman"/>
+              </w:rPr>
+              <w:t>DATE_RECEIVED, OPERATIONS</w:t>
+            </w:r>
+          </w:p>
+          <w:p>
+            <w:pPr>
+              <w:rPr>
+                <w:rFonts w:ascii="Times New Roman" w:hAnsi="Times New Roman" w:cs="Times New Roman"/>
+              </w:rPr>
+            </w:pPr>
+            <w:r>
+              <w:rPr>
+                <w:rFonts w:ascii="Times New Roman" w:hAnsi="Times New Roman" w:cs="Times New Roman"/>
+              </w:rPr>
+              <w:t>PURCHASE_ORDER_NUMBER</w:t>
+            </w:r>
+          </w:p>
+        </w:tc>
+      </w:tr>
+    </w:tbl>
+    <w:p>
+      <w:pPr>
+        <w:spacing w:after="0" w:line="240" w:lineRule="auto"/>
+        <w:jc w:val="center"/>
+        <w:rPr>
+          <w:rFonts w:ascii="Times New Roman" w:hAnsi="Times New Roman" w:cs="Times New Roman"/>
+          <w:b/>
+          <w:bCs/>
+        </w:rPr>
+      </w:pPr>
+    </w:p>
+    <w:p>
+      <w:pPr>
+        <w:spacing w:after="0" w:line="240" w:lineRule="auto"/>
+        <w:jc w:val="center"/>
+        <w:rPr>
+          <w:rFonts w:ascii="Times New Roman" w:hAnsi="Times New Roman" w:cs="Times New Roman"/>
+          <w:b/>
+          <w:bCs/>
+        </w:rPr>
+      </w:pPr>
+    </w:p>
+    <w:p>
+      <w:pPr>
+        <w:spacing w:after="0" w:line="240" w:lineRule="auto"/>
+        <w:jc w:val="center"/>
+        <w:rPr>
+          <w:rFonts w:ascii="Times New Roman" w:hAnsi="Times New Roman" w:cs="Times New Roman"/>
+          <w:b/>
+          <w:bCs/>
+        </w:rPr>
+      </w:pPr>
+    </w:p>
+    <w:p>
+      <w:pPr>
+        <w:spacing w:after="0" w:line="240" w:lineRule="auto"/>
+        <w:jc w:val="center"/>
+        <w:rPr>
+          <w:rFonts w:ascii="Times New Roman" w:hAnsi="Times New Roman" w:cs="Times New Roman"/>
+          <w:b/>
+          <w:bCs/>
+        </w:rPr>
+      </w:pPr>
+      <w:r>
+        <w:rPr>
+          <w:rFonts w:ascii="Times New Roman" w:hAnsi="Times New Roman" w:cs="Times New Roman"/>
+          <w:b/>
+          <w:bCs/>
+          <w:noProof/>
+        </w:rPr>
+        <w:lastRenderedPageBreak/>
+        <w:drawing>
+          <wp:inline distT="0" distB="0" distL="0" distR="0" wp14:anchorId="0E54A6F8" wp14:editId="6D8C0B7A">
+            <wp:extent cx="5943600" cy="3188335"/>
+            <wp:effectExtent l="0" t="0" r="0" b="0"/>
+            <wp:docPr id="1352349810" name="Picture 4" descr="A blank form with text&#10;&#10;AI-generated content may be incorrect."/>
+            <wp:cNvGraphicFramePr>
+              <a:graphicFrameLocks xmlns:a="http://schemas.openxmlformats.org/drawingml/2006/main" noChangeAspect="1"/>
+            </wp:cNvGraphicFramePr>
+            <a:graphic xmlns:a="http://schemas.openxmlformats.org/drawingml/2006/main">
+              <a:graphicData uri="http://schemas.openxmlformats.org/drawingml/2006/picture">
+                <pic:pic xmlns:pic="http://schemas.openxmlformats.org/drawingml/2006/picture">
+                  <pic:nvPicPr>
+                    <pic:cNvPr id="1352349810" name="Picture 4" descr="A blank form with text&#10;&#10;AI-generated content may be incorrect."/>
+                    <pic:cNvPicPr/>
+                  </pic:nvPicPr>
+                  <pic:blipFill>
+                    <a:blip r:embed="rId8">
+                      <a:extLst>
+                        <a:ext uri="{28A0092B-C50C-407E-A947-70E740481C1C}">
+                          <a14:useLocalDpi xmlns:a14="http://schemas.microsoft.com/office/drawing/2010/main" val="0"/>
+                        </a:ext>
+                      </a:extLst>
+                    </a:blip>
+                    <a:stretch>
+                      <a:fillRect/>
+                    </a:stretch>
+                  </pic:blipFill>
+                  <pic:spPr>
+                    <a:xfrm>
+                      <a:off x="0" y="0"/>
+                      <a:ext cx="5943600" cy="3188335"/>
+                    </a:xfrm>
+                    <a:prstGeom prst="rect">
+                      <a:avLst/>
+                    </a:prstGeom>
+                  </pic:spPr>
+                </pic:pic>
+              </a:graphicData>
+            </a:graphic>
+          </wp:inline>
+        </w:drawing>
+      </w:r>
+    </w:p>
+    <w:p>
+      <w:pPr>
+        <w:spacing w:after="0" w:line="240" w:lineRule="auto"/>
+        <w:jc w:val="center"/>
+        <w:rPr>
+          <w:rFonts w:ascii="Times New Roman" w:hAnsi="Times New Roman" w:cs="Times New Roman"/>
+          <w:b/>
+          <w:bCs/>
+        </w:rPr>
+      </w:pPr>
+    </w:p>
+    <w:tbl>
+      <w:tblPr>
+        <w:tblStyle w:val="TableGrid"/>
+        <w:tblW w:w="0" w:type="auto"/>
+        <w:tblLook w:val="04A0" w:firstRow="1" w:lastRow="0" w:firstColumn="1" w:lastColumn="0" w:noHBand="0" w:noVBand="1"/>
+      </w:tblPr>
+      <w:tblGrid>
+        <w:gridCol w:w="4675"/>
+        <w:gridCol w:w="4675"/>
+      </w:tblGrid>
+      <w:tr>
+        <w:tc>
+          <w:tcPr>
+            <w:tcW w:w="4675" w:type="dxa"/>
+            <w:shd w:val="clear" w:color="auto" w:fill="C1E4F5" w:themeFill="accent1" w:themeFillTint="33"/>
+          </w:tcPr>
+          <w:p>
+            <w:pPr>
+              <w:jc w:val="center"/>
+              <w:rPr>
+                <w:rFonts w:ascii="Times New Roman" w:hAnsi="Times New Roman" w:cs="Times New Roman"/>
+                <w:b/>
+                <w:bCs/>
+              </w:rPr>
+            </w:pPr>
+            <w:r>
+              <w:rPr>
+                <w:rFonts w:ascii="Times New Roman" w:hAnsi="Times New Roman" w:cs="Times New Roman"/>
+                <w:b/>
+                <w:bCs/>
+              </w:rPr>
+              <w:t>User Story</w:t>
+            </w:r>
+          </w:p>
+        </w:tc>
+        <w:tc>
+          <w:tcPr>
+            <w:tcW w:w="4675" w:type="dxa"/>
+            <w:shd w:val="clear" w:color="auto" w:fill="C1E4F5" w:themeFill="accent1" w:themeFillTint="33"/>
+          </w:tcPr>
+          <w:p>
+            <w:pPr>
+              <w:jc w:val="center"/>
+              <w:rPr>
+                <w:rFonts w:ascii="Times New Roman" w:hAnsi="Times New Roman" w:cs="Times New Roman"/>
+                <w:b/>
+                <w:bCs/>
+              </w:rPr>
+            </w:pPr>
+            <w:r>
+              <w:rPr>
+                <w:rFonts w:ascii="Times New Roman" w:hAnsi="Times New Roman" w:cs="Times New Roman"/>
+                <w:b/>
+                <w:bCs/>
+              </w:rPr>
+              <w:t>ERD</w:t>
+            </w:r>
+          </w:p>
+        </w:tc>
+      </w:tr>
+      <w:tr>
+        <w:tc>
+          <w:tcPr>
+            <w:tcW w:w="4675" w:type="dxa"/>
+          </w:tcPr>
+          <w:p>
+            <w:pPr>
+              <w:jc w:val="center"/>
+              <w:rPr>
+                <w:rFonts w:ascii="Times New Roman" w:hAnsi="Times New Roman" w:cs="Times New Roman"/>
+              </w:rPr>
+            </w:pPr>
+            <w:r>
+              <w:rPr>
+                <w:rFonts w:ascii="Times New Roman" w:hAnsi="Times New Roman" w:cs="Times New Roman"/>
+              </w:rPr>
+              <w:t>2, 6</w:t>
+            </w:r>
+          </w:p>
+        </w:tc>
+        <w:tc>
+          <w:tcPr>
+            <w:tcW w:w="4675" w:type="dxa"/>
+          </w:tcPr>
+          <w:p>
+            <w:pPr>
+              <w:rPr>
+                <w:rFonts w:ascii="Times New Roman" w:hAnsi="Times New Roman" w:cs="Times New Roman"/>
+              </w:rPr>
+            </w:pPr>
+            <w:r>
+              <w:rPr>
+                <w:rFonts w:ascii="Times New Roman" w:hAnsi="Times New Roman" w:cs="Times New Roman"/>
+                <w:b/>
+                <w:bCs/>
+              </w:rPr>
+              <w:t>CUSTOMERS</w:t>
+            </w:r>
+            <w:r>
+              <w:rPr>
+                <w:rFonts w:ascii="Times New Roman" w:hAnsi="Times New Roman" w:cs="Times New Roman"/>
+              </w:rPr>
+              <w:t xml:space="preserve">: </w:t>
+            </w:r>
+          </w:p>
+          <w:p>
+            <w:pPr>
+              <w:rPr>
+                <w:rFonts w:ascii="Times New Roman" w:hAnsi="Times New Roman" w:cs="Times New Roman"/>
+              </w:rPr>
+            </w:pPr>
+            <w:r>
+              <w:rPr>
+                <w:rFonts w:ascii="Times New Roman" w:hAnsi="Times New Roman" w:cs="Times New Roman"/>
+              </w:rPr>
+              <w:t>CUSTOMER_ID</w:t>
+            </w:r>
+            <w:r>
+              <w:rPr>
+                <w:rFonts w:ascii="Times New Roman" w:hAnsi="Times New Roman" w:cs="Times New Roman"/>
+              </w:rPr>
+              <w:t xml:space="preserve">, </w:t>
+            </w:r>
+            <w:r>
+              <w:rPr>
+                <w:rFonts w:ascii="Times New Roman" w:hAnsi="Times New Roman" w:cs="Times New Roman"/>
+              </w:rPr>
+              <w:t>CUSTOMER_NAME</w:t>
+            </w:r>
+          </w:p>
+          <w:p>
+            <w:pPr>
+              <w:rPr>
+                <w:rFonts w:ascii="Times New Roman" w:hAnsi="Times New Roman" w:cs="Times New Roman"/>
+              </w:rPr>
+            </w:pPr>
+            <w:r>
+              <w:rPr>
+                <w:rFonts w:ascii="Times New Roman" w:hAnsi="Times New Roman" w:cs="Times New Roman"/>
+                <w:b/>
+                <w:bCs/>
+              </w:rPr>
+              <w:t>OPERATORS:</w:t>
+            </w:r>
+            <w:r>
+              <w:rPr>
+                <w:rFonts w:ascii="Times New Roman" w:hAnsi="Times New Roman" w:cs="Times New Roman"/>
+              </w:rPr>
+              <w:t xml:space="preserve"> </w:t>
+            </w:r>
+          </w:p>
+          <w:p>
+            <w:pPr>
+              <w:rPr>
+                <w:rFonts w:ascii="Times New Roman" w:hAnsi="Times New Roman" w:cs="Times New Roman"/>
+              </w:rPr>
+            </w:pPr>
+            <w:r>
+              <w:rPr>
+                <w:rFonts w:ascii="Times New Roman" w:hAnsi="Times New Roman" w:cs="Times New Roman"/>
+              </w:rPr>
+              <w:t>OPERATOR_ID</w:t>
+            </w:r>
+            <w:r>
+              <w:rPr>
+                <w:rFonts w:ascii="Times New Roman" w:hAnsi="Times New Roman" w:cs="Times New Roman"/>
+              </w:rPr>
+              <w:t xml:space="preserve">, </w:t>
+            </w:r>
+            <w:r>
+              <w:rPr>
+                <w:rFonts w:ascii="Times New Roman" w:hAnsi="Times New Roman" w:cs="Times New Roman"/>
+              </w:rPr>
+              <w:t>OPERATOR_NAME</w:t>
+            </w:r>
+          </w:p>
+          <w:p>
+            <w:pPr>
+              <w:rPr>
+                <w:rFonts w:ascii="Times New Roman" w:hAnsi="Times New Roman" w:cs="Times New Roman"/>
+              </w:rPr>
+            </w:pPr>
+            <w:r>
+              <w:rPr>
+                <w:rFonts w:ascii="Times New Roman" w:hAnsi="Times New Roman" w:cs="Times New Roman"/>
+                <w:b/>
+                <w:bCs/>
+              </w:rPr>
+              <w:t>JOBS:</w:t>
+            </w:r>
+            <w:r>
+              <w:rPr>
+                <w:rFonts w:ascii="Times New Roman" w:hAnsi="Times New Roman" w:cs="Times New Roman"/>
+              </w:rPr>
+              <w:t xml:space="preserve">               </w:t>
+            </w:r>
+          </w:p>
+          <w:p>
+            <w:pPr>
+              <w:rPr>
+                <w:rFonts w:ascii="Times New Roman" w:hAnsi="Times New Roman" w:cs="Times New Roman"/>
+              </w:rPr>
+            </w:pPr>
+            <w:r>
+              <w:rPr>
+                <w:rFonts w:ascii="Times New Roman" w:hAnsi="Times New Roman" w:cs="Times New Roman"/>
+              </w:rPr>
+              <w:t>JOB_ID</w:t>
+            </w:r>
+          </w:p>
+          <w:p>
+            <w:pPr>
+              <w:rPr>
+                <w:rFonts w:ascii="Times New Roman" w:hAnsi="Times New Roman" w:cs="Times New Roman"/>
+                <w:b/>
+                <w:bCs/>
+              </w:rPr>
+            </w:pPr>
+            <w:r>
+              <w:rPr>
+                <w:rFonts w:ascii="Times New Roman" w:hAnsi="Times New Roman" w:cs="Times New Roman"/>
+                <w:b/>
+                <w:bCs/>
+              </w:rPr>
+              <w:t xml:space="preserve">PART_HISTORY: </w:t>
+            </w:r>
+          </w:p>
+          <w:p>
+            <w:pPr>
+              <w:rPr>
+                <w:rFonts w:ascii="Times New Roman" w:hAnsi="Times New Roman" w:cs="Times New Roman"/>
+              </w:rPr>
+            </w:pPr>
+            <w:r>
+              <w:rPr>
+                <w:rFonts w:ascii="Times New Roman" w:hAnsi="Times New Roman" w:cs="Times New Roman"/>
+              </w:rPr>
+              <w:t>PART_NUMBER,CUSTOMER_NAME</w:t>
+            </w:r>
+          </w:p>
+          <w:p>
+            <w:pPr>
+              <w:rPr>
+                <w:rFonts w:ascii="Times New Roman" w:hAnsi="Times New Roman" w:cs="Times New Roman"/>
+              </w:rPr>
+            </w:pPr>
+            <w:r>
+              <w:rPr>
+                <w:rFonts w:ascii="Times New Roman" w:hAnsi="Times New Roman" w:cs="Times New Roman"/>
+              </w:rPr>
+              <w:t>OPERATOR_NAME, QTY, DATE_DUE</w:t>
+            </w:r>
+          </w:p>
+          <w:p>
+            <w:pPr>
+              <w:rPr>
+                <w:rFonts w:ascii="Times New Roman" w:hAnsi="Times New Roman" w:cs="Times New Roman"/>
+              </w:rPr>
+            </w:pPr>
+            <w:r>
+              <w:rPr>
+                <w:rFonts w:ascii="Times New Roman" w:hAnsi="Times New Roman" w:cs="Times New Roman"/>
+              </w:rPr>
+              <w:t>DATE_RECEIVED, OPERATIONS</w:t>
+            </w:r>
+          </w:p>
+          <w:p>
+            <w:pPr>
+              <w:rPr>
+                <w:rFonts w:ascii="Times New Roman" w:hAnsi="Times New Roman" w:cs="Times New Roman"/>
+              </w:rPr>
+            </w:pPr>
+            <w:r>
+              <w:rPr>
+                <w:rFonts w:ascii="Times New Roman" w:hAnsi="Times New Roman" w:cs="Times New Roman"/>
+              </w:rPr>
+              <w:t>PURCHASE_ORDER_NUMBER</w:t>
+            </w:r>
+          </w:p>
+        </w:tc>
+      </w:tr>
+    </w:tbl>
+    <w:p>
+      <w:pPr>
+        <w:spacing w:after="0" w:line="240" w:lineRule="auto"/>
+        <w:jc w:val="center"/>
+        <w:rPr>
+          <w:rFonts w:ascii="Times New Roman" w:hAnsi="Times New Roman" w:cs="Times New Roman"/>
+          <w:b/>
+          <w:bCs/>
+        </w:rPr>
+      </w:pPr>
+    </w:p>
+    <w:p>
+      <w:pPr>
+        <w:spacing w:after="0" w:line="240" w:lineRule="auto"/>
+        <w:jc w:val="center"/>
+        <w:rPr>
+          <w:rFonts w:ascii="Times New Roman" w:hAnsi="Times New Roman" w:cs="Times New Roman"/>
+          <w:b/>
+          <w:bCs/>
+        </w:rPr>
+      </w:pPr>
+    </w:p>
+    <w:p>
+      <w:pPr>
+        <w:spacing w:after="0" w:line="240" w:lineRule="auto"/>
+        <w:jc w:val="center"/>
+        <w:rPr>
+          <w:rFonts w:ascii="Times New Roman" w:hAnsi="Times New Roman" w:cs="Times New Roman"/>
+          <w:b/>
+          <w:bCs/>
+        </w:rPr>
+      </w:pPr>
+    </w:p>
+    <w:p>
+      <w:pPr>
+        <w:spacing w:after="0" w:line="240" w:lineRule="auto"/>
+        <w:jc w:val="center"/>
+        <w:rPr>
+          <w:rFonts w:ascii="Times New Roman" w:hAnsi="Times New Roman" w:cs="Times New Roman"/>
+          <w:b/>
+          <w:bCs/>
+        </w:rPr>
+      </w:pPr>
+    </w:p>
+    <w:p>
+      <w:pPr>
+        <w:spacing w:after="0" w:line="240" w:lineRule="auto"/>
+        <w:jc w:val="center"/>
+        <w:rPr>
+          <w:rFonts w:ascii="Times New Roman" w:hAnsi="Times New Roman" w:cs="Times New Roman"/>
+          <w:b/>
+          <w:bCs/>
+        </w:rPr>
+      </w:pPr>
+    </w:p>
+    <w:p>
+      <w:pPr>
+        <w:spacing w:after="0" w:line="240" w:lineRule="auto"/>
+        <w:jc w:val="center"/>
+        <w:rPr>
+          <w:rFonts w:ascii="Times New Roman" w:hAnsi="Times New Roman" w:cs="Times New Roman"/>
+          <w:b/>
+          <w:bCs/>
+        </w:rPr>
+      </w:pPr>
+    </w:p>
+    <w:p>
+      <w:pPr>
+        <w:spacing w:after="0" w:line="240" w:lineRule="auto"/>
+        <w:jc w:val="center"/>
+        <w:rPr>
+          <w:rFonts w:ascii="Times New Roman" w:hAnsi="Times New Roman" w:cs="Times New Roman"/>
+          <w:b/>
+          <w:bCs/>
+        </w:rPr>
+      </w:pPr>
+      <w:r>
+        <w:rPr>
+          <w:rFonts w:ascii="Times New Roman" w:hAnsi="Times New Roman" w:cs="Times New Roman"/>
+          <w:b/>
+          <w:bCs/>
+          <w:noProof/>
+        </w:rPr>
+        <w:lastRenderedPageBreak/>
+        <w:drawing>
+          <wp:inline distT="0" distB="0" distL="0" distR="0" wp14:anchorId="06754934" wp14:editId="351BA8A8">
+            <wp:extent cx="5943600" cy="3172460"/>
+            <wp:effectExtent l="0" t="0" r="0" b="8890"/>
+            <wp:docPr id="481022456" name="Picture 5" descr="A screenshot of a document&#10;&#10;AI-generated content may be incorrect."/>
+            <wp:cNvGraphicFramePr>
+              <a:graphicFrameLocks xmlns:a="http://schemas.openxmlformats.org/drawingml/2006/main" noChangeAspect="1"/>
+            </wp:cNvGraphicFramePr>
+            <a:graphic xmlns:a="http://schemas.openxmlformats.org/drawingml/2006/main">
+              <a:graphicData uri="http://schemas.openxmlformats.org/drawingml/2006/picture">
+                <pic:pic xmlns:pic="http://schemas.openxmlformats.org/drawingml/2006/picture">
+                  <pic:nvPicPr>
+                    <pic:cNvPr id="481022456" name="Picture 5" descr="A screenshot of a document&#10;&#10;AI-generated content may be incorrect."/>
+                    <pic:cNvPicPr/>
+                  </pic:nvPicPr>
+                  <pic:blipFill>
+                    <a:blip r:embed="rId9">
+                      <a:extLst>
+                        <a:ext uri="{28A0092B-C50C-407E-A947-70E740481C1C}">
+                          <a14:useLocalDpi xmlns:a14="http://schemas.microsoft.com/office/drawing/2010/main" val="0"/>
+                        </a:ext>
+                      </a:extLst>
+                    </a:blip>
+                    <a:stretch>
+                      <a:fillRect/>
+                    </a:stretch>
+                  </pic:blipFill>
+                  <pic:spPr>
+                    <a:xfrm>
+                      <a:off x="0" y="0"/>
+                      <a:ext cx="5943600" cy="3172460"/>
+                    </a:xfrm>
+                    <a:prstGeom prst="rect">
+                      <a:avLst/>
+                    </a:prstGeom>
+                  </pic:spPr>
+                </pic:pic>
+              </a:graphicData>
+            </a:graphic>
+          </wp:inline>
+        </w:drawing>
+      </w:r>
+    </w:p>
+    <w:p>
+      <w:pPr>
+        <w:spacing w:after="0" w:line="240" w:lineRule="auto"/>
+        <w:jc w:val="center"/>
+        <w:rPr>
+          <w:rFonts w:ascii="Times New Roman" w:hAnsi="Times New Roman" w:cs="Times New Roman"/>
+          <w:b/>
+          <w:bCs/>
+        </w:rPr>
+      </w:pPr>
+    </w:p>
+    <w:tbl>
+      <w:tblPr>
+        <w:tblStyle w:val="TableGrid"/>
+        <w:tblW w:w="0" w:type="auto"/>
+        <w:tblLook w:val="04A0" w:firstRow="1" w:lastRow="0" w:firstColumn="1" w:lastColumn="0" w:noHBand="0" w:noVBand="1"/>
+      </w:tblPr>
+      <w:tblGrid>
+        <w:gridCol w:w="4675"/>
+        <w:gridCol w:w="4675"/>
+      </w:tblGrid>
+      <w:tr>
+        <w:tc>
+          <w:tcPr>
+            <w:tcW w:w="4675" w:type="dxa"/>
+            <w:shd w:val="clear" w:color="auto" w:fill="C1E4F5" w:themeFill="accent1" w:themeFillTint="33"/>
+          </w:tcPr>
+          <w:p>
+            <w:pPr>
+              <w:jc w:val="center"/>
+              <w:rPr>
+                <w:rFonts w:ascii="Times New Roman" w:hAnsi="Times New Roman" w:cs="Times New Roman"/>
+                <w:b/>
+                <w:bCs/>
+              </w:rPr>
+            </w:pPr>
+            <w:r>
+              <w:rPr>
+                <w:rFonts w:ascii="Times New Roman" w:hAnsi="Times New Roman" w:cs="Times New Roman"/>
+                <w:b/>
+                <w:bCs/>
+              </w:rPr>
+              <w:t>User Story</w:t>
+            </w:r>
+          </w:p>
+        </w:tc>
+        <w:tc>
+          <w:tcPr>
+            <w:tcW w:w="4675" w:type="dxa"/>
+            <w:shd w:val="clear" w:color="auto" w:fill="C1E4F5" w:themeFill="accent1" w:themeFillTint="33"/>
+          </w:tcPr>
+          <w:p>
+            <w:pPr>
+              <w:jc w:val="center"/>
+              <w:rPr>
+                <w:rFonts w:ascii="Times New Roman" w:hAnsi="Times New Roman" w:cs="Times New Roman"/>
+                <w:b/>
+                <w:bCs/>
+              </w:rPr>
+            </w:pPr>
+            <w:r>
+              <w:rPr>
+                <w:rFonts w:ascii="Times New Roman" w:hAnsi="Times New Roman" w:cs="Times New Roman"/>
+                <w:b/>
+                <w:bCs/>
+              </w:rPr>
+              <w:t>ERD</w:t>
+            </w:r>
+          </w:p>
+        </w:tc>
+      </w:tr>
+      <w:tr>
+        <w:tc>
+          <w:tcPr>
+            <w:tcW w:w="4675" w:type="dxa"/>
+          </w:tcPr>
+          <w:p>
+            <w:pPr>
+              <w:jc w:val="center"/>
+              <w:rPr>
+                <w:rFonts w:ascii="Times New Roman" w:hAnsi="Times New Roman" w:cs="Times New Roman"/>
+              </w:rPr>
+            </w:pPr>
+            <w:r>
+              <w:rPr>
+                <w:rFonts w:ascii="Times New Roman" w:hAnsi="Times New Roman" w:cs="Times New Roman"/>
+              </w:rPr>
+              <w:t>2, 6</w:t>
+            </w:r>
+          </w:p>
+        </w:tc>
+        <w:tc>
+          <w:tcPr>
+            <w:tcW w:w="4675" w:type="dxa"/>
+          </w:tcPr>
+          <w:p>
+            <w:pPr>
+              <w:rPr>
+                <w:rFonts w:ascii="Times New Roman" w:hAnsi="Times New Roman" w:cs="Times New Roman"/>
+              </w:rPr>
+            </w:pPr>
+            <w:r>
+              <w:rPr>
+                <w:rFonts w:ascii="Times New Roman" w:hAnsi="Times New Roman" w:cs="Times New Roman"/>
+                <w:b/>
+                <w:bCs/>
+              </w:rPr>
+              <w:t>CUSTOMERS</w:t>
+            </w:r>
+            <w:r>
+              <w:rPr>
+                <w:rFonts w:ascii="Times New Roman" w:hAnsi="Times New Roman" w:cs="Times New Roman"/>
+              </w:rPr>
+              <w:t xml:space="preserve">: </w:t>
+            </w:r>
+          </w:p>
+          <w:p>
+            <w:pPr>
+              <w:rPr>
+                <w:rFonts w:ascii="Times New Roman" w:hAnsi="Times New Roman" w:cs="Times New Roman"/>
+              </w:rPr>
+            </w:pPr>
+            <w:r>
+              <w:rPr>
+                <w:rFonts w:ascii="Times New Roman" w:hAnsi="Times New Roman" w:cs="Times New Roman"/>
+              </w:rPr>
+              <w:t>CUSTOMER_ID</w:t>
+            </w:r>
+            <w:r>
+              <w:rPr>
+                <w:rFonts w:ascii="Times New Roman" w:hAnsi="Times New Roman" w:cs="Times New Roman"/>
+              </w:rPr>
+              <w:t xml:space="preserve">, </w:t>
+            </w:r>
+            <w:r>
+              <w:rPr>
+                <w:rFonts w:ascii="Times New Roman" w:hAnsi="Times New Roman" w:cs="Times New Roman"/>
+              </w:rPr>
+              <w:t>CUSTOMER_NAME</w:t>
+            </w:r>
+          </w:p>
+          <w:p>
+            <w:pPr>
+              <w:rPr>
+                <w:rFonts w:ascii="Times New Roman" w:hAnsi="Times New Roman" w:cs="Times New Roman"/>
+              </w:rPr>
+            </w:pPr>
+            <w:r>
+              <w:rPr>
+                <w:rFonts w:ascii="Times New Roman" w:hAnsi="Times New Roman" w:cs="Times New Roman"/>
+                <w:b/>
+                <w:bCs/>
+              </w:rPr>
+              <w:t>OPERATORS:</w:t>
+            </w:r>
+            <w:r>
+              <w:rPr>
+                <w:rFonts w:ascii="Times New Roman" w:hAnsi="Times New Roman" w:cs="Times New Roman"/>
+              </w:rPr>
+              <w:t xml:space="preserve"> </w:t>
+            </w:r>
+          </w:p>
+          <w:p>
+            <w:pPr>
+              <w:rPr>
+                <w:rFonts w:ascii="Times New Roman" w:hAnsi="Times New Roman" w:cs="Times New Roman"/>
+              </w:rPr>
+            </w:pPr>
+            <w:r>
+              <w:rPr>
+                <w:rFonts w:ascii="Times New Roman" w:hAnsi="Times New Roman" w:cs="Times New Roman"/>
+              </w:rPr>
+              <w:t>OPERATOR_ID</w:t>
+            </w:r>
+            <w:r>
+              <w:rPr>
+                <w:rFonts w:ascii="Times New Roman" w:hAnsi="Times New Roman" w:cs="Times New Roman"/>
+              </w:rPr>
+              <w:t xml:space="preserve">, </w:t>
+            </w:r>
+            <w:r>
+              <w:rPr>
+                <w:rFonts w:ascii="Times New Roman" w:hAnsi="Times New Roman" w:cs="Times New Roman"/>
+              </w:rPr>
+              <w:t>OPERATOR_NAME</w:t>
+            </w:r>
+          </w:p>
+          <w:p>
+            <w:pPr>
+              <w:rPr>
+                <w:rFonts w:ascii="Times New Roman" w:hAnsi="Times New Roman" w:cs="Times New Roman"/>
+              </w:rPr>
+            </w:pPr>
+            <w:r>
+              <w:rPr>
+                <w:rFonts w:ascii="Times New Roman" w:hAnsi="Times New Roman" w:cs="Times New Roman"/>
+                <w:b/>
+                <w:bCs/>
+              </w:rPr>
+              <w:t>JOBS:</w:t>
+            </w:r>
+            <w:r>
+              <w:rPr>
+                <w:rFonts w:ascii="Times New Roman" w:hAnsi="Times New Roman" w:cs="Times New Roman"/>
+              </w:rPr>
+              <w:t xml:space="preserve">               </w:t>
+            </w:r>
+          </w:p>
+          <w:p>
+            <w:pPr>
+              <w:rPr>
+                <w:rFonts w:ascii="Times New Roman" w:hAnsi="Times New Roman" w:cs="Times New Roman"/>
+              </w:rPr>
+            </w:pPr>
+            <w:r>
+              <w:rPr>
+                <w:rFonts w:ascii="Times New Roman" w:hAnsi="Times New Roman" w:cs="Times New Roman"/>
+              </w:rPr>
+              <w:t>JOB_ID</w:t>
+            </w:r>
+          </w:p>
+          <w:p>
+            <w:pPr>
+              <w:rPr>
+                <w:rFonts w:ascii="Times New Roman" w:hAnsi="Times New Roman" w:cs="Times New Roman"/>
+                <w:b/>
+                <w:bCs/>
+              </w:rPr>
+            </w:pPr>
+            <w:r>
+              <w:rPr>
+                <w:rFonts w:ascii="Times New Roman" w:hAnsi="Times New Roman" w:cs="Times New Roman"/>
+                <w:b/>
+                <w:bCs/>
+              </w:rPr>
+              <w:t xml:space="preserve">PART_HISTORY: </w:t>
+            </w:r>
+          </w:p>
+          <w:p>
+            <w:pPr>
+              <w:rPr>
+                <w:rFonts w:ascii="Times New Roman" w:hAnsi="Times New Roman" w:cs="Times New Roman"/>
+              </w:rPr>
+            </w:pPr>
+            <w:r>
+              <w:rPr>
+                <w:rFonts w:ascii="Times New Roman" w:hAnsi="Times New Roman" w:cs="Times New Roman"/>
+              </w:rPr>
+              <w:t>PART_NUMBER,CUSTOMER_NAME</w:t>
+            </w:r>
+          </w:p>
+          <w:p>
+            <w:pPr>
+              <w:rPr>
+                <w:rFonts w:ascii="Times New Roman" w:hAnsi="Times New Roman" w:cs="Times New Roman"/>
+              </w:rPr>
+            </w:pPr>
+            <w:r>
+              <w:rPr>
+                <w:rFonts w:ascii="Times New Roman" w:hAnsi="Times New Roman" w:cs="Times New Roman"/>
+              </w:rPr>
+              <w:t>OPERATOR_NAME, QTY, DATE_DUE</w:t>
+            </w:r>
+          </w:p>
+          <w:p>
+            <w:pPr>
+              <w:rPr>
+                <w:rFonts w:ascii="Times New Roman" w:hAnsi="Times New Roman" w:cs="Times New Roman"/>
+              </w:rPr>
+            </w:pPr>
+            <w:r>
+              <w:rPr>
+                <w:rFonts w:ascii="Times New Roman" w:hAnsi="Times New Roman" w:cs="Times New Roman"/>
+              </w:rPr>
+              <w:t>DATE_RECEIVED, OPERATIONS</w:t>
+            </w:r>
+          </w:p>
+          <w:p>
+            <w:pPr>
+              <w:rPr>
+                <w:rFonts w:ascii="Times New Roman" w:hAnsi="Times New Roman" w:cs="Times New Roman"/>
+              </w:rPr>
+            </w:pPr>
+            <w:r>
+              <w:rPr>
+                <w:rFonts w:ascii="Times New Roman" w:hAnsi="Times New Roman" w:cs="Times New Roman"/>
+              </w:rPr>
+              <w:t>PURCHASE_ORDER_NUMBER</w:t>
+            </w:r>
+          </w:p>
+        </w:tc>
+      </w:tr>
+    </w:tbl>
+    <w:p>
+      <w:pPr>
+        <w:spacing w:after="0" w:line="240" w:lineRule="auto"/>
+        <w:jc w:val="center"/>
+        <w:rPr>
+          <w:rFonts w:ascii="Times New Roman" w:hAnsi="Times New Roman" w:cs="Times New Roman"/>
+          <w:b/>
+          <w:bCs/>
+        </w:rPr>
+      </w:pPr>
+    </w:p>
+    <w:p>
+      <w:pPr>
+        <w:spacing w:after="0" w:line="240" w:lineRule="auto"/>
+        <w:jc w:val="center"/>
+        <w:rPr>
+          <w:rFonts w:ascii="Times New Roman" w:hAnsi="Times New Roman" w:cs="Times New Roman"/>
+          <w:b/>
+          <w:bCs/>
+        </w:rPr>
+      </w:pPr>
+    </w:p>
+    <w:p>
+      <w:pPr>
+        <w:spacing w:after="0" w:line="240" w:lineRule="auto"/>
+        <w:jc w:val="center"/>
+        <w:rPr>
+          <w:rFonts w:ascii="Times New Roman" w:hAnsi="Times New Roman" w:cs="Times New Roman"/>
+          <w:b/>
+          <w:bCs/>
+        </w:rPr>
+      </w:pPr>
+    </w:p>
+    <w:p>
+      <w:pPr>
+        <w:spacing w:after="0" w:line="240" w:lineRule="auto"/>
+        <w:jc w:val="center"/>
+        <w:rPr>
+          <w:rFonts w:ascii="Times New Roman" w:hAnsi="Times New Roman" w:cs="Times New Roman"/>
+          <w:b/>
+          <w:bCs/>
+        </w:rPr>
+      </w:pPr>
+      <w:r>
+        <w:rPr>
+          <w:rFonts w:ascii="Times New Roman" w:hAnsi="Times New Roman" w:cs="Times New Roman"/>
+          <w:b/>
+          <w:bCs/>
+          <w:noProof/>
+        </w:rPr>
+        <w:lastRenderedPageBreak/>
+        <w:drawing>
+          <wp:inline distT="0" distB="0" distL="0" distR="0" wp14:anchorId="6F376472" wp14:editId="402B4DFF">
+            <wp:extent cx="5943600" cy="3154680"/>
+            <wp:effectExtent l="0" t="0" r="0" b="7620"/>
+            <wp:docPr id="1238784790" name="Picture 6" descr="A screenshot of a document&#10;&#10;AI-generated content may be incorrect."/>
+            <wp:cNvGraphicFramePr>
+              <a:graphicFrameLocks xmlns:a="http://schemas.openxmlformats.org/drawingml/2006/main" noChangeAspect="1"/>
+            </wp:cNvGraphicFramePr>
+            <a:graphic xmlns:a="http://schemas.openxmlformats.org/drawingml/2006/main">
+              <a:graphicData uri="http://schemas.openxmlformats.org/drawingml/2006/picture">
+                <pic:pic xmlns:pic="http://schemas.openxmlformats.org/drawingml/2006/picture">
+                  <pic:nvPicPr>
+                    <pic:cNvPr id="1238784790" name="Picture 6" descr="A screenshot of a document&#10;&#10;AI-generated content may be incorrect."/>
+                    <pic:cNvPicPr/>
+                  </pic:nvPicPr>
+                  <pic:blipFill>
+                    <a:blip r:embed="rId10">
+                      <a:extLst>
+                        <a:ext uri="{28A0092B-C50C-407E-A947-70E740481C1C}">
+                          <a14:useLocalDpi xmlns:a14="http://schemas.microsoft.com/office/drawing/2010/main" val="0"/>
+                        </a:ext>
+                      </a:extLst>
+                    </a:blip>
+                    <a:stretch>
+                      <a:fillRect/>
+                    </a:stretch>
+                  </pic:blipFill>
+                  <pic:spPr>
+                    <a:xfrm>
+                      <a:off x="0" y="0"/>
+                      <a:ext cx="5943600" cy="3154680"/>
+                    </a:xfrm>
+                    <a:prstGeom prst="rect">
+                      <a:avLst/>
+                    </a:prstGeom>
+                  </pic:spPr>
+                </pic:pic>
+              </a:graphicData>
+            </a:graphic>
+          </wp:inline>
+        </w:drawing>
+      </w:r>
+    </w:p>
+    <w:p>
+      <w:pPr>
+        <w:spacing w:after="0" w:line="240" w:lineRule="auto"/>
+        <w:jc w:val="center"/>
+        <w:rPr>
+          <w:rFonts w:ascii="Times New Roman" w:hAnsi="Times New Roman" w:cs="Times New Roman"/>
+          <w:b/>
+          <w:bCs/>
+        </w:rPr>
+      </w:pPr>
+    </w:p>
+    <w:tbl>
+      <w:tblPr>
+        <w:tblStyle w:val="TableGrid"/>
+        <w:tblW w:w="0" w:type="auto"/>
+        <w:tblLook w:val="04A0" w:firstRow="1" w:lastRow="0" w:firstColumn="1" w:lastColumn="0" w:noHBand="0" w:noVBand="1"/>
+      </w:tblPr>
+      <w:tblGrid>
+        <w:gridCol w:w="4675"/>
+        <w:gridCol w:w="4675"/>
+      </w:tblGrid>
+      <w:tr>
+        <w:tc>
+          <w:tcPr>
+            <w:tcW w:w="4675" w:type="dxa"/>
+            <w:shd w:val="clear" w:color="auto" w:fill="C1E4F5" w:themeFill="accent1" w:themeFillTint="33"/>
+          </w:tcPr>
+          <w:p>
+            <w:pPr>
+              <w:jc w:val="center"/>
+              <w:rPr>
+                <w:rFonts w:ascii="Times New Roman" w:hAnsi="Times New Roman" w:cs="Times New Roman"/>
+                <w:b/>
+                <w:bCs/>
+              </w:rPr>
+            </w:pPr>
+            <w:r>
+              <w:rPr>
+                <w:rFonts w:ascii="Times New Roman" w:hAnsi="Times New Roman" w:cs="Times New Roman"/>
+                <w:b/>
+                <w:bCs/>
+              </w:rPr>
+              <w:t>User Story</w:t>
+            </w:r>
+          </w:p>
+        </w:tc>
+        <w:tc>
+          <w:tcPr>
+            <w:tcW w:w="4675" w:type="dxa"/>
+            <w:shd w:val="clear" w:color="auto" w:fill="C1E4F5" w:themeFill="accent1" w:themeFillTint="33"/>
+          </w:tcPr>
+          <w:p>
+            <w:pPr>
+              <w:jc w:val="center"/>
+              <w:rPr>
+                <w:rFonts w:ascii="Times New Roman" w:hAnsi="Times New Roman" w:cs="Times New Roman"/>
+                <w:b/>
+                <w:bCs/>
+              </w:rPr>
+            </w:pPr>
+            <w:r>
+              <w:rPr>
+                <w:rFonts w:ascii="Times New Roman" w:hAnsi="Times New Roman" w:cs="Times New Roman"/>
+                <w:b/>
+                <w:bCs/>
+              </w:rPr>
+              <w:t>ERD</w:t>
+            </w:r>
+          </w:p>
+        </w:tc>
+      </w:tr>
+      <w:tr>
+        <w:tc>
+          <w:tcPr>
+            <w:tcW w:w="4675" w:type="dxa"/>
+          </w:tcPr>
+          <w:p>
+            <w:pPr>
+              <w:jc w:val="center"/>
+              <w:rPr>
+                <w:rFonts w:ascii="Times New Roman" w:hAnsi="Times New Roman" w:cs="Times New Roman"/>
+              </w:rPr>
+            </w:pPr>
+            <w:r>
+              <w:rPr>
+                <w:rFonts w:ascii="Times New Roman" w:hAnsi="Times New Roman" w:cs="Times New Roman"/>
+              </w:rPr>
+              <w:t>2</w:t>
+            </w:r>
+          </w:p>
+        </w:tc>
+        <w:tc>
+          <w:tcPr>
+            <w:tcW w:w="4675" w:type="dxa"/>
+          </w:tcPr>
+          <w:p>
+            <w:pPr>
+              <w:rPr>
+                <w:rFonts w:ascii="Times New Roman" w:hAnsi="Times New Roman" w:cs="Times New Roman"/>
+              </w:rPr>
+            </w:pPr>
+            <w:r>
+              <w:rPr>
+                <w:rFonts w:ascii="Times New Roman" w:hAnsi="Times New Roman" w:cs="Times New Roman"/>
+                <w:b/>
+                <w:bCs/>
+              </w:rPr>
+              <w:t>CUSTOMERS</w:t>
+            </w:r>
+            <w:r>
+              <w:rPr>
+                <w:rFonts w:ascii="Times New Roman" w:hAnsi="Times New Roman" w:cs="Times New Roman"/>
+              </w:rPr>
+              <w:t xml:space="preserve">: </w:t>
+            </w:r>
+          </w:p>
+          <w:p>
+            <w:pPr>
+              <w:rPr>
+                <w:rFonts w:ascii="Times New Roman" w:hAnsi="Times New Roman" w:cs="Times New Roman"/>
+              </w:rPr>
+            </w:pPr>
+            <w:r>
+              <w:rPr>
+                <w:rFonts w:ascii="Times New Roman" w:hAnsi="Times New Roman" w:cs="Times New Roman"/>
+              </w:rPr>
+              <w:t>CUSTOMER_ID</w:t>
+            </w:r>
+            <w:r>
+              <w:rPr>
+                <w:rFonts w:ascii="Times New Roman" w:hAnsi="Times New Roman" w:cs="Times New Roman"/>
+              </w:rPr>
+              <w:t xml:space="preserve">, </w:t>
+            </w:r>
+            <w:r>
+              <w:rPr>
+                <w:rFonts w:ascii="Times New Roman" w:hAnsi="Times New Roman" w:cs="Times New Roman"/>
+              </w:rPr>
+              <w:t>CUSTOMER_NAME</w:t>
+            </w:r>
+          </w:p>
+          <w:p>
+            <w:pPr>
+              <w:rPr>
+                <w:rFonts w:ascii="Times New Roman" w:hAnsi="Times New Roman" w:cs="Times New Roman"/>
+              </w:rPr>
+            </w:pPr>
+            <w:r>
+              <w:rPr>
+                <w:rFonts w:ascii="Times New Roman" w:hAnsi="Times New Roman" w:cs="Times New Roman"/>
+                <w:b/>
+                <w:bCs/>
+              </w:rPr>
+              <w:t>OPERATORS:</w:t>
+            </w:r>
+            <w:r>
+              <w:rPr>
+                <w:rFonts w:ascii="Times New Roman" w:hAnsi="Times New Roman" w:cs="Times New Roman"/>
+              </w:rPr>
+              <w:t xml:space="preserve"> </w:t>
+            </w:r>
+          </w:p>
+          <w:p>
+            <w:pPr>
+              <w:rPr>
+                <w:rFonts w:ascii="Times New Roman" w:hAnsi="Times New Roman" w:cs="Times New Roman"/>
+              </w:rPr>
+            </w:pPr>
+            <w:r>
+              <w:rPr>
+                <w:rFonts w:ascii="Times New Roman" w:hAnsi="Times New Roman" w:cs="Times New Roman"/>
+              </w:rPr>
+              <w:t>OPERATOR_ID</w:t>
+            </w:r>
+            <w:r>
+              <w:rPr>
+                <w:rFonts w:ascii="Times New Roman" w:hAnsi="Times New Roman" w:cs="Times New Roman"/>
+              </w:rPr>
+              <w:t xml:space="preserve">, </w:t>
+            </w:r>
+            <w:r>
+              <w:rPr>
+                <w:rFonts w:ascii="Times New Roman" w:hAnsi="Times New Roman" w:cs="Times New Roman"/>
+              </w:rPr>
+              <w:t>OPERATOR_NAME</w:t>
+            </w:r>
+          </w:p>
+          <w:p>
+            <w:pPr>
+              <w:rPr>
+                <w:rFonts w:ascii="Times New Roman" w:hAnsi="Times New Roman" w:cs="Times New Roman"/>
+              </w:rPr>
+            </w:pPr>
+            <w:r>
+              <w:rPr>
+                <w:rFonts w:ascii="Times New Roman" w:hAnsi="Times New Roman" w:cs="Times New Roman"/>
+                <w:b/>
+                <w:bCs/>
+              </w:rPr>
+              <w:t>JOBS:</w:t>
+            </w:r>
+            <w:r>
+              <w:rPr>
+                <w:rFonts w:ascii="Times New Roman" w:hAnsi="Times New Roman" w:cs="Times New Roman"/>
+              </w:rPr>
+              <w:t xml:space="preserve">               </w:t>
+            </w:r>
+          </w:p>
+          <w:p>
+            <w:pPr>
+              <w:rPr>
+                <w:rFonts w:ascii="Times New Roman" w:hAnsi="Times New Roman" w:cs="Times New Roman"/>
+              </w:rPr>
+            </w:pPr>
+            <w:r>
+              <w:rPr>
+                <w:rFonts w:ascii="Times New Roman" w:hAnsi="Times New Roman" w:cs="Times New Roman"/>
+              </w:rPr>
+              <w:t>JOB_ID</w:t>
+            </w:r>
+          </w:p>
+          <w:p>
+            <w:pPr>
+              <w:rPr>
+                <w:rFonts w:ascii="Times New Roman" w:hAnsi="Times New Roman" w:cs="Times New Roman"/>
+                <w:b/>
+                <w:bCs/>
+              </w:rPr>
+            </w:pPr>
+            <w:r>
+              <w:rPr>
+                <w:rFonts w:ascii="Times New Roman" w:hAnsi="Times New Roman" w:cs="Times New Roman"/>
+                <w:b/>
+                <w:bCs/>
+              </w:rPr>
+              <w:t xml:space="preserve">PART_HISTORY: </w:t>
+            </w:r>
+          </w:p>
+          <w:p>
+            <w:pPr>
+              <w:rPr>
+                <w:rFonts w:ascii="Times New Roman" w:hAnsi="Times New Roman" w:cs="Times New Roman"/>
+              </w:rPr>
+            </w:pPr>
+            <w:r>
+              <w:rPr>
+                <w:rFonts w:ascii="Times New Roman" w:hAnsi="Times New Roman" w:cs="Times New Roman"/>
+              </w:rPr>
+              <w:t>PART_NUMBER,CUSTOMER_NAME</w:t>
+            </w:r>
+          </w:p>
+          <w:p>
+            <w:pPr>
+              <w:rPr>
+                <w:rFonts w:ascii="Times New Roman" w:hAnsi="Times New Roman" w:cs="Times New Roman"/>
+              </w:rPr>
+            </w:pPr>
+            <w:r>
+              <w:rPr>
+                <w:rFonts w:ascii="Times New Roman" w:hAnsi="Times New Roman" w:cs="Times New Roman"/>
+              </w:rPr>
+              <w:t>OPERATOR_NAME, QTY, DATE_DUE</w:t>
+            </w:r>
+          </w:p>
+          <w:p>
+            <w:pPr>
+              <w:rPr>
+                <w:rFonts w:ascii="Times New Roman" w:hAnsi="Times New Roman" w:cs="Times New Roman"/>
+              </w:rPr>
+            </w:pPr>
+            <w:r>
+              <w:rPr>
+                <w:rFonts w:ascii="Times New Roman" w:hAnsi="Times New Roman" w:cs="Times New Roman"/>
+              </w:rPr>
+              <w:t>DATE_RECEIVED, OPERATIONS</w:t>
+            </w:r>
+          </w:p>
+          <w:p>
+            <w:pPr>
+              <w:rPr>
+                <w:rFonts w:ascii="Times New Roman" w:hAnsi="Times New Roman" w:cs="Times New Roman"/>
+              </w:rPr>
+            </w:pPr>
+            <w:r>
+              <w:rPr>
+                <w:rFonts w:ascii="Times New Roman" w:hAnsi="Times New Roman" w:cs="Times New Roman"/>
+              </w:rPr>
+              <w:t>PURCHASE_ORDER_NUMBER</w:t>
+            </w:r>
+          </w:p>
+        </w:tc>
+      </w:tr>
+    </w:tbl>
+    <w:p>
+      <w:pPr>
+        <w:spacing w:after="0" w:line="240" w:lineRule="auto"/>
+        <w:jc w:val="center"/>
+        <w:rPr>
+          <w:rFonts w:ascii="Times New Roman" w:hAnsi="Times New Roman" w:cs="Times New Roman"/>
+          <w:b/>
+          <w:bCs/>
+        </w:rPr>
+      </w:pPr>
+    </w:p>
+    <w:p>
+      <w:pPr>
+        <w:spacing w:after="0" w:line="240" w:lineRule="auto"/>
+        <w:jc w:val="center"/>
+        <w:rPr>
+          <w:rFonts w:ascii="Times New Roman" w:hAnsi="Times New Roman" w:cs="Times New Roman"/>
+          <w:b/>
+          <w:bCs/>
+        </w:rPr>
+      </w:pPr>
+    </w:p>
+    <w:p>
+      <w:pPr>
+        <w:spacing w:after="0" w:line="240" w:lineRule="auto"/>
+        <w:jc w:val="center"/>
+        <w:rPr>
+          <w:rFonts w:ascii="Times New Roman" w:hAnsi="Times New Roman" w:cs="Times New Roman"/>
+          <w:b/>
+          <w:bCs/>
+        </w:rPr>
+      </w:pPr>
+    </w:p>
+    <w:p>
+      <w:pPr>
+        <w:spacing w:after="0" w:line="240" w:lineRule="auto"/>
+        <w:jc w:val="center"/>
+        <w:rPr>
+          <w:rFonts w:ascii="Times New Roman" w:hAnsi="Times New Roman" w:cs="Times New Roman"/>
+          <w:b/>
+          <w:bCs/>
+        </w:rPr>
+      </w:pPr>
+    </w:p>
+    <w:p>
+      <w:pPr>
+        <w:spacing w:after="0" w:line="240" w:lineRule="auto"/>
+        <w:jc w:val="center"/>
+        <w:rPr>
+          <w:rFonts w:ascii="Times New Roman" w:hAnsi="Times New Roman" w:cs="Times New Roman"/>
+          <w:b/>
+          <w:bCs/>
+        </w:rPr>
+      </w:pPr>
+    </w:p>
+    <w:p>
+      <w:pPr>
+        <w:spacing w:after="0" w:line="240" w:lineRule="auto"/>
+        <w:jc w:val="center"/>
+        <w:rPr>
+          <w:rFonts w:ascii="Times New Roman" w:hAnsi="Times New Roman" w:cs="Times New Roman"/>
+          <w:b/>
+          <w:bCs/>
+        </w:rPr>
+      </w:pPr>
+    </w:p>
+    <w:p>
+      <w:pPr>
+        <w:spacing w:after="0" w:line="240" w:lineRule="auto"/>
+        <w:rPr>
+          <w:rFonts w:ascii="Times New Roman" w:hAnsi="Times New Roman" w:cs="Times New Roman"/>
+          <w:b/>
+          <w:bCs/>
+        </w:rPr>
+      </w:pPr>
+    </w:p>
+    <w:p>
+      <w:pPr>
+        <w:spacing w:after="0" w:line="240" w:lineRule="auto"/>
+        <w:jc w:val="center"/>
+        <w:rPr>
+          <w:rFonts w:ascii="Times New Roman" w:hAnsi="Times New Roman" w:cs="Times New Roman"/>
+          <w:b/>
+          <w:bCs/>
+        </w:rPr>
+      </w:pPr>
+      <w:r>
+        <w:rPr>
+          <w:rFonts w:ascii="Times New Roman" w:hAnsi="Times New Roman" w:cs="Times New Roman"/>
+          <w:b/>
+          <w:bCs/>
+          <w:noProof/>
+        </w:rPr>
+        <w:lastRenderedPageBreak/>
+        <w:drawing>
+          <wp:inline distT="0" distB="0" distL="0" distR="0" wp14:anchorId="63FF7836" wp14:editId="18F9A0C0">
+            <wp:extent cx="5943600" cy="3202940"/>
+            <wp:effectExtent l="0" t="0" r="0" b="0"/>
+            <wp:docPr id="569398818" name="Picture 2" descr="A screenshot of a computer&#10;&#10;AI-generated content may be incorrect."/>
+            <wp:cNvGraphicFramePr>
+              <a:graphicFrameLocks xmlns:a="http://schemas.openxmlformats.org/drawingml/2006/main" noChangeAspect="1"/>
+            </wp:cNvGraphicFramePr>
+            <a:graphic xmlns:a="http://schemas.openxmlformats.org/drawingml/2006/main">
+              <a:graphicData uri="http://schemas.openxmlformats.org/drawingml/2006/picture">
+                <pic:pic xmlns:pic="http://schemas.openxmlformats.org/drawingml/2006/picture">
+                  <pic:nvPicPr>
+                    <pic:cNvPr id="569398818" name="Picture 2" descr="A screenshot of a computer&#10;&#10;AI-generated content may be incorrect."/>
+                    <pic:cNvPicPr/>
+                  </pic:nvPicPr>
+                  <pic:blipFill>
+                    <a:blip r:embed="rId11">
+                      <a:extLst>
+                        <a:ext uri="{28A0092B-C50C-407E-A947-70E740481C1C}">
+                          <a14:useLocalDpi xmlns:a14="http://schemas.microsoft.com/office/drawing/2010/main" val="0"/>
+                        </a:ext>
+                      </a:extLst>
+                    </a:blip>
+                    <a:stretch>
+                      <a:fillRect/>
+                    </a:stretch>
+                  </pic:blipFill>
+                  <pic:spPr>
+                    <a:xfrm>
+                      <a:off x="0" y="0"/>
+                      <a:ext cx="5943600" cy="3202940"/>
+                    </a:xfrm>
+                    <a:prstGeom prst="rect">
+                      <a:avLst/>
+                    </a:prstGeom>
+                  </pic:spPr>
+                </pic:pic>
+              </a:graphicData>
+            </a:graphic>
+          </wp:inline>
+        </w:drawing>
+      </w:r>
+    </w:p>
+    <w:p>
+      <w:pPr>
+        <w:spacing w:after="0" w:line="240" w:lineRule="auto"/>
+        <w:jc w:val="center"/>
+        <w:rPr>
+          <w:rFonts w:ascii="Times New Roman" w:hAnsi="Times New Roman" w:cs="Times New Roman"/>
+          <w:b/>
+          <w:bCs/>
+        </w:rPr>
+      </w:pPr>
+    </w:p>
+    <w:tbl>
+      <w:tblPr>
+        <w:tblStyle w:val="TableGrid"/>
+        <w:tblW w:w="0" w:type="auto"/>
+        <w:tblLook w:val="04A0" w:firstRow="1" w:lastRow="0" w:firstColumn="1" w:lastColumn="0" w:noHBand="0" w:noVBand="1"/>
+      </w:tblPr>
+      <w:tblGrid>
+        <w:gridCol w:w="4675"/>
+        <w:gridCol w:w="4675"/>
+      </w:tblGrid>
+      <w:tr>
+        <w:tc>
+          <w:tcPr>
+            <w:tcW w:w="4675" w:type="dxa"/>
+            <w:shd w:val="clear" w:color="auto" w:fill="C1E4F5" w:themeFill="accent1" w:themeFillTint="33"/>
+          </w:tcPr>
+          <w:p>
+            <w:pPr>
+              <w:jc w:val="center"/>
+              <w:rPr>
+                <w:rFonts w:ascii="Times New Roman" w:hAnsi="Times New Roman" w:cs="Times New Roman"/>
+                <w:b/>
+                <w:bCs/>
+              </w:rPr>
+            </w:pPr>
+            <w:r>
+              <w:rPr>
+                <w:rFonts w:ascii="Times New Roman" w:hAnsi="Times New Roman" w:cs="Times New Roman"/>
+                <w:b/>
+                <w:bCs/>
+              </w:rPr>
+              <w:t>User Story</w:t>
+            </w:r>
+          </w:p>
+        </w:tc>
+        <w:tc>
+          <w:tcPr>
+            <w:tcW w:w="4675" w:type="dxa"/>
+            <w:shd w:val="clear" w:color="auto" w:fill="C1E4F5" w:themeFill="accent1" w:themeFillTint="33"/>
+          </w:tcPr>
+          <w:p>
+            <w:pPr>
+              <w:jc w:val="center"/>
+              <w:rPr>
+                <w:rFonts w:ascii="Times New Roman" w:hAnsi="Times New Roman" w:cs="Times New Roman"/>
+                <w:b/>
+                <w:bCs/>
+              </w:rPr>
+            </w:pPr>
+            <w:r>
+              <w:rPr>
+                <w:rFonts w:ascii="Times New Roman" w:hAnsi="Times New Roman" w:cs="Times New Roman"/>
+                <w:b/>
+                <w:bCs/>
+              </w:rPr>
+              <w:t>ERD</w:t>
+            </w:r>
+          </w:p>
+        </w:tc>
+      </w:tr>
+      <w:tr>
+        <w:tc>
+          <w:tcPr>
+            <w:tcW w:w="4675" w:type="dxa"/>
+          </w:tcPr>
+          <w:p>
+            <w:pPr>
+              <w:jc w:val="center"/>
+              <w:rPr>
+                <w:rFonts w:ascii="Times New Roman" w:hAnsi="Times New Roman" w:cs="Times New Roman"/>
+              </w:rPr>
+            </w:pPr>
+            <w:r>
+              <w:rPr>
+                <w:rFonts w:ascii="Times New Roman" w:hAnsi="Times New Roman" w:cs="Times New Roman"/>
+              </w:rPr>
+              <w:t>4</w:t>
+            </w:r>
+          </w:p>
+        </w:tc>
+        <w:tc>
+          <w:tcPr>
+            <w:tcW w:w="4675" w:type="dxa"/>
+          </w:tcPr>
+          <w:p>
+            <w:pPr>
+              <w:rPr>
+                <w:rFonts w:ascii="Times New Roman" w:hAnsi="Times New Roman" w:cs="Times New Roman"/>
+              </w:rPr>
+            </w:pPr>
+            <w:r>
+              <w:rPr>
+                <w:rFonts w:ascii="Times New Roman" w:hAnsi="Times New Roman" w:cs="Times New Roman"/>
+                <w:b/>
+                <w:bCs/>
+              </w:rPr>
+              <w:t>CUSTOMERS</w:t>
+            </w:r>
+            <w:r>
+              <w:rPr>
+                <w:rFonts w:ascii="Times New Roman" w:hAnsi="Times New Roman" w:cs="Times New Roman"/>
+              </w:rPr>
+              <w:t xml:space="preserve">: </w:t>
+            </w:r>
+          </w:p>
+          <w:p>
+            <w:pPr>
+              <w:rPr>
+                <w:rFonts w:ascii="Times New Roman" w:hAnsi="Times New Roman" w:cs="Times New Roman"/>
+              </w:rPr>
+            </w:pPr>
+            <w:r>
+              <w:rPr>
+                <w:rFonts w:ascii="Times New Roman" w:hAnsi="Times New Roman" w:cs="Times New Roman"/>
+              </w:rPr>
+              <w:t>CUSTOMER_ID</w:t>
+            </w:r>
+            <w:r>
+              <w:rPr>
+                <w:rFonts w:ascii="Times New Roman" w:hAnsi="Times New Roman" w:cs="Times New Roman"/>
+              </w:rPr>
+              <w:t xml:space="preserve">, </w:t>
+            </w:r>
+            <w:r>
+              <w:rPr>
+                <w:rFonts w:ascii="Times New Roman" w:hAnsi="Times New Roman" w:cs="Times New Roman"/>
+              </w:rPr>
+              <w:t>CUSTOMER_NAME</w:t>
+            </w:r>
+          </w:p>
+          <w:p>
+            <w:pPr>
+              <w:rPr>
+                <w:rFonts w:ascii="Times New Roman" w:hAnsi="Times New Roman" w:cs="Times New Roman"/>
+              </w:rPr>
+            </w:pPr>
+            <w:r>
+              <w:rPr>
+                <w:rFonts w:ascii="Times New Roman" w:hAnsi="Times New Roman" w:cs="Times New Roman"/>
+                <w:b/>
+                <w:bCs/>
+              </w:rPr>
+              <w:t>OPERATORS:</w:t>
+            </w:r>
+            <w:r>
+              <w:rPr>
+                <w:rFonts w:ascii="Times New Roman" w:hAnsi="Times New Roman" w:cs="Times New Roman"/>
+              </w:rPr>
+              <w:t xml:space="preserve"> </w:t>
+            </w:r>
+          </w:p>
+          <w:p>
+            <w:pPr>
+              <w:rPr>
+                <w:rFonts w:ascii="Times New Roman" w:hAnsi="Times New Roman" w:cs="Times New Roman"/>
+              </w:rPr>
+            </w:pPr>
+            <w:r>
+              <w:rPr>
+                <w:rFonts w:ascii="Times New Roman" w:hAnsi="Times New Roman" w:cs="Times New Roman"/>
+              </w:rPr>
+              <w:t>OPERATOR_ID</w:t>
+            </w:r>
+            <w:r>
+              <w:rPr>
+                <w:rFonts w:ascii="Times New Roman" w:hAnsi="Times New Roman" w:cs="Times New Roman"/>
+              </w:rPr>
+              <w:t xml:space="preserve">, </w:t>
+            </w:r>
+            <w:r>
+              <w:rPr>
+                <w:rFonts w:ascii="Times New Roman" w:hAnsi="Times New Roman" w:cs="Times New Roman"/>
+              </w:rPr>
+              <w:t>OPERATOR_NAME</w:t>
+            </w:r>
+          </w:p>
+          <w:p>
+            <w:pPr>
+              <w:rPr>
+                <w:rFonts w:ascii="Times New Roman" w:hAnsi="Times New Roman" w:cs="Times New Roman"/>
+              </w:rPr>
+            </w:pPr>
+            <w:r>
+              <w:rPr>
+                <w:rFonts w:ascii="Times New Roman" w:hAnsi="Times New Roman" w:cs="Times New Roman"/>
+                <w:b/>
+                <w:bCs/>
+              </w:rPr>
+              <w:t>JOBS:</w:t>
+            </w:r>
+            <w:r>
+              <w:rPr>
+                <w:rFonts w:ascii="Times New Roman" w:hAnsi="Times New Roman" w:cs="Times New Roman"/>
+              </w:rPr>
+              <w:t xml:space="preserve">               </w:t>
+            </w:r>
+          </w:p>
+          <w:p>
+            <w:pPr>
+              <w:rPr>
+                <w:rFonts w:ascii="Times New Roman" w:hAnsi="Times New Roman" w:cs="Times New Roman"/>
+              </w:rPr>
+            </w:pPr>
+            <w:r>
+              <w:rPr>
+                <w:rFonts w:ascii="Times New Roman" w:hAnsi="Times New Roman" w:cs="Times New Roman"/>
+              </w:rPr>
+              <w:t>JOB_ID</w:t>
+            </w:r>
+          </w:p>
+          <w:p>
+            <w:pPr>
+              <w:rPr>
+                <w:rFonts w:ascii="Times New Roman" w:hAnsi="Times New Roman" w:cs="Times New Roman"/>
+                <w:b/>
+                <w:bCs/>
+              </w:rPr>
+            </w:pPr>
+            <w:r>
+              <w:rPr>
+                <w:rFonts w:ascii="Times New Roman" w:hAnsi="Times New Roman" w:cs="Times New Roman"/>
+                <w:b/>
+                <w:bCs/>
+              </w:rPr>
+              <w:t xml:space="preserve">PART_HISTORY: </w:t>
+            </w:r>
+          </w:p>
+          <w:p>
+            <w:pPr>
+              <w:rPr>
+                <w:rFonts w:ascii="Times New Roman" w:hAnsi="Times New Roman" w:cs="Times New Roman"/>
+              </w:rPr>
+            </w:pPr>
+            <w:r>
+              <w:rPr>
+                <w:rFonts w:ascii="Times New Roman" w:hAnsi="Times New Roman" w:cs="Times New Roman"/>
+              </w:rPr>
+              <w:t>PART_NUMBER,CUSTOMER_NAME</w:t>
+            </w:r>
+          </w:p>
+          <w:p>
+            <w:pPr>
+              <w:rPr>
+                <w:rFonts w:ascii="Times New Roman" w:hAnsi="Times New Roman" w:cs="Times New Roman"/>
+              </w:rPr>
+            </w:pPr>
+            <w:r>
+              <w:rPr>
+                <w:rFonts w:ascii="Times New Roman" w:hAnsi="Times New Roman" w:cs="Times New Roman"/>
+              </w:rPr>
+              <w:t>OPERATOR_NAME, QTY, DATE_DUE</w:t>
+            </w:r>
+          </w:p>
+          <w:p>
+            <w:pPr>
+              <w:rPr>
+                <w:rFonts w:ascii="Times New Roman" w:hAnsi="Times New Roman" w:cs="Times New Roman"/>
+              </w:rPr>
+            </w:pPr>
+            <w:r>
+              <w:rPr>
+                <w:rFonts w:ascii="Times New Roman" w:hAnsi="Times New Roman" w:cs="Times New Roman"/>
+              </w:rPr>
+              <w:t>DATE_RECEIVED, OPERATIONS</w:t>
+            </w:r>
+          </w:p>
+          <w:p>
+            <w:pPr>
+              <w:rPr>
+                <w:rFonts w:ascii="Times New Roman" w:hAnsi="Times New Roman" w:cs="Times New Roman"/>
+              </w:rPr>
+            </w:pPr>
+            <w:r>
+              <w:rPr>
+                <w:rFonts w:ascii="Times New Roman" w:hAnsi="Times New Roman" w:cs="Times New Roman"/>
+              </w:rPr>
+              <w:t>PURCHASE_ORDER_NUMBER</w:t>
+            </w:r>
+          </w:p>
+        </w:tc>
+      </w:tr>
+    </w:tbl>
+    <w:p>
+      <w:pPr>
+        <w:spacing w:after="0" w:line="240" w:lineRule="auto"/>
+        <w:jc w:val="center"/>
+        <w:rPr>
+          <w:rFonts w:ascii="Times New Roman" w:hAnsi="Times New Roman" w:cs="Times New Roman"/>
+          <w:b/>
+          <w:bCs/>
+        </w:rPr>
+      </w:pPr>
+    </w:p>
+    <w:p>
+      <w:pPr>
+        <w:spacing w:after="0" w:line="240" w:lineRule="auto"/>
+        <w:jc w:val="center"/>
+        <w:rPr>
+          <w:rFonts w:ascii="Times New Roman" w:hAnsi="Times New Roman" w:cs="Times New Roman"/>
+          <w:b/>
+          <w:bCs/>
+        </w:rPr>
+      </w:pPr>
+    </w:p>
+    <w:p>
+      <w:pPr>
+        <w:spacing w:after="0" w:line="240" w:lineRule="auto"/>
+        <w:jc w:val="center"/>
+        <w:rPr>
+          <w:rFonts w:ascii="Times New Roman" w:hAnsi="Times New Roman" w:cs="Times New Roman"/>
+          <w:b/>
+          <w:bCs/>
+        </w:rPr>
+      </w:pPr>
+      <w:r>
+        <w:rPr>
+          <w:rFonts w:ascii="Times New Roman" w:hAnsi="Times New Roman" w:cs="Times New Roman"/>
+          <w:b/>
+          <w:bCs/>
+          <w:noProof/>
+        </w:rPr>
+        <w:lastRenderedPageBreak/>
+        <w:drawing>
+          <wp:inline distT="0" distB="0" distL="0" distR="0" wp14:anchorId="2BF3BFFC" wp14:editId="28AE0592">
+            <wp:extent cx="5943600" cy="5851525"/>
+            <wp:effectExtent l="0" t="0" r="0" b="0"/>
+            <wp:docPr id="784094403" name="Picture 3" descr="A screenshot of a computer&#10;&#10;AI-generated content may be incorrect."/>
+            <wp:cNvGraphicFramePr>
+              <a:graphicFrameLocks xmlns:a="http://schemas.openxmlformats.org/drawingml/2006/main" noChangeAspect="1"/>
+            </wp:cNvGraphicFramePr>
+            <a:graphic xmlns:a="http://schemas.openxmlformats.org/drawingml/2006/main">
+              <a:graphicData uri="http://schemas.openxmlformats.org/drawingml/2006/picture">
+                <pic:pic xmlns:pic="http://schemas.openxmlformats.org/drawingml/2006/picture">
+                  <pic:nvPicPr>
+                    <pic:cNvPr id="784094403" name="Picture 3" descr="A screenshot of a computer&#10;&#10;AI-generated content may be incorrect."/>
+                    <pic:cNvPicPr/>
+                  </pic:nvPicPr>
+                  <pic:blipFill>
+                    <a:blip r:embed="rId12">
+                      <a:extLst>
+                        <a:ext uri="{28A0092B-C50C-407E-A947-70E740481C1C}">
+                          <a14:useLocalDpi xmlns:a14="http://schemas.microsoft.com/office/drawing/2010/main" val="0"/>
+                        </a:ext>
+                      </a:extLst>
+                    </a:blip>
+                    <a:stretch>
+                      <a:fillRect/>
+                    </a:stretch>
+                  </pic:blipFill>
+                  <pic:spPr>
+                    <a:xfrm>
+                      <a:off x="0" y="0"/>
+                      <a:ext cx="5943600" cy="5851525"/>
+                    </a:xfrm>
+                    <a:prstGeom prst="rect">
+                      <a:avLst/>
+                    </a:prstGeom>
+                  </pic:spPr>
+                </pic:pic>
+              </a:graphicData>
+            </a:graphic>
+          </wp:inline>
+        </w:drawing>
+      </w:r>
+    </w:p>
+    <w:p>
+      <w:pPr>
+        <w:spacing w:after="0" w:line="240" w:lineRule="auto"/>
+        <w:jc w:val="center"/>
+        <w:rPr>
+          <w:rFonts w:ascii="Times New Roman" w:hAnsi="Times New Roman" w:cs="Times New Roman"/>
+          <w:b/>
+          <w:bCs/>
+        </w:rPr>
+      </w:pPr>
+    </w:p>
+    <w:tbl>
+      <w:tblPr>
+        <w:tblStyle w:val="TableGrid"/>
+        <w:tblW w:w="0" w:type="auto"/>
+        <w:tblLook w:val="04A0" w:firstRow="1" w:lastRow="0" w:firstColumn="1" w:lastColumn="0" w:noHBand="0" w:noVBand="1"/>
+      </w:tblPr>
+      <w:tblGrid>
+        <w:gridCol w:w="4675"/>
+        <w:gridCol w:w="4675"/>
+      </w:tblGrid>
+      <w:tr>
+        <w:tc>
+          <w:tcPr>
+            <w:tcW w:w="4675" w:type="dxa"/>
+            <w:shd w:val="clear" w:color="auto" w:fill="C1E4F5" w:themeFill="accent1" w:themeFillTint="33"/>
+          </w:tcPr>
+          <w:p>
+            <w:pPr>
+              <w:jc w:val="center"/>
+              <w:rPr>
+                <w:rFonts w:ascii="Times New Roman" w:hAnsi="Times New Roman" w:cs="Times New Roman"/>
+                <w:b/>
+                <w:bCs/>
+              </w:rPr>
+            </w:pPr>
+            <w:r>
+              <w:rPr>
+                <w:rFonts w:ascii="Times New Roman" w:hAnsi="Times New Roman" w:cs="Times New Roman"/>
+                <w:b/>
+                <w:bCs/>
+              </w:rPr>
+              <w:t>User Story</w:t>
+            </w:r>
+          </w:p>
+        </w:tc>
+        <w:tc>
+          <w:tcPr>
+            <w:tcW w:w="4675" w:type="dxa"/>
+            <w:shd w:val="clear" w:color="auto" w:fill="C1E4F5" w:themeFill="accent1" w:themeFillTint="33"/>
+          </w:tcPr>
+          <w:p>
+            <w:pPr>
+              <w:jc w:val="center"/>
+              <w:rPr>
+                <w:rFonts w:ascii="Times New Roman" w:hAnsi="Times New Roman" w:cs="Times New Roman"/>
+                <w:b/>
+                <w:bCs/>
+              </w:rPr>
+            </w:pPr>
+            <w:r>
+              <w:rPr>
+                <w:rFonts w:ascii="Times New Roman" w:hAnsi="Times New Roman" w:cs="Times New Roman"/>
+                <w:b/>
+                <w:bCs/>
+              </w:rPr>
+              <w:t>ERD</w:t>
+            </w:r>
+          </w:p>
+        </w:tc>
+      </w:tr>
+      <w:tr>
+        <w:tc>
+          <w:tcPr>
+            <w:tcW w:w="4675" w:type="dxa"/>
+          </w:tcPr>
+          <w:p>
+            <w:pPr>
+              <w:jc w:val="center"/>
+              <w:rPr>
+                <w:rFonts w:ascii="Times New Roman" w:hAnsi="Times New Roman" w:cs="Times New Roman"/>
+              </w:rPr>
+            </w:pPr>
+            <w:r>
+              <w:rPr>
+                <w:rFonts w:ascii="Times New Roman" w:hAnsi="Times New Roman" w:cs="Times New Roman"/>
+              </w:rPr>
+              <w:t>4, 7</w:t>
+            </w:r>
+          </w:p>
+        </w:tc>
+        <w:tc>
+          <w:tcPr>
+            <w:tcW w:w="4675" w:type="dxa"/>
+          </w:tcPr>
+          <w:p>
+            <w:pPr>
+              <w:rPr>
+                <w:rFonts w:ascii="Times New Roman" w:hAnsi="Times New Roman" w:cs="Times New Roman"/>
+              </w:rPr>
+            </w:pPr>
+            <w:r>
+              <w:rPr>
+                <w:rFonts w:ascii="Times New Roman" w:hAnsi="Times New Roman" w:cs="Times New Roman"/>
+                <w:b/>
+                <w:bCs/>
+              </w:rPr>
+              <w:t>CUSTOMERS</w:t>
+            </w:r>
+            <w:r>
+              <w:rPr>
+                <w:rFonts w:ascii="Times New Roman" w:hAnsi="Times New Roman" w:cs="Times New Roman"/>
+              </w:rPr>
+              <w:t xml:space="preserve">: </w:t>
+            </w:r>
+          </w:p>
+          <w:p>
+            <w:pPr>
+              <w:rPr>
+                <w:rFonts w:ascii="Times New Roman" w:hAnsi="Times New Roman" w:cs="Times New Roman"/>
+              </w:rPr>
+            </w:pPr>
+            <w:r>
+              <w:rPr>
+                <w:rFonts w:ascii="Times New Roman" w:hAnsi="Times New Roman" w:cs="Times New Roman"/>
+              </w:rPr>
+              <w:t>CUSTOMER_ID</w:t>
+            </w:r>
+            <w:r>
+              <w:rPr>
+                <w:rFonts w:ascii="Times New Roman" w:hAnsi="Times New Roman" w:cs="Times New Roman"/>
+              </w:rPr>
+              <w:t xml:space="preserve">, </w:t>
+            </w:r>
+            <w:r>
+              <w:rPr>
+                <w:rFonts w:ascii="Times New Roman" w:hAnsi="Times New Roman" w:cs="Times New Roman"/>
+              </w:rPr>
+              <w:t>CUSTOMER_NAME</w:t>
+            </w:r>
+          </w:p>
+          <w:p>
+            <w:pPr>
+              <w:rPr>
+                <w:rFonts w:ascii="Times New Roman" w:hAnsi="Times New Roman" w:cs="Times New Roman"/>
+              </w:rPr>
+            </w:pPr>
+            <w:r>
+              <w:rPr>
+                <w:rFonts w:ascii="Times New Roman" w:hAnsi="Times New Roman" w:cs="Times New Roman"/>
+                <w:b/>
+                <w:bCs/>
+              </w:rPr>
+              <w:t>OPERATORS:</w:t>
+            </w:r>
+            <w:r>
+              <w:rPr>
+                <w:rFonts w:ascii="Times New Roman" w:hAnsi="Times New Roman" w:cs="Times New Roman"/>
+              </w:rPr>
+              <w:t xml:space="preserve"> </w:t>
+            </w:r>
+          </w:p>
+          <w:p>
+            <w:pPr>
+              <w:rPr>
+                <w:rFonts w:ascii="Times New Roman" w:hAnsi="Times New Roman" w:cs="Times New Roman"/>
+              </w:rPr>
+            </w:pPr>
+            <w:r>
+              <w:rPr>
+                <w:rFonts w:ascii="Times New Roman" w:hAnsi="Times New Roman" w:cs="Times New Roman"/>
+              </w:rPr>
+              <w:t>OPERATOR_ID</w:t>
+            </w:r>
+            <w:r>
+              <w:rPr>
+                <w:rFonts w:ascii="Times New Roman" w:hAnsi="Times New Roman" w:cs="Times New Roman"/>
+              </w:rPr>
+              <w:t xml:space="preserve">, </w:t>
+            </w:r>
+            <w:r>
+              <w:rPr>
+                <w:rFonts w:ascii="Times New Roman" w:hAnsi="Times New Roman" w:cs="Times New Roman"/>
+              </w:rPr>
+              <w:t>OPERATOR_NAME</w:t>
+            </w:r>
+          </w:p>
+          <w:p>
+            <w:pPr>
+              <w:rPr>
+                <w:rFonts w:ascii="Times New Roman" w:hAnsi="Times New Roman" w:cs="Times New Roman"/>
+              </w:rPr>
+            </w:pPr>
+            <w:r>
+              <w:rPr>
+                <w:rFonts w:ascii="Times New Roman" w:hAnsi="Times New Roman" w:cs="Times New Roman"/>
+                <w:b/>
+                <w:bCs/>
+              </w:rPr>
+              <w:t>JOBS:</w:t>
+            </w:r>
+            <w:r>
+              <w:rPr>
+                <w:rFonts w:ascii="Times New Roman" w:hAnsi="Times New Roman" w:cs="Times New Roman"/>
+              </w:rPr>
+              <w:t xml:space="preserve">               </w:t>
+            </w:r>
+          </w:p>
+          <w:p>
+            <w:pPr>
+              <w:rPr>
+                <w:rFonts w:ascii="Times New Roman" w:hAnsi="Times New Roman" w:cs="Times New Roman"/>
+              </w:rPr>
+            </w:pPr>
+            <w:r>
+              <w:rPr>
+                <w:rFonts w:ascii="Times New Roman" w:hAnsi="Times New Roman" w:cs="Times New Roman"/>
+              </w:rPr>
+              <w:t>JOB_ID</w:t>
+            </w:r>
+          </w:p>
+          <w:p>
+            <w:pPr>
+              <w:rPr>
+                <w:rFonts w:ascii="Times New Roman" w:hAnsi="Times New Roman" w:cs="Times New Roman"/>
+                <w:b/>
+                <w:bCs/>
+              </w:rPr>
+            </w:pPr>
+            <w:r>
+              <w:rPr>
+                <w:rFonts w:ascii="Times New Roman" w:hAnsi="Times New Roman" w:cs="Times New Roman"/>
+                <w:b/>
+                <w:bCs/>
+              </w:rPr>
+              <w:t xml:space="preserve">PART_HISTORY: </w:t>
+            </w:r>
+          </w:p>
+          <w:p>
+            <w:pPr>
+              <w:rPr>
+                <w:rFonts w:ascii="Times New Roman" w:hAnsi="Times New Roman" w:cs="Times New Roman"/>
+              </w:rPr>
+            </w:pPr>
+            <w:r>
+              <w:rPr>
+                <w:rFonts w:ascii="Times New Roman" w:hAnsi="Times New Roman" w:cs="Times New Roman"/>
+              </w:rPr>
+              <w:t>PART_NUMBER</w:t>
+            </w:r>
+            <w:r>
+              <w:rPr>
+                <w:rFonts w:ascii="Times New Roman" w:hAnsi="Times New Roman" w:cs="Times New Roman"/>
+              </w:rPr>
+              <w:t>,</w:t>
+            </w:r>
+            <w:r>
+              <w:rPr>
+                <w:rFonts w:ascii="Times New Roman" w:hAnsi="Times New Roman" w:cs="Times New Roman"/>
+              </w:rPr>
+              <w:t>CUSTOMER_NAME</w:t>
+            </w:r>
+          </w:p>
+          <w:p>
+            <w:pPr>
+              <w:rPr>
+                <w:rFonts w:ascii="Times New Roman" w:hAnsi="Times New Roman" w:cs="Times New Roman"/>
+              </w:rPr>
+            </w:pPr>
+            <w:r>
+              <w:rPr>
+                <w:rFonts w:ascii="Times New Roman" w:hAnsi="Times New Roman" w:cs="Times New Roman"/>
+              </w:rPr>
+              <w:t>OPERATOR_NAME</w:t>
+            </w:r>
+            <w:r>
+              <w:rPr>
+                <w:rFonts w:ascii="Times New Roman" w:hAnsi="Times New Roman" w:cs="Times New Roman"/>
+              </w:rPr>
+              <w:t xml:space="preserve">, </w:t>
+            </w:r>
+            <w:r>
+              <w:rPr>
+                <w:rFonts w:ascii="Times New Roman" w:hAnsi="Times New Roman" w:cs="Times New Roman"/>
+              </w:rPr>
+              <w:t>QTY</w:t>
+            </w:r>
+            <w:r>
+              <w:rPr>
+                <w:rFonts w:ascii="Times New Roman" w:hAnsi="Times New Roman" w:cs="Times New Roman"/>
+              </w:rPr>
+              <w:t xml:space="preserve">, </w:t>
+            </w:r>
+            <w:r>
+              <w:rPr>
+                <w:rFonts w:ascii="Times New Roman" w:hAnsi="Times New Roman" w:cs="Times New Roman"/>
+              </w:rPr>
+              <w:t>DATE_DUE</w:t>
+            </w:r>
+          </w:p>
+          <w:p>
+            <w:pPr>
+              <w:rPr>
+                <w:rFonts w:ascii="Times New Roman" w:hAnsi="Times New Roman" w:cs="Times New Roman"/>
+              </w:rPr>
+            </w:pPr>
+            <w:r>
+              <w:rPr>
+                <w:rFonts w:ascii="Times New Roman" w:hAnsi="Times New Roman" w:cs="Times New Roman"/>
+              </w:rPr>
+              <w:t>DATE_RECEIVED</w:t>
+            </w:r>
+            <w:r>
+              <w:rPr>
+                <w:rFonts w:ascii="Times New Roman" w:hAnsi="Times New Roman" w:cs="Times New Roman"/>
+              </w:rPr>
+              <w:t xml:space="preserve">, </w:t>
+            </w:r>
+            <w:r>
+              <w:rPr>
+                <w:rFonts w:ascii="Times New Roman" w:hAnsi="Times New Roman" w:cs="Times New Roman"/>
+              </w:rPr>
+              <w:t>OPERATIONS</w:t>
+            </w:r>
+          </w:p>
+          <w:p>
+            <w:pPr>
+              <w:rPr>
+                <w:rFonts w:ascii="Times New Roman" w:hAnsi="Times New Roman" w:cs="Times New Roman"/>
+              </w:rPr>
+            </w:pPr>
+            <w:r>
+              <w:rPr>
+                <w:rFonts w:ascii="Times New Roman" w:hAnsi="Times New Roman" w:cs="Times New Roman"/>
+              </w:rPr>
+              <w:t>PURCHASE_ORDER_NUMBER</w:t>
+            </w:r>
+          </w:p>
+        </w:tc>
+      </w:tr>
+    </w:tbl>
+    <w:p>
+      <w:pPr>
+        <w:spacing w:after="0" w:line="240" w:lineRule="auto"/>
+        <w:rPr>
+          <w:rFonts w:ascii="Times New Roman" w:hAnsi="Times New Roman" w:cs="Times New Roman"/>
+          <w:b/>
+          <w:bCs/>
+        </w:rPr>
+      </w:pPr>
+    </w:p>
+    <w:p>
+      <w:pPr>
+        <w:spacing w:after="0" w:line="240" w:lineRule="auto"/>
+        <w:jc w:val="center"/>
+        <w:rPr>
+          <w:rFonts w:ascii="Times New Roman" w:hAnsi="Times New Roman" w:cs="Times New Roman"/>
+          <w:b/>
+          <w:bCs/>
+        </w:rPr>
+      </w:pPr>
+      <w:r>
+        <w:rPr>
+          <w:rFonts w:ascii="Times New Roman" w:hAnsi="Times New Roman" w:cs="Times New Roman"/>
+          <w:b/>
+          <w:bCs/>
+          <w:noProof/>
+        </w:rPr>
+        <w:drawing>
+          <wp:inline distT="0" distB="0" distL="0" distR="0" wp14:anchorId="65817D95" wp14:editId="7E1645D2">
+            <wp:extent cx="5943600" cy="3227705"/>
+            <wp:effectExtent l="0" t="0" r="0" b="0"/>
+            <wp:docPr id="926459706" name="Picture 7" descr="A screenshot of a computer&#10;&#10;AI-generated content may be incorrect."/>
+            <wp:cNvGraphicFramePr>
+              <a:graphicFrameLocks xmlns:a="http://schemas.openxmlformats.org/drawingml/2006/main" noChangeAspect="1"/>
+            </wp:cNvGraphicFramePr>
+            <a:graphic xmlns:a="http://schemas.openxmlformats.org/drawingml/2006/main">
+              <a:graphicData uri="http://schemas.openxmlformats.org/drawingml/2006/picture">
+                <pic:pic xmlns:pic="http://schemas.openxmlformats.org/drawingml/2006/picture">
+                  <pic:nvPicPr>
+                    <pic:cNvPr id="926459706" name="Picture 7" descr="A screenshot of a computer&#10;&#10;AI-generated content may be incorrect."/>
+                    <pic:cNvPicPr/>
+                  </pic:nvPicPr>
+                  <pic:blipFill>
+                    <a:blip r:embed="rId13">
+                      <a:extLst>
+                        <a:ext uri="{28A0092B-C50C-407E-A947-70E740481C1C}">
+                          <a14:useLocalDpi xmlns:a14="http://schemas.microsoft.com/office/drawing/2010/main" val="0"/>
+                        </a:ext>
+                      </a:extLst>
+                    </a:blip>
+                    <a:stretch>
+                      <a:fillRect/>
+                    </a:stretch>
+                  </pic:blipFill>
+                  <pic:spPr>
+                    <a:xfrm>
+                      <a:off x="0" y="0"/>
+                      <a:ext cx="5943600" cy="3227705"/>
+                    </a:xfrm>
+                    <a:prstGeom prst="rect">
+                      <a:avLst/>
+                    </a:prstGeom>
+                  </pic:spPr>
+                </pic:pic>
+              </a:graphicData>
+            </a:graphic>
+          </wp:inline>
+        </w:drawing>
+      </w:r>
+    </w:p>
+    <w:p>
+      <w:pPr>
+        <w:spacing w:after="0" w:line="240" w:lineRule="auto"/>
+        <w:jc w:val="center"/>
+        <w:rPr>
+          <w:rFonts w:ascii="Times New Roman" w:hAnsi="Times New Roman" w:cs="Times New Roman"/>
+          <w:b/>
+          <w:bCs/>
+        </w:rPr>
+      </w:pPr>
+    </w:p>
+    <w:tbl>
+      <w:tblPr>
+        <w:tblStyle w:val="TableGrid"/>
+        <w:tblW w:w="0" w:type="auto"/>
+        <w:tblLook w:val="04A0" w:firstRow="1" w:lastRow="0" w:firstColumn="1" w:lastColumn="0" w:noHBand="0" w:noVBand="1"/>
+      </w:tblPr>
+      <w:tblGrid>
+        <w:gridCol w:w="4675"/>
+        <w:gridCol w:w="4675"/>
+      </w:tblGrid>
+      <w:tr>
+        <w:tc>
+          <w:tcPr>
+            <w:tcW w:w="4675" w:type="dxa"/>
+            <w:shd w:val="clear" w:color="auto" w:fill="C1E4F5" w:themeFill="accent1" w:themeFillTint="33"/>
+          </w:tcPr>
+          <w:p>
+            <w:pPr>
+              <w:jc w:val="center"/>
+              <w:rPr>
+                <w:rFonts w:ascii="Times New Roman" w:hAnsi="Times New Roman" w:cs="Times New Roman"/>
+                <w:b/>
+                <w:bCs/>
+              </w:rPr>
+            </w:pPr>
+            <w:r>
+              <w:rPr>
+                <w:rFonts w:ascii="Times New Roman" w:hAnsi="Times New Roman" w:cs="Times New Roman"/>
+                <w:b/>
+                <w:bCs/>
+              </w:rPr>
+              <w:t>User Story</w:t>
+            </w:r>
+          </w:p>
+        </w:tc>
+        <w:tc>
+          <w:tcPr>
+            <w:tcW w:w="4675" w:type="dxa"/>
+            <w:shd w:val="clear" w:color="auto" w:fill="C1E4F5" w:themeFill="accent1" w:themeFillTint="33"/>
+          </w:tcPr>
+          <w:p>
+            <w:pPr>
+              <w:jc w:val="center"/>
+              <w:rPr>
+                <w:rFonts w:ascii="Times New Roman" w:hAnsi="Times New Roman" w:cs="Times New Roman"/>
+                <w:b/>
+                <w:bCs/>
+              </w:rPr>
+            </w:pPr>
+            <w:r>
+              <w:rPr>
+                <w:rFonts w:ascii="Times New Roman" w:hAnsi="Times New Roman" w:cs="Times New Roman"/>
+                <w:b/>
+                <w:bCs/>
+              </w:rPr>
+              <w:t>ERD</w:t>
+            </w:r>
+          </w:p>
+        </w:tc>
+      </w:tr>
+      <w:tr>
+        <w:tc>
+          <w:tcPr>
+            <w:tcW w:w="4675" w:type="dxa"/>
+          </w:tcPr>
+          <w:p>
+            <w:pPr>
+              <w:jc w:val="center"/>
+              <w:rPr>
+                <w:rFonts w:ascii="Times New Roman" w:hAnsi="Times New Roman" w:cs="Times New Roman"/>
+              </w:rPr>
+            </w:pPr>
+            <w:r>
+              <w:rPr>
+                <w:rFonts w:ascii="Times New Roman" w:hAnsi="Times New Roman" w:cs="Times New Roman"/>
+              </w:rPr>
+              <w:t>3</w:t>
+            </w:r>
+          </w:p>
+        </w:tc>
+        <w:tc>
+          <w:tcPr>
+            <w:tcW w:w="4675" w:type="dxa"/>
+          </w:tcPr>
+          <w:p>
+            <w:pPr>
+              <w:rPr>
+                <w:rFonts w:ascii="Times New Roman" w:hAnsi="Times New Roman" w:cs="Times New Roman"/>
+              </w:rPr>
+            </w:pPr>
+            <w:r>
+              <w:rPr>
+                <w:rFonts w:ascii="Times New Roman" w:hAnsi="Times New Roman" w:cs="Times New Roman"/>
+                <w:b/>
+                <w:bCs/>
+              </w:rPr>
+              <w:t>CUSTOMERS</w:t>
+            </w:r>
+            <w:r>
+              <w:rPr>
+                <w:rFonts w:ascii="Times New Roman" w:hAnsi="Times New Roman" w:cs="Times New Roman"/>
+              </w:rPr>
+              <w:t xml:space="preserve">: </w:t>
+            </w:r>
+          </w:p>
+          <w:p>
+            <w:pPr>
+              <w:rPr>
+                <w:rFonts w:ascii="Times New Roman" w:hAnsi="Times New Roman" w:cs="Times New Roman"/>
+              </w:rPr>
+            </w:pPr>
+            <w:r>
+              <w:rPr>
+                <w:rFonts w:ascii="Times New Roman" w:hAnsi="Times New Roman" w:cs="Times New Roman"/>
+              </w:rPr>
+              <w:t>CUSTOMER_ID</w:t>
+            </w:r>
+            <w:r>
+              <w:rPr>
+                <w:rFonts w:ascii="Times New Roman" w:hAnsi="Times New Roman" w:cs="Times New Roman"/>
+              </w:rPr>
+              <w:t xml:space="preserve">, </w:t>
+            </w:r>
+            <w:r>
+              <w:rPr>
+                <w:rFonts w:ascii="Times New Roman" w:hAnsi="Times New Roman" w:cs="Times New Roman"/>
+              </w:rPr>
+              <w:t>CUSTOMER_NAME</w:t>
+            </w:r>
+          </w:p>
+          <w:p>
+            <w:pPr>
+              <w:rPr>
+                <w:rFonts w:ascii="Times New Roman" w:hAnsi="Times New Roman" w:cs="Times New Roman"/>
+              </w:rPr>
+            </w:pPr>
+            <w:r>
+              <w:rPr>
+                <w:rFonts w:ascii="Times New Roman" w:hAnsi="Times New Roman" w:cs="Times New Roman"/>
+                <w:b/>
+                <w:bCs/>
+              </w:rPr>
+              <w:t>OPERATORS:</w:t>
+            </w:r>
+            <w:r>
+              <w:rPr>
+                <w:rFonts w:ascii="Times New Roman" w:hAnsi="Times New Roman" w:cs="Times New Roman"/>
+              </w:rPr>
+              <w:t xml:space="preserve"> </w:t>
+            </w:r>
+          </w:p>
+          <w:p>
+            <w:pPr>
+              <w:rPr>
+                <w:rFonts w:ascii="Times New Roman" w:hAnsi="Times New Roman" w:cs="Times New Roman"/>
+              </w:rPr>
+            </w:pPr>
+            <w:r>
+              <w:rPr>
+                <w:rFonts w:ascii="Times New Roman" w:hAnsi="Times New Roman" w:cs="Times New Roman"/>
+              </w:rPr>
+              <w:t>OPERATOR_ID</w:t>
+            </w:r>
+            <w:r>
+              <w:rPr>
+                <w:rFonts w:ascii="Times New Roman" w:hAnsi="Times New Roman" w:cs="Times New Roman"/>
+              </w:rPr>
+              <w:t xml:space="preserve">, </w:t>
+            </w:r>
+            <w:r>
+              <w:rPr>
+                <w:rFonts w:ascii="Times New Roman" w:hAnsi="Times New Roman" w:cs="Times New Roman"/>
+              </w:rPr>
+              <w:t>OPERATOR_NAME</w:t>
+            </w:r>
+          </w:p>
+          <w:p>
+            <w:pPr>
+              <w:rPr>
+                <w:rFonts w:ascii="Times New Roman" w:hAnsi="Times New Roman" w:cs="Times New Roman"/>
+              </w:rPr>
+            </w:pPr>
+            <w:r>
+              <w:rPr>
+                <w:rFonts w:ascii="Times New Roman" w:hAnsi="Times New Roman" w:cs="Times New Roman"/>
+                <w:b/>
+                <w:bCs/>
+              </w:rPr>
+              <w:t>JOBS:</w:t>
+            </w:r>
+            <w:r>
+              <w:rPr>
+                <w:rFonts w:ascii="Times New Roman" w:hAnsi="Times New Roman" w:cs="Times New Roman"/>
+              </w:rPr>
+              <w:t xml:space="preserve">               </w:t>
+            </w:r>
+          </w:p>
+          <w:p>
+            <w:pPr>
+              <w:rPr>
+                <w:rFonts w:ascii="Times New Roman" w:hAnsi="Times New Roman" w:cs="Times New Roman"/>
+              </w:rPr>
+            </w:pPr>
+            <w:r>
+              <w:rPr>
+                <w:rFonts w:ascii="Times New Roman" w:hAnsi="Times New Roman" w:cs="Times New Roman"/>
+              </w:rPr>
+              <w:t>JOB_ID</w:t>
+            </w:r>
+          </w:p>
+          <w:p>
+            <w:pPr>
+              <w:rPr>
+                <w:rFonts w:ascii="Times New Roman" w:hAnsi="Times New Roman" w:cs="Times New Roman"/>
+                <w:b/>
+                <w:bCs/>
+              </w:rPr>
+            </w:pPr>
+            <w:r>
+              <w:rPr>
+                <w:rFonts w:ascii="Times New Roman" w:hAnsi="Times New Roman" w:cs="Times New Roman"/>
+                <w:b/>
+                <w:bCs/>
+              </w:rPr>
+              <w:t xml:space="preserve">PART_HISTORY: </w:t>
+            </w:r>
+          </w:p>
+          <w:p>
+            <w:pPr>
+              <w:rPr>
+                <w:rFonts w:ascii="Times New Roman" w:hAnsi="Times New Roman" w:cs="Times New Roman"/>
+              </w:rPr>
+            </w:pPr>
+            <w:r>
+              <w:rPr>
+                <w:rFonts w:ascii="Times New Roman" w:hAnsi="Times New Roman" w:cs="Times New Roman"/>
+              </w:rPr>
+              <w:t>PART_NUMBER,CUSTOMER_NAME</w:t>
+            </w:r>
+          </w:p>
+          <w:p>
+            <w:pPr>
+              <w:rPr>
+                <w:rFonts w:ascii="Times New Roman" w:hAnsi="Times New Roman" w:cs="Times New Roman"/>
+              </w:rPr>
+            </w:pPr>
+            <w:r>
+              <w:rPr>
+                <w:rFonts w:ascii="Times New Roman" w:hAnsi="Times New Roman" w:cs="Times New Roman"/>
+              </w:rPr>
+              <w:t>OPERATOR_NAME, QTY, DATE_DUE</w:t>
+            </w:r>
+          </w:p>
+          <w:p>
+            <w:pPr>
+              <w:rPr>
+                <w:rFonts w:ascii="Times New Roman" w:hAnsi="Times New Roman" w:cs="Times New Roman"/>
+              </w:rPr>
+            </w:pPr>
+            <w:r>
+              <w:rPr>
+                <w:rFonts w:ascii="Times New Roman" w:hAnsi="Times New Roman" w:cs="Times New Roman"/>
+              </w:rPr>
+              <w:t>DATE_RECEIVED, OPERATIONS</w:t>
+            </w:r>
+          </w:p>
+          <w:p>
+            <w:pPr>
+              <w:rPr>
+                <w:rFonts w:ascii="Times New Roman" w:hAnsi="Times New Roman" w:cs="Times New Roman"/>
+              </w:rPr>
+            </w:pPr>
+            <w:r>
+              <w:rPr>
+                <w:rFonts w:ascii="Times New Roman" w:hAnsi="Times New Roman" w:cs="Times New Roman"/>
+              </w:rPr>
+              <w:t>PURCHASE_ORDER_NUMBER</w:t>
+            </w:r>
+          </w:p>
+        </w:tc>
+      </w:tr>
+    </w:tbl>
+    <w:p>
+      <w:pPr>
+        <w:spacing w:after="0" w:line="240" w:lineRule="auto"/>
+        <w:jc w:val="center"/>
+        <w:rPr>
+          <w:rFonts w:ascii="Times New Roman" w:hAnsi="Times New Roman" w:cs="Times New Roman"/>
+          <w:b/>
+          <w:bCs/>
+        </w:rPr>
+      </w:pPr>
+    </w:p>
+    <w:p>
+      <w:pPr>
+        <w:spacing w:after="0" w:line="240" w:lineRule="auto"/>
+        <w:jc w:val="center"/>
+        <w:rPr>
+          <w:rFonts w:ascii="Times New Roman" w:hAnsi="Times New Roman" w:cs="Times New Roman"/>
+          <w:b/>
+          <w:bCs/>
+        </w:rPr>
+      </w:pPr>
+    </w:p>
+    <w:p>
+      <w:pPr>
+        <w:spacing w:after="0" w:line="240" w:lineRule="auto"/>
+        <w:jc w:val="center"/>
+        <w:rPr>
+          <w:rFonts w:ascii="Times New Roman" w:hAnsi="Times New Roman" w:cs="Times New Roman"/>
+          <w:b/>
+          <w:bCs/>
+        </w:rPr>
+      </w:pPr>
+    </w:p>
+    <w:p>
+      <w:pPr>
+        <w:spacing w:after="0" w:line="240" w:lineRule="auto"/>
+        <w:jc w:val="center"/>
+        <w:rPr>
+          <w:rFonts w:ascii="Times New Roman" w:hAnsi="Times New Roman" w:cs="Times New Roman"/>
+          <w:b/>
+          <w:bCs/>
+        </w:rPr>
+      </w:pPr>
+    </w:p>
+    <w:p>
+      <w:pPr>
+        <w:spacing w:after="0" w:line="240" w:lineRule="auto"/>
+        <w:jc w:val="center"/>
+        <w:rPr>
+          <w:rFonts w:ascii="Times New Roman" w:hAnsi="Times New Roman" w:cs="Times New Roman"/>
+          <w:b/>
+          <w:bCs/>
+        </w:rPr>
+      </w:pPr>
+    </w:p>
+    <w:p>
+      <w:pPr>
+        <w:spacing w:after="0" w:line="240" w:lineRule="auto"/>
+        <w:jc w:val="center"/>
+        <w:rPr>
+          <w:rFonts w:ascii="Times New Roman" w:hAnsi="Times New Roman" w:cs="Times New Roman"/>
+          <w:b/>
+          <w:bCs/>
+        </w:rPr>
+      </w:pPr>
+    </w:p>
+    <w:p>
+      <w:pPr>
+        <w:spacing w:after="0" w:line="240" w:lineRule="auto"/>
+        <w:jc w:val="center"/>
+        <w:rPr>
+          <w:rFonts w:ascii="Times New Roman" w:hAnsi="Times New Roman" w:cs="Times New Roman"/>
+          <w:b/>
+          <w:bCs/>
+        </w:rPr>
+      </w:pPr>
+    </w:p>
+    <w:p>
+      <w:pPr>
+        <w:spacing w:after="0" w:line="240" w:lineRule="auto"/>
+        <w:jc w:val="center"/>
+        <w:rPr>
+          <w:rFonts w:ascii="Times New Roman" w:hAnsi="Times New Roman" w:cs="Times New Roman"/>
+          <w:b/>
+          <w:bCs/>
+        </w:rPr>
+      </w:pPr>
+    </w:p>
+    <w:p>
+      <w:pPr>
+        <w:spacing w:after="0" w:line="240" w:lineRule="auto"/>
+        <w:jc w:val="center"/>
+        <w:rPr>
+          <w:rFonts w:ascii="Times New Roman" w:hAnsi="Times New Roman" w:cs="Times New Roman"/>
+          <w:b/>
+          <w:bCs/>
+        </w:rPr>
+      </w:pPr>
+    </w:p>
+    <w:p>
+      <w:pPr>
+        <w:spacing w:after="0" w:line="240" w:lineRule="auto"/>
+        <w:jc w:val="center"/>
+        <w:rPr>
+          <w:rFonts w:ascii="Times New Roman" w:hAnsi="Times New Roman" w:cs="Times New Roman"/>
+          <w:b/>
+          <w:bCs/>
+        </w:rPr>
+      </w:pPr>
+    </w:p>
+    <w:p>
+      <w:pPr>
+        <w:spacing w:after="0" w:line="240" w:lineRule="auto"/>
+        <w:jc w:val="center"/>
+        <w:rPr>
+          <w:rFonts w:ascii="Times New Roman" w:hAnsi="Times New Roman" w:cs="Times New Roman"/>
+          <w:b/>
+          <w:bCs/>
+        </w:rPr>
+      </w:pPr>
+    </w:p>
+    <w:p>
+      <w:pPr>
+        <w:spacing w:after="0" w:line="240" w:lineRule="auto"/>
+        <w:jc w:val="center"/>
+        <w:rPr>
+          <w:rFonts w:ascii="Times New Roman" w:hAnsi="Times New Roman" w:cs="Times New Roman"/>
+          <w:b/>
+          <w:bCs/>
+        </w:rPr>
+      </w:pPr>
+    </w:p>
+    <w:p>
+      <w:pPr>
+        <w:spacing w:after="0" w:line="240" w:lineRule="auto"/>
+        <w:jc w:val="center"/>
+        <w:rPr>
+          <w:rFonts w:ascii="Times New Roman" w:hAnsi="Times New Roman" w:cs="Times New Roman"/>
+          <w:b/>
+          <w:bCs/>
+        </w:rPr>
+      </w:pPr>
+    </w:p>
+    <w:p>
+      <w:pPr>
+        <w:spacing w:after="0" w:line="240" w:lineRule="auto"/>
+        <w:rPr>
+          <w:rFonts w:ascii="Times New Roman" w:hAnsi="Times New Roman" w:cs="Times New Roman"/>
+          <w:b/>
+          <w:bCs/>
+        </w:rPr>
+      </w:pPr>
+    </w:p>
+    <w:p>
+      <w:pPr>
+        <w:spacing w:after="0" w:line="240" w:lineRule="auto"/>
+        <w:jc w:val="center"/>
+        <w:rPr>
+          <w:rFonts w:ascii="Times New Roman" w:hAnsi="Times New Roman" w:cs="Times New Roman"/>
+          <w:b/>
+          <w:bCs/>
+        </w:rPr>
+      </w:pPr>
+      <w:r>
+        <w:rPr>
+          <w:rFonts w:ascii="Times New Roman" w:hAnsi="Times New Roman" w:cs="Times New Roman"/>
+          <w:b/>
+          <w:bCs/>
+          <w:noProof/>
+        </w:rPr>
+        <w:lastRenderedPageBreak/>
+        <w:drawing>
+          <wp:inline distT="0" distB="0" distL="0" distR="0" wp14:anchorId="74DB4515" wp14:editId="29C52C77">
+            <wp:extent cx="5943600" cy="3124835"/>
+            <wp:effectExtent l="0" t="0" r="0" b="0"/>
+            <wp:docPr id="287589931" name="Picture 11" descr="A screenshot of a computer&#10;&#10;AI-generated content may be incorrect."/>
+            <wp:cNvGraphicFramePr>
+              <a:graphicFrameLocks xmlns:a="http://schemas.openxmlformats.org/drawingml/2006/main" noChangeAspect="1"/>
+            </wp:cNvGraphicFramePr>
+            <a:graphic xmlns:a="http://schemas.openxmlformats.org/drawingml/2006/main">
+              <a:graphicData uri="http://schemas.openxmlformats.org/drawingml/2006/picture">
+                <pic:pic xmlns:pic="http://schemas.openxmlformats.org/drawingml/2006/picture">
+                  <pic:nvPicPr>
+                    <pic:cNvPr id="287589931" name="Picture 11" descr="A screenshot of a computer&#10;&#10;AI-generated content may be incorrect."/>
+                    <pic:cNvPicPr/>
+                  </pic:nvPicPr>
+                  <pic:blipFill>
+                    <a:blip r:embed="rId14">
+                      <a:extLst>
+                        <a:ext uri="{28A0092B-C50C-407E-A947-70E740481C1C}">
+                          <a14:useLocalDpi xmlns:a14="http://schemas.microsoft.com/office/drawing/2010/main" val="0"/>
+                        </a:ext>
+                      </a:extLst>
+                    </a:blip>
+                    <a:stretch>
+                      <a:fillRect/>
+                    </a:stretch>
+                  </pic:blipFill>
+                  <pic:spPr>
+                    <a:xfrm>
+                      <a:off x="0" y="0"/>
+                      <a:ext cx="5943600" cy="3124835"/>
+                    </a:xfrm>
+                    <a:prstGeom prst="rect">
+                      <a:avLst/>
+                    </a:prstGeom>
+                  </pic:spPr>
+                </pic:pic>
+              </a:graphicData>
+            </a:graphic>
+          </wp:inline>
+        </w:drawing>
+      </w:r>
+    </w:p>
+    <w:p>
+      <w:pPr>
+        <w:spacing w:after="0" w:line="240" w:lineRule="auto"/>
+        <w:jc w:val="center"/>
+        <w:rPr>
+          <w:rFonts w:ascii="Times New Roman" w:hAnsi="Times New Roman" w:cs="Times New Roman"/>
+          <w:b/>
+          <w:bCs/>
+        </w:rPr>
+      </w:pPr>
+    </w:p>
+    <w:tbl>
+      <w:tblPr>
+        <w:tblStyle w:val="TableGrid"/>
+        <w:tblW w:w="0" w:type="auto"/>
+        <w:tblLook w:val="04A0" w:firstRow="1" w:lastRow="0" w:firstColumn="1" w:lastColumn="0" w:noHBand="0" w:noVBand="1"/>
+      </w:tblPr>
+      <w:tblGrid>
+        <w:gridCol w:w="4675"/>
+        <w:gridCol w:w="4675"/>
+      </w:tblGrid>
+      <w:tr>
+        <w:tc>
+          <w:tcPr>
+            <w:tcW w:w="4675" w:type="dxa"/>
+            <w:shd w:val="clear" w:color="auto" w:fill="C1E4F5" w:themeFill="accent1" w:themeFillTint="33"/>
+          </w:tcPr>
+          <w:p>
+            <w:pPr>
+              <w:jc w:val="center"/>
+              <w:rPr>
+                <w:rFonts w:ascii="Times New Roman" w:hAnsi="Times New Roman" w:cs="Times New Roman"/>
+                <w:b/>
+                <w:bCs/>
+              </w:rPr>
+            </w:pPr>
+            <w:r>
+              <w:rPr>
+                <w:rFonts w:ascii="Times New Roman" w:hAnsi="Times New Roman" w:cs="Times New Roman"/>
+                <w:b/>
+                <w:bCs/>
+              </w:rPr>
+              <w:t>User Story</w:t>
+            </w:r>
+          </w:p>
+        </w:tc>
+        <w:tc>
+          <w:tcPr>
+            <w:tcW w:w="4675" w:type="dxa"/>
+            <w:shd w:val="clear" w:color="auto" w:fill="C1E4F5" w:themeFill="accent1" w:themeFillTint="33"/>
+          </w:tcPr>
+          <w:p>
+            <w:pPr>
+              <w:jc w:val="center"/>
+              <w:rPr>
+                <w:rFonts w:ascii="Times New Roman" w:hAnsi="Times New Roman" w:cs="Times New Roman"/>
+                <w:b/>
+                <w:bCs/>
+              </w:rPr>
+            </w:pPr>
+            <w:r>
+              <w:rPr>
+                <w:rFonts w:ascii="Times New Roman" w:hAnsi="Times New Roman" w:cs="Times New Roman"/>
+                <w:b/>
+                <w:bCs/>
+              </w:rPr>
+              <w:t>ERD</w:t>
+            </w:r>
+          </w:p>
+        </w:tc>
+      </w:tr>
+      <w:tr>
+        <w:tc>
+          <w:tcPr>
+            <w:tcW w:w="4675" w:type="dxa"/>
+          </w:tcPr>
+          <w:p>
+            <w:pPr>
+              <w:jc w:val="center"/>
+              <w:rPr>
+                <w:rFonts w:ascii="Times New Roman" w:hAnsi="Times New Roman" w:cs="Times New Roman"/>
+              </w:rPr>
+            </w:pPr>
+            <w:r>
+              <w:rPr>
+                <w:rFonts w:ascii="Times New Roman" w:hAnsi="Times New Roman" w:cs="Times New Roman"/>
+              </w:rPr>
+              <w:t>5</w:t>
+            </w:r>
+          </w:p>
+        </w:tc>
+        <w:tc>
+          <w:tcPr>
+            <w:tcW w:w="4675" w:type="dxa"/>
+          </w:tcPr>
+          <w:p>
+            <w:pPr>
+              <w:rPr>
+                <w:rFonts w:ascii="Times New Roman" w:hAnsi="Times New Roman" w:cs="Times New Roman"/>
+                <w:b/>
+                <w:bCs/>
+              </w:rPr>
+            </w:pPr>
+            <w:r>
+              <w:rPr>
+                <w:rFonts w:ascii="Times New Roman" w:hAnsi="Times New Roman" w:cs="Times New Roman"/>
+                <w:b/>
+                <w:bCs/>
+              </w:rPr>
+              <w:t xml:space="preserve">PART_HISTORY: </w:t>
+            </w:r>
+          </w:p>
+          <w:p>
+            <w:pPr>
+              <w:rPr>
+                <w:rFonts w:ascii="Times New Roman" w:hAnsi="Times New Roman" w:cs="Times New Roman"/>
+              </w:rPr>
+            </w:pPr>
+            <w:r>
+              <w:rPr>
+                <w:rFonts w:ascii="Times New Roman" w:hAnsi="Times New Roman" w:cs="Times New Roman"/>
+              </w:rPr>
+              <w:t xml:space="preserve">PART_NUMBER  </w:t>
+            </w:r>
+          </w:p>
+          <w:p>
+            <w:pPr>
+              <w:rPr>
+                <w:rFonts w:ascii="Times New Roman" w:hAnsi="Times New Roman" w:cs="Times New Roman"/>
+              </w:rPr>
+            </w:pPr>
+            <w:r>
+              <w:rPr>
+                <w:rFonts w:ascii="Times New Roman" w:hAnsi="Times New Roman" w:cs="Times New Roman"/>
+              </w:rPr>
+              <w:t>CUSTOMER_NAME</w:t>
+            </w:r>
+          </w:p>
+          <w:p>
+            <w:pPr>
+              <w:rPr>
+                <w:rFonts w:ascii="Times New Roman" w:hAnsi="Times New Roman" w:cs="Times New Roman"/>
+              </w:rPr>
+            </w:pPr>
+            <w:r>
+              <w:rPr>
+                <w:rFonts w:ascii="Times New Roman" w:hAnsi="Times New Roman" w:cs="Times New Roman"/>
+              </w:rPr>
+              <w:t>OPERATOR_NAME</w:t>
+            </w:r>
+            <w:r>
+              <w:rPr>
+                <w:rFonts w:ascii="Times New Roman" w:hAnsi="Times New Roman" w:cs="Times New Roman"/>
+              </w:rPr>
+              <w:t xml:space="preserve">         </w:t>
+            </w:r>
+          </w:p>
+          <w:p>
+            <w:pPr>
+              <w:rPr>
+                <w:rFonts w:ascii="Times New Roman" w:hAnsi="Times New Roman" w:cs="Times New Roman"/>
+              </w:rPr>
+            </w:pPr>
+            <w:r>
+              <w:rPr>
+                <w:rFonts w:ascii="Times New Roman" w:hAnsi="Times New Roman" w:cs="Times New Roman"/>
+              </w:rPr>
+              <w:t>QTY</w:t>
+            </w:r>
+          </w:p>
+          <w:p>
+            <w:pPr>
+              <w:rPr>
+                <w:rFonts w:ascii="Times New Roman" w:hAnsi="Times New Roman" w:cs="Times New Roman"/>
+              </w:rPr>
+            </w:pPr>
+            <w:r>
+              <w:rPr>
+                <w:rFonts w:ascii="Times New Roman" w:hAnsi="Times New Roman" w:cs="Times New Roman"/>
+              </w:rPr>
+              <w:t>DATE_DUE</w:t>
+            </w:r>
+          </w:p>
+          <w:p>
+            <w:pPr>
+              <w:rPr>
+                <w:rFonts w:ascii="Times New Roman" w:hAnsi="Times New Roman" w:cs="Times New Roman"/>
+              </w:rPr>
+            </w:pPr>
+            <w:r>
+              <w:rPr>
+                <w:rFonts w:ascii="Times New Roman" w:hAnsi="Times New Roman" w:cs="Times New Roman"/>
+              </w:rPr>
+              <w:t>DATE_RECEIVED</w:t>
+            </w:r>
+          </w:p>
+          <w:p>
+            <w:pPr>
+              <w:rPr>
+                <w:rFonts w:ascii="Times New Roman" w:hAnsi="Times New Roman" w:cs="Times New Roman"/>
+              </w:rPr>
+            </w:pPr>
+            <w:r>
+              <w:rPr>
+                <w:rFonts w:ascii="Times New Roman" w:hAnsi="Times New Roman" w:cs="Times New Roman"/>
+              </w:rPr>
+              <w:t>OPERATIONS</w:t>
+            </w:r>
+          </w:p>
+          <w:p>
+            <w:pPr>
+              <w:rPr>
+                <w:rFonts w:ascii="Times New Roman" w:hAnsi="Times New Roman" w:cs="Times New Roman"/>
+              </w:rPr>
+            </w:pPr>
+            <w:r>
+              <w:rPr>
+                <w:rFonts w:ascii="Times New Roman" w:hAnsi="Times New Roman" w:cs="Times New Roman"/>
+              </w:rPr>
+              <w:t>PURCHASE_ORDER_NUMBER</w:t>
+            </w:r>
+          </w:p>
+        </w:tc>
+      </w:tr>
+    </w:tbl>
+    <w:p>
+      <w:pPr>
+        <w:spacing w:after="0" w:line="240" w:lineRule="auto"/>
+        <w:jc w:val="center"/>
+        <w:rPr>
+          <w:rFonts w:ascii="Times New Roman" w:hAnsi="Times New Roman" w:cs="Times New Roman"/>
+          <w:b/>
+          <w:bCs/>
+        </w:rPr>
+      </w:pPr>
+    </w:p>
+    <w:p>
+      <w:pPr>
+        <w:spacing w:after="0" w:line="240" w:lineRule="auto"/>
+        <w:jc w:val="center"/>
+        <w:rPr>
+          <w:rFonts w:ascii="Times New Roman" w:hAnsi="Times New Roman" w:cs="Times New Roman"/>
+          <w:b/>
+          <w:bCs/>
+        </w:rPr>
+      </w:pPr>
+    </w:p>
+    <w:p>
+      <w:pPr>
+        <w:spacing w:after="0" w:line="240" w:lineRule="auto"/>
+        <w:jc w:val="center"/>
+        <w:rPr>
+          <w:rFonts w:ascii="Times New Roman" w:hAnsi="Times New Roman" w:cs="Times New Roman"/>
+          <w:b/>
+          <w:bCs/>
+        </w:rPr>
+      </w:pPr>
+    </w:p>
+    <w:p>
+      <w:pPr>
+        <w:spacing w:after="0" w:line="240" w:lineRule="auto"/>
+        <w:jc w:val="center"/>
+        <w:rPr>
+          <w:rFonts w:ascii="Times New Roman" w:hAnsi="Times New Roman" w:cs="Times New Roman"/>
+          <w:b/>
+          <w:bCs/>
+        </w:rPr>
+      </w:pPr>
+    </w:p>
+    <w:p>
+      <w:pPr>
+        <w:spacing w:after="0" w:line="240" w:lineRule="auto"/>
+        <w:jc w:val="center"/>
+        <w:rPr>
+          <w:rFonts w:ascii="Times New Roman" w:hAnsi="Times New Roman" w:cs="Times New Roman"/>
+          <w:b/>
+          <w:bCs/>
+        </w:rPr>
+      </w:pPr>
+    </w:p>
+    <w:p>
+      <w:pPr>
+        <w:spacing w:after="0" w:line="240" w:lineRule="auto"/>
+        <w:rPr>
+          <w:rFonts w:ascii="Times New Roman" w:hAnsi="Times New Roman" w:cs="Times New Roman"/>
+          <w:b/>
+          <w:bCs/>
+        </w:rPr>
+      </w:pPr>
+    </w:p>
+    <w:p>
+      <w:pPr>
+        <w:spacing w:after="0" w:line="240" w:lineRule="auto"/>
+        <w:jc w:val="center"/>
+        <w:rPr>
+          <w:rFonts w:ascii="Times New Roman" w:hAnsi="Times New Roman" w:cs="Times New Roman"/>
+          <w:b/>
+          <w:bCs/>
+        </w:rPr>
+      </w:pPr>
+      <w:r>
+        <w:rPr>
+          <w:rFonts w:ascii="Times New Roman" w:hAnsi="Times New Roman" w:cs="Times New Roman"/>
+          <w:b/>
+          <w:bCs/>
+          <w:noProof/>
+        </w:rPr>
+        <w:lastRenderedPageBreak/>
+        <w:drawing>
+          <wp:inline distT="0" distB="0" distL="0" distR="0" wp14:anchorId="4CEE5C79" wp14:editId="48EEB750">
+            <wp:extent cx="5943600" cy="3107055"/>
+            <wp:effectExtent l="0" t="0" r="0" b="0"/>
+            <wp:docPr id="334635102" name="Picture 12" descr="A screenshot of a computer&#10;&#10;AI-generated content may be incorrect."/>
+            <wp:cNvGraphicFramePr>
+              <a:graphicFrameLocks xmlns:a="http://schemas.openxmlformats.org/drawingml/2006/main" noChangeAspect="1"/>
+            </wp:cNvGraphicFramePr>
+            <a:graphic xmlns:a="http://schemas.openxmlformats.org/drawingml/2006/main">
+              <a:graphicData uri="http://schemas.openxmlformats.org/drawingml/2006/picture">
+                <pic:pic xmlns:pic="http://schemas.openxmlformats.org/drawingml/2006/picture">
+                  <pic:nvPicPr>
+                    <pic:cNvPr id="334635102" name="Picture 12" descr="A screenshot of a computer&#10;&#10;AI-generated content may be incorrect."/>
+                    <pic:cNvPicPr/>
+                  </pic:nvPicPr>
+                  <pic:blipFill>
+                    <a:blip r:embed="rId15">
+                      <a:extLst>
+                        <a:ext uri="{28A0092B-C50C-407E-A947-70E740481C1C}">
+                          <a14:useLocalDpi xmlns:a14="http://schemas.microsoft.com/office/drawing/2010/main" val="0"/>
+                        </a:ext>
+                      </a:extLst>
+                    </a:blip>
+                    <a:stretch>
+                      <a:fillRect/>
+                    </a:stretch>
+                  </pic:blipFill>
+                  <pic:spPr>
+                    <a:xfrm>
+                      <a:off x="0" y="0"/>
+                      <a:ext cx="5943600" cy="3107055"/>
+                    </a:xfrm>
+                    <a:prstGeom prst="rect">
+                      <a:avLst/>
+                    </a:prstGeom>
+                  </pic:spPr>
+                </pic:pic>
+              </a:graphicData>
+            </a:graphic>
+          </wp:inline>
+        </w:drawing>
+      </w:r>
+    </w:p>
+    <w:p>
+      <w:pPr>
+        <w:spacing w:after="0" w:line="240" w:lineRule="auto"/>
+        <w:jc w:val="center"/>
+        <w:rPr>
+          <w:rFonts w:ascii="Times New Roman" w:hAnsi="Times New Roman" w:cs="Times New Roman"/>
+          <w:b/>
+          <w:bCs/>
+        </w:rPr>
+      </w:pPr>
+    </w:p>
+    <w:tbl>
+      <w:tblPr>
+        <w:tblStyle w:val="TableGrid"/>
+        <w:tblW w:w="0" w:type="auto"/>
+        <w:tblLook w:val="04A0" w:firstRow="1" w:lastRow="0" w:firstColumn="1" w:lastColumn="0" w:noHBand="0" w:noVBand="1"/>
+      </w:tblPr>
+      <w:tblGrid>
+        <w:gridCol w:w="4675"/>
+        <w:gridCol w:w="4675"/>
+      </w:tblGrid>
+      <w:tr>
+        <w:tc>
+          <w:tcPr>
+            <w:tcW w:w="4675" w:type="dxa"/>
+            <w:shd w:val="clear" w:color="auto" w:fill="C1E4F5" w:themeFill="accent1" w:themeFillTint="33"/>
+          </w:tcPr>
+          <w:p>
+            <w:pPr>
+              <w:jc w:val="center"/>
+              <w:rPr>
+                <w:rFonts w:ascii="Times New Roman" w:hAnsi="Times New Roman" w:cs="Times New Roman"/>
+                <w:b/>
+                <w:bCs/>
+              </w:rPr>
+            </w:pPr>
+            <w:r>
+              <w:rPr>
+                <w:rFonts w:ascii="Times New Roman" w:hAnsi="Times New Roman" w:cs="Times New Roman"/>
+                <w:b/>
+                <w:bCs/>
+              </w:rPr>
+              <w:t>User Story</w:t>
+            </w:r>
+          </w:p>
+        </w:tc>
+        <w:tc>
+          <w:tcPr>
+            <w:tcW w:w="4675" w:type="dxa"/>
+            <w:shd w:val="clear" w:color="auto" w:fill="C1E4F5" w:themeFill="accent1" w:themeFillTint="33"/>
+          </w:tcPr>
+          <w:p>
+            <w:pPr>
+              <w:jc w:val="center"/>
+              <w:rPr>
+                <w:rFonts w:ascii="Times New Roman" w:hAnsi="Times New Roman" w:cs="Times New Roman"/>
+                <w:b/>
+                <w:bCs/>
+              </w:rPr>
+            </w:pPr>
+            <w:r>
+              <w:rPr>
+                <w:rFonts w:ascii="Times New Roman" w:hAnsi="Times New Roman" w:cs="Times New Roman"/>
+                <w:b/>
+                <w:bCs/>
+              </w:rPr>
+              <w:t>ERD</w:t>
+            </w:r>
+          </w:p>
+        </w:tc>
+      </w:tr>
+      <w:tr>
+        <w:tc>
+          <w:tcPr>
+            <w:tcW w:w="4675" w:type="dxa"/>
+          </w:tcPr>
+          <w:p>
+            <w:pPr>
+              <w:jc w:val="center"/>
+              <w:rPr>
+                <w:rFonts w:ascii="Times New Roman" w:hAnsi="Times New Roman" w:cs="Times New Roman"/>
+              </w:rPr>
+            </w:pPr>
+            <w:r>
+              <w:rPr>
+                <w:rFonts w:ascii="Times New Roman" w:hAnsi="Times New Roman" w:cs="Times New Roman"/>
+              </w:rPr>
+              <w:t>5</w:t>
+            </w:r>
+          </w:p>
+        </w:tc>
+        <w:tc>
+          <w:tcPr>
+            <w:tcW w:w="4675" w:type="dxa"/>
+          </w:tcPr>
+          <w:p>
+            <w:pPr>
+              <w:rPr>
+                <w:rFonts w:ascii="Times New Roman" w:hAnsi="Times New Roman" w:cs="Times New Roman"/>
+                <w:b/>
+                <w:bCs/>
+              </w:rPr>
+            </w:pPr>
+            <w:r>
+              <w:rPr>
+                <w:rFonts w:ascii="Times New Roman" w:hAnsi="Times New Roman" w:cs="Times New Roman"/>
+                <w:b/>
+                <w:bCs/>
+              </w:rPr>
+              <w:t xml:space="preserve">PART_HISTORY: </w:t>
+            </w:r>
+          </w:p>
+          <w:p>
+            <w:pPr>
+              <w:rPr>
+                <w:rFonts w:ascii="Times New Roman" w:hAnsi="Times New Roman" w:cs="Times New Roman"/>
+              </w:rPr>
+            </w:pPr>
+            <w:r>
+              <w:rPr>
+                <w:rFonts w:ascii="Times New Roman" w:hAnsi="Times New Roman" w:cs="Times New Roman"/>
+              </w:rPr>
+              <w:t xml:space="preserve">PART_NUMBER  </w:t>
+            </w:r>
+          </w:p>
+          <w:p>
+            <w:pPr>
+              <w:rPr>
+                <w:rFonts w:ascii="Times New Roman" w:hAnsi="Times New Roman" w:cs="Times New Roman"/>
+              </w:rPr>
+            </w:pPr>
+            <w:r>
+              <w:rPr>
+                <w:rFonts w:ascii="Times New Roman" w:hAnsi="Times New Roman" w:cs="Times New Roman"/>
+              </w:rPr>
+              <w:t>CUSTOMER_NAME</w:t>
+            </w:r>
+          </w:p>
+          <w:p>
+            <w:pPr>
+              <w:rPr>
+                <w:rFonts w:ascii="Times New Roman" w:hAnsi="Times New Roman" w:cs="Times New Roman"/>
+              </w:rPr>
+            </w:pPr>
+            <w:r>
+              <w:rPr>
+                <w:rFonts w:ascii="Times New Roman" w:hAnsi="Times New Roman" w:cs="Times New Roman"/>
+              </w:rPr>
+              <w:t xml:space="preserve">OPERATOR_NAME         </w:t>
+            </w:r>
+          </w:p>
+          <w:p>
+            <w:pPr>
+              <w:rPr>
+                <w:rFonts w:ascii="Times New Roman" w:hAnsi="Times New Roman" w:cs="Times New Roman"/>
+              </w:rPr>
+            </w:pPr>
+            <w:r>
+              <w:rPr>
+                <w:rFonts w:ascii="Times New Roman" w:hAnsi="Times New Roman" w:cs="Times New Roman"/>
+              </w:rPr>
+              <w:t>QTY</w:t>
+            </w:r>
+          </w:p>
+          <w:p>
+            <w:pPr>
+              <w:rPr>
+                <w:rFonts w:ascii="Times New Roman" w:hAnsi="Times New Roman" w:cs="Times New Roman"/>
+              </w:rPr>
+            </w:pPr>
+            <w:r>
+              <w:rPr>
+                <w:rFonts w:ascii="Times New Roman" w:hAnsi="Times New Roman" w:cs="Times New Roman"/>
+              </w:rPr>
+              <w:t>DATE_DUE</w:t>
+            </w:r>
+          </w:p>
+          <w:p>
+            <w:pPr>
+              <w:rPr>
+                <w:rFonts w:ascii="Times New Roman" w:hAnsi="Times New Roman" w:cs="Times New Roman"/>
+              </w:rPr>
+            </w:pPr>
+            <w:r>
+              <w:rPr>
+                <w:rFonts w:ascii="Times New Roman" w:hAnsi="Times New Roman" w:cs="Times New Roman"/>
+              </w:rPr>
+              <w:t>DATE_RECEIVED</w:t>
+            </w:r>
+          </w:p>
+          <w:p>
+            <w:pPr>
+              <w:rPr>
+                <w:rFonts w:ascii="Times New Roman" w:hAnsi="Times New Roman" w:cs="Times New Roman"/>
+              </w:rPr>
+            </w:pPr>
+            <w:r>
+              <w:rPr>
+                <w:rFonts w:ascii="Times New Roman" w:hAnsi="Times New Roman" w:cs="Times New Roman"/>
+              </w:rPr>
+              <w:t>OPERATIONS</w:t>
+            </w:r>
+          </w:p>
+          <w:p>
+            <w:pPr>
+              <w:rPr>
+                <w:rFonts w:ascii="Times New Roman" w:hAnsi="Times New Roman" w:cs="Times New Roman"/>
+              </w:rPr>
+            </w:pPr>
+            <w:r>
+              <w:rPr>
+                <w:rFonts w:ascii="Times New Roman" w:hAnsi="Times New Roman" w:cs="Times New Roman"/>
+              </w:rPr>
+              <w:t>PURCHASE_ORDER_NUMBER</w:t>
+            </w:r>
+          </w:p>
+        </w:tc>
+      </w:tr>
+    </w:tbl>
+    <w:p>
+      <w:pPr>
+        <w:spacing w:after="0" w:line="240" w:lineRule="auto"/>
+        <w:jc w:val="center"/>
+        <w:rPr>
+          <w:rFonts w:ascii="Times New Roman" w:hAnsi="Times New Roman" w:cs="Times New Roman"/>
+          <w:b/>
+          <w:bCs/>
+        </w:rPr>
+      </w:pPr>
+    </w:p>
+    <w:p>
+      <w:pPr>
+        <w:spacing w:after="0" w:line="240" w:lineRule="auto"/>
+        <w:jc w:val="center"/>
+        <w:rPr>
+          <w:rFonts w:ascii="Times New Roman" w:hAnsi="Times New Roman" w:cs="Times New Roman"/>
+          <w:b/>
+          <w:bCs/>
+        </w:rPr>
+      </w:pPr>
+    </w:p>
+    <w:p>
+      <w:pPr>
+        <w:spacing w:after="0" w:line="240" w:lineRule="auto"/>
+        <w:jc w:val="center"/>
+        <w:rPr>
+          <w:rFonts w:ascii="Times New Roman" w:hAnsi="Times New Roman" w:cs="Times New Roman"/>
+          <w:b/>
+          <w:bCs/>
+        </w:rPr>
+      </w:pPr>
+    </w:p>
+    <w:p>
+      <w:pPr>
+        <w:spacing w:after="0" w:line="240" w:lineRule="auto"/>
+        <w:jc w:val="center"/>
+        <w:rPr>
+          <w:rFonts w:ascii="Times New Roman" w:hAnsi="Times New Roman" w:cs="Times New Roman"/>
+          <w:b/>
+          <w:bCs/>
+        </w:rPr>
+      </w:pPr>
+    </w:p>
+    <w:p>
+      <w:pPr>
+        <w:spacing w:after="0" w:line="240" w:lineRule="auto"/>
+        <w:rPr>
+          <w:rFonts w:ascii="Times New Roman" w:hAnsi="Times New Roman" w:cs="Times New Roman"/>
+          <w:b/>
+          <w:bCs/>
+        </w:rPr>
+      </w:pPr>
+    </w:p>
+    <w:p>
+      <w:pPr>
+        <w:spacing w:after="0" w:line="240" w:lineRule="auto"/>
+        <w:rPr>
+          <w:rFonts w:ascii="Times New Roman" w:hAnsi="Times New Roman" w:cs="Times New Roman"/>
+          <w:b/>
+          <w:bCs/>
+        </w:rPr>
+      </w:pPr>
+    </w:p>
+    <w:p>
+      <w:pPr>
+        <w:spacing w:after="0" w:line="240" w:lineRule="auto"/>
+        <w:rPr>
+          <w:rFonts w:ascii="Times New Roman" w:hAnsi="Times New Roman" w:cs="Times New Roman"/>
+          <w:b/>
+          <w:bCs/>
+        </w:rPr>
+      </w:pPr>
+    </w:p>
+    <w:p>
+      <w:pPr>
+        <w:spacing w:after="0" w:line="240" w:lineRule="auto"/>
+        <w:rPr>
+          <w:rFonts w:ascii="Times New Roman" w:hAnsi="Times New Roman" w:cs="Times New Roman"/>
+          <w:b/>
+          <w:bCs/>
+        </w:rPr>
+      </w:pPr>
+    </w:p>
+    <w:p>
+      <w:pPr>
+        <w:spacing w:after="0" w:line="240" w:lineRule="auto"/>
+        <w:rPr>
+          <w:rFonts w:ascii="Times New Roman" w:hAnsi="Times New Roman" w:cs="Times New Roman"/>
+          <w:b/>
+          <w:bCs/>
+        </w:rPr>
+      </w:pPr>
+    </w:p>
+    <w:p>
+      <w:pPr>
+        <w:spacing w:after="0" w:line="240" w:lineRule="auto"/>
+        <w:rPr>
+          <w:rFonts w:ascii="Times New Roman" w:hAnsi="Times New Roman" w:cs="Times New Roman"/>
+          <w:b/>
+          <w:bCs/>
+        </w:rPr>
+      </w:pPr>
+    </w:p>
+    <w:p>
+      <w:pPr>
+        <w:spacing w:after="0" w:line="240" w:lineRule="auto"/>
+        <w:rPr>
+          <w:rFonts w:ascii="Times New Roman" w:hAnsi="Times New Roman" w:cs="Times New Roman"/>
+          <w:b/>
+          <w:bCs/>
+        </w:rPr>
+      </w:pPr>
+    </w:p>
+    <w:p>
+      <w:pPr>
+        <w:spacing w:after="0" w:line="240" w:lineRule="auto"/>
+        <w:rPr>
+          <w:rFonts w:ascii="Times New Roman" w:hAnsi="Times New Roman" w:cs="Times New Roman"/>
+          <w:b/>
+          <w:bCs/>
+        </w:rPr>
+      </w:pPr>
+    </w:p>
+    <w:p>
+      <w:pPr>
+        <w:spacing w:after="0" w:line="240" w:lineRule="auto"/>
+        <w:rPr>
+          <w:rFonts w:ascii="Times New Roman" w:hAnsi="Times New Roman" w:cs="Times New Roman"/>
+          <w:b/>
+          <w:bCs/>
+        </w:rPr>
+      </w:pPr>
+    </w:p>
+    <w:p>
+      <w:pPr>
+        <w:spacing w:after="0" w:line="240" w:lineRule="auto"/>
+        <w:rPr>
+          <w:rFonts w:ascii="Times New Roman" w:hAnsi="Times New Roman" w:cs="Times New Roman"/>
+          <w:b/>
+          <w:bCs/>
+        </w:rPr>
+      </w:pPr>
+    </w:p>
+    <w:p>
+      <w:pPr>
+        <w:spacing w:after="0" w:line="240" w:lineRule="auto"/>
+        <w:rPr>
+          <w:rFonts w:ascii="Times New Roman" w:hAnsi="Times New Roman" w:cs="Times New Roman"/>
+          <w:b/>
+          <w:bCs/>
+        </w:rPr>
+      </w:pPr>
+    </w:p>
+    <w:p>
+      <w:pPr>
+        <w:spacing w:after="0" w:line="240" w:lineRule="auto"/>
+        <w:rPr>
+          <w:rFonts w:ascii="Times New Roman" w:hAnsi="Times New Roman" w:cs="Times New Roman"/>
+          <w:b/>
+          <w:bCs/>
+        </w:rPr>
+      </w:pPr>
+    </w:p>
+    <w:p>
+      <w:pPr>
+        <w:spacing w:after="0" w:line="240" w:lineRule="auto"/>
+        <w:rPr>
+          <w:rFonts w:ascii="Times New Roman" w:hAnsi="Times New Roman" w:cs="Times New Roman"/>
+          <w:b/>
+          <w:bCs/>
+        </w:rPr>
+      </w:pPr>
+    </w:p>
+    <w:p>
+      <w:pPr>
+        <w:spacing w:after="0" w:line="240" w:lineRule="auto"/>
         <w:rPr>
           <w:rFonts w:ascii="Times New Roman" w:hAnsi="Times New Roman" w:cs="Times New Roman"/>
           <w:b/>
@@ -420,7 +5035,7 @@
                     <pic:cNvPicPr/>
                   </pic:nvPicPr>
                   <pic:blipFill>
-                    <a:blip r:embed="rId5">
+                    <a:blip r:embed="rId16">
                       <a:extLst>
                         <a:ext uri="{28A0092B-C50C-407E-A947-70E740481C1C}">
                           <a14:useLocalDpi xmlns:a14="http://schemas.microsoft.com/office/drawing/2010/main" val="0"/>
@@ -698,7 +5313,7 @@
                     <pic:cNvPicPr/>
                   </pic:nvPicPr>
                   <pic:blipFill>
-                    <a:blip r:embed="rId6">
+                    <a:blip r:embed="rId17">
                       <a:extLst>
                         <a:ext uri="{28A0092B-C50C-407E-A947-70E740481C1C}">
                           <a14:useLocalDpi xmlns:a14="http://schemas.microsoft.com/office/drawing/2010/main" val="0"/>
@@ -1652,6 +6267,25 @@
       <w:spacing w:val="5"/>
     </w:rPr>
   </w:style>
+  <w:style w:type="table" w:styleId="TableGrid">
+    <w:name w:val="Table Grid"/>
+    <w:basedOn w:val="TableNormal"/>
+    <w:uiPriority w:val="39"/>
+    <w:rsid w:val="005A70CE"/>
+    <w:pPr>
+      <w:spacing w:after="0" w:line="240" w:lineRule="auto"/>
+    </w:pPr>
+    <w:tblPr>
+      <w:tblBorders>
+        <w:top w:val="single" w:sz="4" w:space="0" w:color="auto"/>
+        <w:left w:val="single" w:sz="4" w:space="0" w:color="auto"/>
+        <w:bottom w:val="single" w:sz="4" w:space="0" w:color="auto"/>
+        <w:right w:val="single" w:sz="4" w:space="0" w:color="auto"/>
+        <w:insideH w:val="single" w:sz="4" w:space="0" w:color="auto"/>
+        <w:insideV w:val="single" w:sz="4" w:space="0" w:color="auto"/>
+      </w:tblBorders>
+    </w:tblPr>
+  </w:style>
 </w:styles>
 </file>
 

</xml_diff>

<commit_message>
Updates to Wireframe and document
11/9/2025: Updated RESTORE wireframe to match color scheme, added "Search by Part Number in Archive" to selector, added query success indicator to record counter. Added updated RESTORE wireframe to main document.
</commit_message>
<xml_diff>
--- a/Screen Sequence - Wireframe.docx
+++ b/Screen Sequence - Wireframe.docx
@@ -321,7 +321,21 @@
               <w:rPr>
                 <w:rFonts w:ascii="Times New Roman" w:hAnsi="Times New Roman" w:cs="Times New Roman"/>
               </w:rPr>
-              <w:t>PART_NUMBER,CUSTOMER_NAME</w:t>
+              <w:t>PART_</w:t>
+            </w:r>
+            <w:proofErr w:type="gramStart"/>
+            <w:r>
+              <w:rPr>
+                <w:rFonts w:ascii="Times New Roman" w:hAnsi="Times New Roman" w:cs="Times New Roman"/>
+              </w:rPr>
+              <w:t>NUMBER,CUSTOMER</w:t>
+            </w:r>
+            <w:proofErr w:type="gramEnd"/>
+            <w:r>
+              <w:rPr>
+                <w:rFonts w:ascii="Times New Roman" w:hAnsi="Times New Roman" w:cs="Times New Roman"/>
+              </w:rPr>
+              <w:t>_NAME</w:t>
             </w:r>
           </w:p>
           <w:p>
@@ -830,7 +844,21 @@
               <w:rPr>
                 <w:rFonts w:ascii="Times New Roman" w:hAnsi="Times New Roman" w:cs="Times New Roman"/>
               </w:rPr>
-              <w:t>PART_NUMBER,CUSTOMER_NAME</w:t>
+              <w:t>PART_</w:t>
+            </w:r>
+            <w:proofErr w:type="gramStart"/>
+            <w:r>
+              <w:rPr>
+                <w:rFonts w:ascii="Times New Roman" w:hAnsi="Times New Roman" w:cs="Times New Roman"/>
+              </w:rPr>
+              <w:t>NUMBER,CUSTOMER</w:t>
+            </w:r>
+            <w:proofErr w:type="gramEnd"/>
+            <w:r>
+              <w:rPr>
+                <w:rFonts w:ascii="Times New Roman" w:hAnsi="Times New Roman" w:cs="Times New Roman"/>
+              </w:rPr>
+              <w:t>_NAME</w:t>
             </w:r>
           </w:p>
           <w:p>
@@ -998,18 +1026,6 @@
     <w:p>
       <w:pPr>
         <w:spacing w:after="0" w:line="240" w:lineRule="auto"/>
-        <w:jc w:val="center"/>
-        <w:rPr>
-          <w:rFonts w:ascii="Times New Roman" w:hAnsi="Times New Roman" w:cs="Times New Roman"/>
-          <w:b/>
-          <w:bCs/>
-        </w:rPr>
-      </w:pPr>
-    </w:p>
-    <w:p>
-      <w:pPr>
-        <w:spacing w:after="0" w:line="240" w:lineRule="auto"/>
-        <w:jc w:val="center"/>
         <w:rPr>
           <w:rFonts w:ascii="Times New Roman" w:hAnsi="Times New Roman" w:cs="Times New Roman"/>
           <w:b/>
@@ -1033,6 +1049,7 @@
           <w:b/>
           <w:bCs/>
         </w:rPr>
+        <w:lastRenderedPageBreak/>
         <w:t xml:space="preserve">Main User Interface Wireframe – Search by Part Number – </w:t>
       </w:r>
       <w:r>
@@ -1384,7 +1401,21 @@
               <w:rPr>
                 <w:rFonts w:ascii="Times New Roman" w:hAnsi="Times New Roman" w:cs="Times New Roman"/>
               </w:rPr>
-              <w:t>PART_NUMBER,CUSTOMER_NAME</w:t>
+              <w:t>PART_</w:t>
+            </w:r>
+            <w:proofErr w:type="gramStart"/>
+            <w:r>
+              <w:rPr>
+                <w:rFonts w:ascii="Times New Roman" w:hAnsi="Times New Roman" w:cs="Times New Roman"/>
+              </w:rPr>
+              <w:t>NUMBER,CUSTOMER</w:t>
+            </w:r>
+            <w:proofErr w:type="gramEnd"/>
+            <w:r>
+              <w:rPr>
+                <w:rFonts w:ascii="Times New Roman" w:hAnsi="Times New Roman" w:cs="Times New Roman"/>
+              </w:rPr>
+              <w:t>_NAME</w:t>
             </w:r>
           </w:p>
           <w:p>
@@ -1920,7 +1951,21 @@
               <w:rPr>
                 <w:rFonts w:ascii="Times New Roman" w:hAnsi="Times New Roman" w:cs="Times New Roman"/>
               </w:rPr>
-              <w:t>PART_NUMBER,CUSTOMER_NAME</w:t>
+              <w:t>PART_</w:t>
+            </w:r>
+            <w:proofErr w:type="gramStart"/>
+            <w:r>
+              <w:rPr>
+                <w:rFonts w:ascii="Times New Roman" w:hAnsi="Times New Roman" w:cs="Times New Roman"/>
+              </w:rPr>
+              <w:t>NUMBER,CUSTOMER</w:t>
+            </w:r>
+            <w:proofErr w:type="gramEnd"/>
+            <w:r>
+              <w:rPr>
+                <w:rFonts w:ascii="Times New Roman" w:hAnsi="Times New Roman" w:cs="Times New Roman"/>
+              </w:rPr>
+              <w:t>_NAME</w:t>
             </w:r>
           </w:p>
           <w:p>
@@ -2489,7 +2534,21 @@
               <w:rPr>
                 <w:rFonts w:ascii="Times New Roman" w:hAnsi="Times New Roman" w:cs="Times New Roman"/>
               </w:rPr>
-              <w:t>PART_NUMBER,CUSTOMER_NAME</w:t>
+              <w:t>PART_</w:t>
+            </w:r>
+            <w:proofErr w:type="gramStart"/>
+            <w:r>
+              <w:rPr>
+                <w:rFonts w:ascii="Times New Roman" w:hAnsi="Times New Roman" w:cs="Times New Roman"/>
+              </w:rPr>
+              <w:t>NUMBER,CUSTOMER</w:t>
+            </w:r>
+            <w:proofErr w:type="gramEnd"/>
+            <w:r>
+              <w:rPr>
+                <w:rFonts w:ascii="Times New Roman" w:hAnsi="Times New Roman" w:cs="Times New Roman"/>
+              </w:rPr>
+              <w:t>_NAME</w:t>
             </w:r>
           </w:p>
           <w:p>
@@ -2658,18 +2717,6 @@
     <w:p>
       <w:pPr>
         <w:spacing w:after="0" w:line="240" w:lineRule="auto"/>
-        <w:jc w:val="center"/>
-        <w:rPr>
-          <w:rFonts w:ascii="Times New Roman" w:hAnsi="Times New Roman" w:cs="Times New Roman"/>
-          <w:b/>
-          <w:bCs/>
-        </w:rPr>
-      </w:pPr>
-    </w:p>
-    <w:p>
-      <w:pPr>
-        <w:spacing w:after="0" w:line="240" w:lineRule="auto"/>
-        <w:jc w:val="center"/>
         <w:rPr>
           <w:rFonts w:ascii="Times New Roman" w:hAnsi="Times New Roman" w:cs="Times New Roman"/>
           <w:b/>
@@ -3031,7 +3078,21 @@
               <w:rPr>
                 <w:rFonts w:ascii="Times New Roman" w:hAnsi="Times New Roman" w:cs="Times New Roman"/>
               </w:rPr>
-              <w:t>PART_NUMBER,CUSTOMER_NAME</w:t>
+              <w:t>PART_</w:t>
+            </w:r>
+            <w:proofErr w:type="gramStart"/>
+            <w:r>
+              <w:rPr>
+                <w:rFonts w:ascii="Times New Roman" w:hAnsi="Times New Roman" w:cs="Times New Roman"/>
+              </w:rPr>
+              <w:t>NUMBER,CUSTOMER</w:t>
+            </w:r>
+            <w:proofErr w:type="gramEnd"/>
+            <w:r>
+              <w:rPr>
+                <w:rFonts w:ascii="Times New Roman" w:hAnsi="Times New Roman" w:cs="Times New Roman"/>
+              </w:rPr>
+              <w:t>_NAME</w:t>
             </w:r>
           </w:p>
           <w:p>
@@ -3521,7 +3582,21 @@
               <w:rPr>
                 <w:rFonts w:ascii="Times New Roman" w:hAnsi="Times New Roman" w:cs="Times New Roman"/>
               </w:rPr>
-              <w:t>PART_NUMBER,CUSTOMER_NAME</w:t>
+              <w:t>PART_</w:t>
+            </w:r>
+            <w:proofErr w:type="gramStart"/>
+            <w:r>
+              <w:rPr>
+                <w:rFonts w:ascii="Times New Roman" w:hAnsi="Times New Roman" w:cs="Times New Roman"/>
+              </w:rPr>
+              <w:t>NUMBER,CUSTOMER</w:t>
+            </w:r>
+            <w:proofErr w:type="gramEnd"/>
+            <w:r>
+              <w:rPr>
+                <w:rFonts w:ascii="Times New Roman" w:hAnsi="Times New Roman" w:cs="Times New Roman"/>
+              </w:rPr>
+              <w:t>_NAME</w:t>
             </w:r>
           </w:p>
           <w:p>
@@ -3713,6 +3788,7 @@
           <w:b/>
           <w:bCs/>
         </w:rPr>
+        <w:lastRenderedPageBreak/>
         <w:t>Main User Interface Wireframe – Search by Fabrication Department – Query Success State</w:t>
       </w:r>
     </w:p>
@@ -4011,7 +4087,21 @@
               <w:rPr>
                 <w:rFonts w:ascii="Times New Roman" w:hAnsi="Times New Roman" w:cs="Times New Roman"/>
               </w:rPr>
-              <w:t>PART_NUMBER,CUSTOMER_NAME</w:t>
+              <w:t>PART_</w:t>
+            </w:r>
+            <w:proofErr w:type="gramStart"/>
+            <w:r>
+              <w:rPr>
+                <w:rFonts w:ascii="Times New Roman" w:hAnsi="Times New Roman" w:cs="Times New Roman"/>
+              </w:rPr>
+              <w:t>NUMBER,CUSTOMER</w:t>
+            </w:r>
+            <w:proofErr w:type="gramEnd"/>
+            <w:r>
+              <w:rPr>
+                <w:rFonts w:ascii="Times New Roman" w:hAnsi="Times New Roman" w:cs="Times New Roman"/>
+              </w:rPr>
+              <w:t>_NAME</w:t>
             </w:r>
           </w:p>
           <w:p>
@@ -4193,6 +4283,7 @@
           <w:b/>
           <w:bCs/>
         </w:rPr>
+        <w:lastRenderedPageBreak/>
         <w:t>Main User Interface Wireframe – Search by Fabrication Department – Query Success with Paged Results State</w:t>
       </w:r>
     </w:p>
@@ -4491,7 +4582,21 @@
               <w:rPr>
                 <w:rFonts w:ascii="Times New Roman" w:hAnsi="Times New Roman" w:cs="Times New Roman"/>
               </w:rPr>
-              <w:t>PART_NUMBER,CUSTOMER_NAME</w:t>
+              <w:t>PART_</w:t>
+            </w:r>
+            <w:proofErr w:type="gramStart"/>
+            <w:r>
+              <w:rPr>
+                <w:rFonts w:ascii="Times New Roman" w:hAnsi="Times New Roman" w:cs="Times New Roman"/>
+              </w:rPr>
+              <w:t>NUMBER,CUSTOMER</w:t>
+            </w:r>
+            <w:proofErr w:type="gramEnd"/>
+            <w:r>
+              <w:rPr>
+                <w:rFonts w:ascii="Times New Roman" w:hAnsi="Times New Roman" w:cs="Times New Roman"/>
+              </w:rPr>
+              <w:t>_NAME</w:t>
             </w:r>
           </w:p>
           <w:p>
@@ -4530,7 +4635,6 @@
               <w:rPr>
                 <w:rFonts w:ascii="Times New Roman" w:hAnsi="Times New Roman" w:cs="Times New Roman"/>
               </w:rPr>
-              <w:lastRenderedPageBreak/>
               <w:t>PURCHASE_ORDER_NUMBER</w:t>
             </w:r>
           </w:p>
@@ -4540,16 +4644,6 @@
     <w:p>
       <w:pPr>
         <w:spacing w:after="0" w:line="240" w:lineRule="auto"/>
-        <w:rPr>
-          <w:rFonts w:ascii="Times New Roman" w:hAnsi="Times New Roman" w:cs="Times New Roman"/>
-          <w:b/>
-          <w:bCs/>
-        </w:rPr>
-      </w:pPr>
-    </w:p>
-    <w:p>
-      <w:pPr>
-        <w:spacing w:after="0" w:line="240" w:lineRule="auto"/>
         <w:jc w:val="center"/>
         <w:rPr>
           <w:rFonts w:ascii="Times New Roman" w:hAnsi="Times New Roman" w:cs="Times New Roman"/>
@@ -4563,6 +4657,7 @@
           <w:b/>
           <w:bCs/>
         </w:rPr>
+        <w:lastRenderedPageBreak/>
         <w:t>Main User Interface Wireframe – Search by Operator Name – Query Success State</w:t>
       </w:r>
     </w:p>
@@ -4861,7 +4956,21 @@
               <w:rPr>
                 <w:rFonts w:ascii="Times New Roman" w:hAnsi="Times New Roman" w:cs="Times New Roman"/>
               </w:rPr>
-              <w:t>PART_NUMBER,CUSTOMER_NAME</w:t>
+              <w:t>PART_</w:t>
+            </w:r>
+            <w:proofErr w:type="gramStart"/>
+            <w:r>
+              <w:rPr>
+                <w:rFonts w:ascii="Times New Roman" w:hAnsi="Times New Roman" w:cs="Times New Roman"/>
+              </w:rPr>
+              <w:t>NUMBER,CUSTOMER</w:t>
+            </w:r>
+            <w:proofErr w:type="gramEnd"/>
+            <w:r>
+              <w:rPr>
+                <w:rFonts w:ascii="Times New Roman" w:hAnsi="Times New Roman" w:cs="Times New Roman"/>
+              </w:rPr>
+              <w:t>_NAME</w:t>
             </w:r>
           </w:p>
           <w:p>
@@ -5053,6 +5162,7 @@
           <w:b/>
           <w:bCs/>
         </w:rPr>
+        <w:lastRenderedPageBreak/>
         <w:t>Main User Interface Wireframe – Search by Part Number – Query Success with Delete Record Selection State</w:t>
       </w:r>
     </w:p>
@@ -5974,36 +6084,6 @@
     <w:p>
       <w:pPr>
         <w:spacing w:after="0" w:line="240" w:lineRule="auto"/>
-        <w:rPr>
-          <w:rFonts w:ascii="Times New Roman" w:hAnsi="Times New Roman" w:cs="Times New Roman"/>
-          <w:b/>
-          <w:bCs/>
-        </w:rPr>
-      </w:pPr>
-    </w:p>
-    <w:p>
-      <w:pPr>
-        <w:spacing w:after="0" w:line="240" w:lineRule="auto"/>
-        <w:rPr>
-          <w:rFonts w:ascii="Times New Roman" w:hAnsi="Times New Roman" w:cs="Times New Roman"/>
-          <w:b/>
-          <w:bCs/>
-        </w:rPr>
-      </w:pPr>
-    </w:p>
-    <w:p>
-      <w:pPr>
-        <w:spacing w:after="0" w:line="240" w:lineRule="auto"/>
-        <w:rPr>
-          <w:rFonts w:ascii="Times New Roman" w:hAnsi="Times New Roman" w:cs="Times New Roman"/>
-          <w:b/>
-          <w:bCs/>
-        </w:rPr>
-      </w:pPr>
-    </w:p>
-    <w:p>
-      <w:pPr>
-        <w:spacing w:after="0" w:line="240" w:lineRule="auto"/>
         <w:jc w:val="center"/>
         <w:rPr>
           <w:rFonts w:ascii="Times New Roman" w:hAnsi="Times New Roman" w:cs="Times New Roman"/>
@@ -6017,6 +6097,523 @@
           <w:b/>
           <w:bCs/>
         </w:rPr>
+        <w:lastRenderedPageBreak/>
+        <w:t>Main User Interface Wireframe – Search by Part Number</w:t>
+      </w:r>
+      <w:r>
+        <w:rPr>
+          <w:rFonts w:ascii="Times New Roman" w:hAnsi="Times New Roman" w:cs="Times New Roman"/>
+          <w:b/>
+          <w:bCs/>
+        </w:rPr>
+        <w:t xml:space="preserve"> in Archive</w:t>
+      </w:r>
+      <w:r>
+        <w:rPr>
+          <w:rFonts w:ascii="Times New Roman" w:hAnsi="Times New Roman" w:cs="Times New Roman"/>
+          <w:b/>
+          <w:bCs/>
+        </w:rPr>
+        <w:t xml:space="preserve"> – Query Success with </w:t>
+      </w:r>
+      <w:r>
+        <w:rPr>
+          <w:rFonts w:ascii="Times New Roman" w:hAnsi="Times New Roman" w:cs="Times New Roman"/>
+          <w:b/>
+          <w:bCs/>
+        </w:rPr>
+        <w:t>Restor</w:t>
+      </w:r>
+      <w:r>
+        <w:rPr>
+          <w:rFonts w:ascii="Times New Roman" w:hAnsi="Times New Roman" w:cs="Times New Roman"/>
+          <w:b/>
+          <w:bCs/>
+        </w:rPr>
+        <w:t>e Record Selection State</w:t>
+      </w:r>
+    </w:p>
+    <w:p>
+      <w:pPr>
+        <w:spacing w:after="0" w:line="240" w:lineRule="auto"/>
+        <w:jc w:val="center"/>
+        <w:rPr>
+          <w:rFonts w:ascii="Times New Roman" w:hAnsi="Times New Roman" w:cs="Times New Roman"/>
+          <w:b/>
+          <w:bCs/>
+        </w:rPr>
+      </w:pPr>
+    </w:p>
+    <w:p>
+      <w:pPr>
+        <w:spacing w:after="0" w:line="240" w:lineRule="auto"/>
+        <w:jc w:val="center"/>
+        <w:rPr>
+          <w:rFonts w:ascii="Times New Roman" w:hAnsi="Times New Roman" w:cs="Times New Roman"/>
+          <w:b/>
+          <w:bCs/>
+        </w:rPr>
+      </w:pPr>
+      <w:r>
+        <w:rPr>
+          <w:rFonts w:ascii="Times New Roman" w:hAnsi="Times New Roman" w:cs="Times New Roman"/>
+          <w:b/>
+          <w:bCs/>
+          <w:noProof/>
+        </w:rPr>
+        <w:drawing>
+          <wp:inline distT="0" distB="0" distL="0" distR="0" wp14:anchorId="77894607" wp14:editId="483CBF74">
+            <wp:extent cx="5943600" cy="3081655"/>
+            <wp:effectExtent l="0" t="0" r="0" b="4445"/>
+            <wp:docPr id="1031222201" name="Picture 2" descr="A screenshot of a computer&#10;&#10;AI-generated content may be incorrect."/>
+            <wp:cNvGraphicFramePr>
+              <a:graphicFrameLocks xmlns:a="http://schemas.openxmlformats.org/drawingml/2006/main" noChangeAspect="1"/>
+            </wp:cNvGraphicFramePr>
+            <a:graphic xmlns:a="http://schemas.openxmlformats.org/drawingml/2006/main">
+              <a:graphicData uri="http://schemas.openxmlformats.org/drawingml/2006/picture">
+                <pic:pic xmlns:pic="http://schemas.openxmlformats.org/drawingml/2006/picture">
+                  <pic:nvPicPr>
+                    <pic:cNvPr id="1031222201" name="Picture 2" descr="A screenshot of a computer&#10;&#10;AI-generated content may be incorrect."/>
+                    <pic:cNvPicPr/>
+                  </pic:nvPicPr>
+                  <pic:blipFill>
+                    <a:blip r:embed="rId19">
+                      <a:extLst>
+                        <a:ext uri="{28A0092B-C50C-407E-A947-70E740481C1C}">
+                          <a14:useLocalDpi xmlns:a14="http://schemas.microsoft.com/office/drawing/2010/main" val="0"/>
+                        </a:ext>
+                      </a:extLst>
+                    </a:blip>
+                    <a:stretch>
+                      <a:fillRect/>
+                    </a:stretch>
+                  </pic:blipFill>
+                  <pic:spPr>
+                    <a:xfrm>
+                      <a:off x="0" y="0"/>
+                      <a:ext cx="5943600" cy="3081655"/>
+                    </a:xfrm>
+                    <a:prstGeom prst="rect">
+                      <a:avLst/>
+                    </a:prstGeom>
+                  </pic:spPr>
+                </pic:pic>
+              </a:graphicData>
+            </a:graphic>
+          </wp:inline>
+        </w:drawing>
+      </w:r>
+    </w:p>
+    <w:p>
+      <w:pPr>
+        <w:spacing w:after="0" w:line="240" w:lineRule="auto"/>
+        <w:jc w:val="center"/>
+        <w:rPr>
+          <w:rFonts w:ascii="Times New Roman" w:hAnsi="Times New Roman" w:cs="Times New Roman"/>
+          <w:b/>
+          <w:bCs/>
+        </w:rPr>
+      </w:pPr>
+    </w:p>
+    <w:tbl>
+      <w:tblPr>
+        <w:tblStyle w:val="TableGrid"/>
+        <w:tblW w:w="0" w:type="auto"/>
+        <w:tblLook w:val="04A0" w:firstRow="1" w:lastRow="0" w:firstColumn="1" w:lastColumn="0" w:noHBand="0" w:noVBand="1"/>
+      </w:tblPr>
+      <w:tblGrid>
+        <w:gridCol w:w="4675"/>
+        <w:gridCol w:w="4675"/>
+      </w:tblGrid>
+      <w:tr>
+        <w:tc>
+          <w:tcPr>
+            <w:tcW w:w="4675" w:type="dxa"/>
+            <w:shd w:val="clear" w:color="auto" w:fill="C1E4F5" w:themeFill="accent1" w:themeFillTint="33"/>
+          </w:tcPr>
+          <w:p>
+            <w:pPr>
+              <w:jc w:val="center"/>
+              <w:rPr>
+                <w:rFonts w:ascii="Times New Roman" w:hAnsi="Times New Roman" w:cs="Times New Roman"/>
+                <w:b/>
+                <w:bCs/>
+              </w:rPr>
+            </w:pPr>
+            <w:r>
+              <w:rPr>
+                <w:rFonts w:ascii="Times New Roman" w:hAnsi="Times New Roman" w:cs="Times New Roman"/>
+                <w:b/>
+                <w:bCs/>
+              </w:rPr>
+              <w:t>User Story</w:t>
+            </w:r>
+          </w:p>
+        </w:tc>
+        <w:tc>
+          <w:tcPr>
+            <w:tcW w:w="4675" w:type="dxa"/>
+            <w:shd w:val="clear" w:color="auto" w:fill="C1E4F5" w:themeFill="accent1" w:themeFillTint="33"/>
+          </w:tcPr>
+          <w:p>
+            <w:pPr>
+              <w:jc w:val="center"/>
+              <w:rPr>
+                <w:rFonts w:ascii="Times New Roman" w:hAnsi="Times New Roman" w:cs="Times New Roman"/>
+                <w:b/>
+                <w:bCs/>
+              </w:rPr>
+            </w:pPr>
+            <w:r>
+              <w:rPr>
+                <w:rFonts w:ascii="Times New Roman" w:hAnsi="Times New Roman" w:cs="Times New Roman"/>
+                <w:b/>
+                <w:bCs/>
+              </w:rPr>
+              <w:t>ERD</w:t>
+            </w:r>
+          </w:p>
+        </w:tc>
+      </w:tr>
+      <w:tr>
+        <w:tc>
+          <w:tcPr>
+            <w:tcW w:w="4675" w:type="dxa"/>
+          </w:tcPr>
+          <w:p>
+            <w:pPr>
+              <w:jc w:val="center"/>
+              <w:rPr>
+                <w:rFonts w:ascii="Times New Roman" w:hAnsi="Times New Roman" w:cs="Times New Roman"/>
+              </w:rPr>
+            </w:pPr>
+            <w:r>
+              <w:rPr>
+                <w:rFonts w:ascii="Times New Roman" w:hAnsi="Times New Roman" w:cs="Times New Roman"/>
+              </w:rPr>
+              <w:t>5</w:t>
+            </w:r>
+          </w:p>
+        </w:tc>
+        <w:tc>
+          <w:tcPr>
+            <w:tcW w:w="4675" w:type="dxa"/>
+          </w:tcPr>
+          <w:p>
+            <w:pPr>
+              <w:rPr>
+                <w:rFonts w:ascii="Times New Roman" w:hAnsi="Times New Roman" w:cs="Times New Roman"/>
+                <w:b/>
+                <w:bCs/>
+              </w:rPr>
+            </w:pPr>
+            <w:r>
+              <w:rPr>
+                <w:rFonts w:ascii="Times New Roman" w:hAnsi="Times New Roman" w:cs="Times New Roman"/>
+                <w:b/>
+                <w:bCs/>
+              </w:rPr>
+              <w:t xml:space="preserve">PART_HISTORY: </w:t>
+            </w:r>
+          </w:p>
+          <w:p>
+            <w:pPr>
+              <w:rPr>
+                <w:rFonts w:ascii="Times New Roman" w:hAnsi="Times New Roman" w:cs="Times New Roman"/>
+              </w:rPr>
+            </w:pPr>
+            <w:r>
+              <w:rPr>
+                <w:rFonts w:ascii="Times New Roman" w:hAnsi="Times New Roman" w:cs="Times New Roman"/>
+              </w:rPr>
+              <w:t xml:space="preserve">PART_NUMBER  </w:t>
+            </w:r>
+          </w:p>
+          <w:p>
+            <w:pPr>
+              <w:rPr>
+                <w:rFonts w:ascii="Times New Roman" w:hAnsi="Times New Roman" w:cs="Times New Roman"/>
+              </w:rPr>
+            </w:pPr>
+            <w:r>
+              <w:rPr>
+                <w:rFonts w:ascii="Times New Roman" w:hAnsi="Times New Roman" w:cs="Times New Roman"/>
+              </w:rPr>
+              <w:t>CUSTOMER_NAME</w:t>
+            </w:r>
+          </w:p>
+          <w:p>
+            <w:pPr>
+              <w:rPr>
+                <w:rFonts w:ascii="Times New Roman" w:hAnsi="Times New Roman" w:cs="Times New Roman"/>
+              </w:rPr>
+            </w:pPr>
+            <w:r>
+              <w:rPr>
+                <w:rFonts w:ascii="Times New Roman" w:hAnsi="Times New Roman" w:cs="Times New Roman"/>
+              </w:rPr>
+              <w:t xml:space="preserve">OPERATOR_NAME         </w:t>
+            </w:r>
+          </w:p>
+          <w:p>
+            <w:pPr>
+              <w:rPr>
+                <w:rFonts w:ascii="Times New Roman" w:hAnsi="Times New Roman" w:cs="Times New Roman"/>
+              </w:rPr>
+            </w:pPr>
+            <w:r>
+              <w:rPr>
+                <w:rFonts w:ascii="Times New Roman" w:hAnsi="Times New Roman" w:cs="Times New Roman"/>
+              </w:rPr>
+              <w:t>QTY</w:t>
+            </w:r>
+          </w:p>
+          <w:p>
+            <w:pPr>
+              <w:rPr>
+                <w:rFonts w:ascii="Times New Roman" w:hAnsi="Times New Roman" w:cs="Times New Roman"/>
+              </w:rPr>
+            </w:pPr>
+            <w:r>
+              <w:rPr>
+                <w:rFonts w:ascii="Times New Roman" w:hAnsi="Times New Roman" w:cs="Times New Roman"/>
+              </w:rPr>
+              <w:t>DATE_DUE</w:t>
+            </w:r>
+          </w:p>
+          <w:p>
+            <w:pPr>
+              <w:rPr>
+                <w:rFonts w:ascii="Times New Roman" w:hAnsi="Times New Roman" w:cs="Times New Roman"/>
+              </w:rPr>
+            </w:pPr>
+            <w:r>
+              <w:rPr>
+                <w:rFonts w:ascii="Times New Roman" w:hAnsi="Times New Roman" w:cs="Times New Roman"/>
+              </w:rPr>
+              <w:t>DATE_RECEIVED</w:t>
+            </w:r>
+          </w:p>
+          <w:p>
+            <w:pPr>
+              <w:rPr>
+                <w:rFonts w:ascii="Times New Roman" w:hAnsi="Times New Roman" w:cs="Times New Roman"/>
+              </w:rPr>
+            </w:pPr>
+            <w:r>
+              <w:rPr>
+                <w:rFonts w:ascii="Times New Roman" w:hAnsi="Times New Roman" w:cs="Times New Roman"/>
+              </w:rPr>
+              <w:t>OPERATIONS</w:t>
+            </w:r>
+          </w:p>
+          <w:p>
+            <w:pPr>
+              <w:rPr>
+                <w:rFonts w:ascii="Times New Roman" w:hAnsi="Times New Roman" w:cs="Times New Roman"/>
+              </w:rPr>
+            </w:pPr>
+            <w:r>
+              <w:rPr>
+                <w:rFonts w:ascii="Times New Roman" w:hAnsi="Times New Roman" w:cs="Times New Roman"/>
+              </w:rPr>
+              <w:t>PURCHASE_ORDER_NUMBER</w:t>
+            </w:r>
+          </w:p>
+          <w:p>
+            <w:pPr>
+              <w:rPr>
+                <w:rFonts w:ascii="Times New Roman" w:hAnsi="Times New Roman" w:cs="Times New Roman"/>
+              </w:rPr>
+            </w:pPr>
+            <w:r>
+              <w:rPr>
+                <w:rFonts w:ascii="Times New Roman" w:hAnsi="Times New Roman" w:cs="Times New Roman"/>
+              </w:rPr>
+              <w:t>TO_DELETE</w:t>
+            </w:r>
+          </w:p>
+        </w:tc>
+      </w:tr>
+    </w:tbl>
+    <w:p>
+      <w:pPr>
+        <w:spacing w:after="0" w:line="240" w:lineRule="auto"/>
+        <w:jc w:val="center"/>
+        <w:rPr>
+          <w:rFonts w:ascii="Times New Roman" w:hAnsi="Times New Roman" w:cs="Times New Roman"/>
+          <w:b/>
+          <w:bCs/>
+        </w:rPr>
+      </w:pPr>
+    </w:p>
+    <w:p>
+      <w:pPr>
+        <w:spacing w:after="0" w:line="240" w:lineRule="auto"/>
+        <w:jc w:val="center"/>
+        <w:rPr>
+          <w:rFonts w:ascii="Times New Roman" w:hAnsi="Times New Roman" w:cs="Times New Roman"/>
+          <w:b/>
+          <w:bCs/>
+        </w:rPr>
+      </w:pPr>
+    </w:p>
+    <w:p>
+      <w:pPr>
+        <w:spacing w:after="0" w:line="240" w:lineRule="auto"/>
+        <w:jc w:val="center"/>
+        <w:rPr>
+          <w:rFonts w:ascii="Times New Roman" w:hAnsi="Times New Roman" w:cs="Times New Roman"/>
+          <w:b/>
+          <w:bCs/>
+        </w:rPr>
+      </w:pPr>
+    </w:p>
+    <w:p>
+      <w:pPr>
+        <w:spacing w:after="0" w:line="240" w:lineRule="auto"/>
+        <w:jc w:val="center"/>
+        <w:rPr>
+          <w:rFonts w:ascii="Times New Roman" w:hAnsi="Times New Roman" w:cs="Times New Roman"/>
+          <w:b/>
+          <w:bCs/>
+        </w:rPr>
+      </w:pPr>
+    </w:p>
+    <w:p>
+      <w:pPr>
+        <w:spacing w:after="0" w:line="240" w:lineRule="auto"/>
+        <w:jc w:val="center"/>
+        <w:rPr>
+          <w:rFonts w:ascii="Times New Roman" w:hAnsi="Times New Roman" w:cs="Times New Roman"/>
+          <w:b/>
+          <w:bCs/>
+        </w:rPr>
+      </w:pPr>
+    </w:p>
+    <w:p>
+      <w:pPr>
+        <w:spacing w:after="0" w:line="240" w:lineRule="auto"/>
+        <w:jc w:val="center"/>
+        <w:rPr>
+          <w:rFonts w:ascii="Times New Roman" w:hAnsi="Times New Roman" w:cs="Times New Roman"/>
+          <w:b/>
+          <w:bCs/>
+        </w:rPr>
+      </w:pPr>
+    </w:p>
+    <w:p>
+      <w:pPr>
+        <w:spacing w:after="0" w:line="240" w:lineRule="auto"/>
+        <w:jc w:val="center"/>
+        <w:rPr>
+          <w:rFonts w:ascii="Times New Roman" w:hAnsi="Times New Roman" w:cs="Times New Roman"/>
+          <w:b/>
+          <w:bCs/>
+        </w:rPr>
+      </w:pPr>
+    </w:p>
+    <w:p>
+      <w:pPr>
+        <w:spacing w:after="0" w:line="240" w:lineRule="auto"/>
+        <w:jc w:val="center"/>
+        <w:rPr>
+          <w:rFonts w:ascii="Times New Roman" w:hAnsi="Times New Roman" w:cs="Times New Roman"/>
+          <w:b/>
+          <w:bCs/>
+        </w:rPr>
+      </w:pPr>
+    </w:p>
+    <w:p>
+      <w:pPr>
+        <w:spacing w:after="0" w:line="240" w:lineRule="auto"/>
+        <w:jc w:val="center"/>
+        <w:rPr>
+          <w:rFonts w:ascii="Times New Roman" w:hAnsi="Times New Roman" w:cs="Times New Roman"/>
+          <w:b/>
+          <w:bCs/>
+        </w:rPr>
+      </w:pPr>
+    </w:p>
+    <w:p>
+      <w:pPr>
+        <w:spacing w:after="0" w:line="240" w:lineRule="auto"/>
+        <w:jc w:val="center"/>
+        <w:rPr>
+          <w:rFonts w:ascii="Times New Roman" w:hAnsi="Times New Roman" w:cs="Times New Roman"/>
+          <w:b/>
+          <w:bCs/>
+        </w:rPr>
+      </w:pPr>
+    </w:p>
+    <w:p>
+      <w:pPr>
+        <w:spacing w:after="0" w:line="240" w:lineRule="auto"/>
+        <w:jc w:val="center"/>
+        <w:rPr>
+          <w:rFonts w:ascii="Times New Roman" w:hAnsi="Times New Roman" w:cs="Times New Roman"/>
+          <w:b/>
+          <w:bCs/>
+        </w:rPr>
+      </w:pPr>
+    </w:p>
+    <w:p>
+      <w:pPr>
+        <w:spacing w:after="0" w:line="240" w:lineRule="auto"/>
+        <w:jc w:val="center"/>
+        <w:rPr>
+          <w:rFonts w:ascii="Times New Roman" w:hAnsi="Times New Roman" w:cs="Times New Roman"/>
+          <w:b/>
+          <w:bCs/>
+        </w:rPr>
+      </w:pPr>
+    </w:p>
+    <w:p>
+      <w:pPr>
+        <w:spacing w:after="0" w:line="240" w:lineRule="auto"/>
+        <w:jc w:val="center"/>
+        <w:rPr>
+          <w:rFonts w:ascii="Times New Roman" w:hAnsi="Times New Roman" w:cs="Times New Roman"/>
+          <w:b/>
+          <w:bCs/>
+        </w:rPr>
+      </w:pPr>
+    </w:p>
+    <w:p>
+      <w:pPr>
+        <w:spacing w:after="0" w:line="240" w:lineRule="auto"/>
+        <w:rPr>
+          <w:rFonts w:ascii="Times New Roman" w:hAnsi="Times New Roman" w:cs="Times New Roman"/>
+          <w:b/>
+          <w:bCs/>
+        </w:rPr>
+      </w:pPr>
+      <w:r>
+        <w:rPr>
+          <w:rFonts w:ascii="Times New Roman" w:hAnsi="Times New Roman" w:cs="Times New Roman"/>
+          <w:b/>
+          <w:bCs/>
+        </w:rPr>
+        <w:t>\</w:t>
+      </w:r>
+    </w:p>
+    <w:p>
+      <w:pPr>
+        <w:spacing w:after="0" w:line="240" w:lineRule="auto"/>
+        <w:jc w:val="center"/>
+        <w:rPr>
+          <w:rFonts w:ascii="Times New Roman" w:hAnsi="Times New Roman" w:cs="Times New Roman"/>
+          <w:b/>
+          <w:bCs/>
+        </w:rPr>
+      </w:pPr>
+      <w:r>
+        <w:rPr>
+          <w:rFonts w:ascii="Times New Roman" w:hAnsi="Times New Roman" w:cs="Times New Roman"/>
+          <w:b/>
+          <w:bCs/>
+        </w:rPr>
+        <w:lastRenderedPageBreak/>
         <w:t>Create Record Interface Wireframe</w:t>
       </w:r>
     </w:p>
@@ -6064,7 +6661,7 @@
                     <pic:cNvPicPr/>
                   </pic:nvPicPr>
                   <pic:blipFill>
-                    <a:blip r:embed="rId19">
+                    <a:blip r:embed="rId20">
                       <a:extLst>
                         <a:ext uri="{28A0092B-C50C-407E-A947-70E740481C1C}">
                           <a14:useLocalDpi xmlns:a14="http://schemas.microsoft.com/office/drawing/2010/main" val="0"/>
@@ -6292,6 +6889,7 @@
         <w:rPr>
           <w:noProof/>
         </w:rPr>
+        <w:lastRenderedPageBreak/>
         <w:drawing>
           <wp:inline distT="0" distB="0" distL="0" distR="0" wp14:anchorId="1939902D" wp14:editId="57E59921">
             <wp:extent cx="5943600" cy="5990590"/>
@@ -6308,7 +6906,7 @@
                     <pic:cNvPicPr/>
                   </pic:nvPicPr>
                   <pic:blipFill>
-                    <a:blip r:embed="rId20"/>
+                    <a:blip r:embed="rId21"/>
                     <a:stretch>
                       <a:fillRect/>
                     </a:stretch>
@@ -6475,6 +7073,7 @@
         <w:rPr>
           <w:noProof/>
         </w:rPr>
+        <w:lastRenderedPageBreak/>
         <w:drawing>
           <wp:inline distT="0" distB="0" distL="0" distR="0" wp14:anchorId="2B58DC61" wp14:editId="09BAD04E">
             <wp:extent cx="5943600" cy="6028055"/>
@@ -6491,7 +7090,7 @@
                     <pic:cNvPicPr/>
                   </pic:nvPicPr>
                   <pic:blipFill>
-                    <a:blip r:embed="rId21"/>
+                    <a:blip r:embed="rId22"/>
                     <a:stretch>
                       <a:fillRect/>
                     </a:stretch>
@@ -6658,6 +7257,7 @@
         <w:rPr>
           <w:noProof/>
         </w:rPr>
+        <w:lastRenderedPageBreak/>
         <w:drawing>
           <wp:inline distT="0" distB="0" distL="0" distR="0" wp14:anchorId="057341B5" wp14:editId="5B7242DC">
             <wp:extent cx="5943600" cy="6481445"/>
@@ -6674,7 +7274,7 @@
                     <pic:cNvPicPr/>
                   </pic:nvPicPr>
                   <pic:blipFill>
-                    <a:blip r:embed="rId22"/>
+                    <a:blip r:embed="rId23"/>
                     <a:stretch>
                       <a:fillRect/>
                     </a:stretch>
@@ -6808,6 +7408,7 @@
         <w:rPr>
           <w:noProof/>
         </w:rPr>
+        <w:lastRenderedPageBreak/>
         <w:drawing>
           <wp:inline distT="0" distB="0" distL="0" distR="0" wp14:anchorId="406A6E5D" wp14:editId="71C9971E">
             <wp:extent cx="5943600" cy="6613525"/>
@@ -6824,7 +7425,7 @@
                     <pic:cNvPicPr/>
                   </pic:nvPicPr>
                   <pic:blipFill>
-                    <a:blip r:embed="rId23"/>
+                    <a:blip r:embed="rId24"/>
                     <a:stretch>
                       <a:fillRect/>
                     </a:stretch>
@@ -6958,6 +7559,7 @@
         <w:rPr>
           <w:noProof/>
         </w:rPr>
+        <w:lastRenderedPageBreak/>
         <w:drawing>
           <wp:inline distT="0" distB="0" distL="0" distR="0" wp14:anchorId="46A7D5A9" wp14:editId="6AD41946">
             <wp:extent cx="5943600" cy="6777990"/>
@@ -6974,7 +7576,7 @@
                     <pic:cNvPicPr/>
                   </pic:nvPicPr>
                   <pic:blipFill>
-                    <a:blip r:embed="rId24"/>
+                    <a:blip r:embed="rId25"/>
                     <a:stretch>
                       <a:fillRect/>
                     </a:stretch>
@@ -7097,6 +7699,7 @@
         <w:rPr>
           <w:noProof/>
         </w:rPr>
+        <w:lastRenderedPageBreak/>
         <w:drawing>
           <wp:inline distT="0" distB="0" distL="0" distR="0" wp14:anchorId="4D26B59E" wp14:editId="6E9CB28A">
             <wp:extent cx="5943600" cy="6741795"/>
@@ -7113,7 +7716,7 @@
                     <pic:cNvPicPr/>
                   </pic:nvPicPr>
                   <pic:blipFill>
-                    <a:blip r:embed="rId25"/>
+                    <a:blip r:embed="rId26"/>
                     <a:stretch>
                       <a:fillRect/>
                     </a:stretch>
@@ -7236,6 +7839,7 @@
         <w:rPr>
           <w:noProof/>
         </w:rPr>
+        <w:lastRenderedPageBreak/>
         <w:drawing>
           <wp:inline distT="0" distB="0" distL="0" distR="0" wp14:anchorId="3B6DCD29" wp14:editId="30282590">
             <wp:extent cx="5943600" cy="6719570"/>
@@ -7252,7 +7856,7 @@
                     <pic:cNvPicPr/>
                   </pic:nvPicPr>
                   <pic:blipFill>
-                    <a:blip r:embed="rId26"/>
+                    <a:blip r:embed="rId27"/>
                     <a:stretch>
                       <a:fillRect/>
                     </a:stretch>
@@ -7375,6 +7979,7 @@
         <w:rPr>
           <w:noProof/>
         </w:rPr>
+        <w:lastRenderedPageBreak/>
         <w:drawing>
           <wp:inline distT="0" distB="0" distL="0" distR="0" wp14:anchorId="416F36E4" wp14:editId="0B9F1456">
             <wp:extent cx="5191125" cy="6038850"/>
@@ -7391,7 +7996,7 @@
                     <pic:cNvPicPr/>
                   </pic:nvPicPr>
                   <pic:blipFill>
-                    <a:blip r:embed="rId27"/>
+                    <a:blip r:embed="rId28"/>
                     <a:stretch>
                       <a:fillRect/>
                     </a:stretch>
@@ -7558,6 +8163,7 @@
         <w:rPr>
           <w:noProof/>
         </w:rPr>
+        <w:lastRenderedPageBreak/>
         <w:drawing>
           <wp:inline distT="0" distB="0" distL="0" distR="0" wp14:anchorId="13A6D0E4" wp14:editId="472A2F75">
             <wp:extent cx="5943600" cy="6859270"/>
@@ -7574,7 +8180,7 @@
                     <pic:cNvPicPr/>
                   </pic:nvPicPr>
                   <pic:blipFill>
-                    <a:blip r:embed="rId28"/>
+                    <a:blip r:embed="rId29"/>
                     <a:stretch>
                       <a:fillRect/>
                     </a:stretch>
@@ -7686,6 +8292,7 @@
         <w:rPr>
           <w:noProof/>
         </w:rPr>
+        <w:lastRenderedPageBreak/>
         <w:drawing>
           <wp:inline distT="0" distB="0" distL="0" distR="0" wp14:anchorId="273AF4CB" wp14:editId="7FA72C76">
             <wp:extent cx="5943600" cy="6941820"/>
@@ -7702,7 +8309,7 @@
                     <pic:cNvPicPr/>
                   </pic:nvPicPr>
                   <pic:blipFill>
-                    <a:blip r:embed="rId29"/>
+                    <a:blip r:embed="rId30"/>
                     <a:stretch>
                       <a:fillRect/>
                     </a:stretch>
@@ -7814,6 +8421,7 @@
         <w:rPr>
           <w:noProof/>
         </w:rPr>
+        <w:lastRenderedPageBreak/>
         <w:drawing>
           <wp:inline distT="0" distB="0" distL="0" distR="0" wp14:anchorId="6C65B18A" wp14:editId="363A1D93">
             <wp:extent cx="5943600" cy="6747510"/>
@@ -7830,7 +8438,7 @@
                     <pic:cNvPicPr/>
                   </pic:nvPicPr>
                   <pic:blipFill>
-                    <a:blip r:embed="rId30"/>
+                    <a:blip r:embed="rId31"/>
                     <a:stretch>
                       <a:fillRect/>
                     </a:stretch>
@@ -7953,6 +8561,7 @@
         <w:rPr>
           <w:noProof/>
         </w:rPr>
+        <w:lastRenderedPageBreak/>
         <w:drawing>
           <wp:inline distT="0" distB="0" distL="0" distR="0" wp14:anchorId="47BDA647" wp14:editId="5AB81ADA">
             <wp:extent cx="5943600" cy="6090920"/>
@@ -7969,7 +8578,7 @@
                     <pic:cNvPicPr/>
                   </pic:nvPicPr>
                   <pic:blipFill>
-                    <a:blip r:embed="rId31"/>
+                    <a:blip r:embed="rId32"/>
                     <a:stretch>
                       <a:fillRect/>
                     </a:stretch>

</xml_diff>

<commit_message>
11/9/2025:  Updates to Wireframe and document
11/9/2025: Updated RESTORE wireframe to match color scheme, added "Search by Part Number in Archive" to selector, added query success indicator to record counter. Added updated RESTORE wireframe to main document.
</commit_message>
<xml_diff>
--- a/Screen Sequence - Wireframe.docx
+++ b/Screen Sequence - Wireframe.docx
@@ -6098,74 +6098,42 @@
           <w:bCs/>
         </w:rPr>
         <w:lastRenderedPageBreak/>
-        <w:t>Main User Interface Wireframe – Search by Part Number</w:t>
+        <w:t>Main User Interface Wireframe – Search by Part Number in Archive – Query Success with Restore Record Selection State</w:t>
       </w:r>
+    </w:p>
+    <w:p>
+      <w:pPr>
+        <w:spacing w:after="0" w:line="240" w:lineRule="auto"/>
+        <w:jc w:val="center"/>
+        <w:rPr>
+          <w:rFonts w:ascii="Times New Roman" w:hAnsi="Times New Roman" w:cs="Times New Roman"/>
+          <w:b/>
+          <w:bCs/>
+        </w:rPr>
+      </w:pPr>
+    </w:p>
+    <w:p>
+      <w:pPr>
+        <w:spacing w:after="0" w:line="240" w:lineRule="auto"/>
+        <w:jc w:val="center"/>
+        <w:rPr>
+          <w:rFonts w:ascii="Times New Roman" w:hAnsi="Times New Roman" w:cs="Times New Roman"/>
+          <w:b/>
+          <w:bCs/>
+        </w:rPr>
+      </w:pPr>
       <w:r>
         <w:rPr>
           <w:rFonts w:ascii="Times New Roman" w:hAnsi="Times New Roman" w:cs="Times New Roman"/>
           <w:b/>
           <w:bCs/>
-        </w:rPr>
-        <w:t xml:space="preserve"> in Archive</w:t>
-      </w:r>
-      <w:r>
-        <w:rPr>
-          <w:rFonts w:ascii="Times New Roman" w:hAnsi="Times New Roman" w:cs="Times New Roman"/>
-          <w:b/>
-          <w:bCs/>
-        </w:rPr>
-        <w:t xml:space="preserve"> – Query Success with </w:t>
-      </w:r>
-      <w:r>
-        <w:rPr>
-          <w:rFonts w:ascii="Times New Roman" w:hAnsi="Times New Roman" w:cs="Times New Roman"/>
-          <w:b/>
-          <w:bCs/>
-        </w:rPr>
-        <w:t>Restor</w:t>
-      </w:r>
-      <w:r>
-        <w:rPr>
-          <w:rFonts w:ascii="Times New Roman" w:hAnsi="Times New Roman" w:cs="Times New Roman"/>
-          <w:b/>
-          <w:bCs/>
-        </w:rPr>
-        <w:t>e Record Selection State</w:t>
-      </w:r>
-    </w:p>
-    <w:p>
-      <w:pPr>
-        <w:spacing w:after="0" w:line="240" w:lineRule="auto"/>
-        <w:jc w:val="center"/>
-        <w:rPr>
-          <w:rFonts w:ascii="Times New Roman" w:hAnsi="Times New Roman" w:cs="Times New Roman"/>
-          <w:b/>
-          <w:bCs/>
-        </w:rPr>
-      </w:pPr>
-    </w:p>
-    <w:p>
-      <w:pPr>
-        <w:spacing w:after="0" w:line="240" w:lineRule="auto"/>
-        <w:jc w:val="center"/>
-        <w:rPr>
-          <w:rFonts w:ascii="Times New Roman" w:hAnsi="Times New Roman" w:cs="Times New Roman"/>
-          <w:b/>
-          <w:bCs/>
-        </w:rPr>
-      </w:pPr>
-      <w:r>
-        <w:rPr>
-          <w:rFonts w:ascii="Times New Roman" w:hAnsi="Times New Roman" w:cs="Times New Roman"/>
-          <w:b/>
-          <w:bCs/>
           <w:noProof/>
         </w:rPr>
         <w:drawing>
-          <wp:inline distT="0" distB="0" distL="0" distR="0" wp14:anchorId="77894607" wp14:editId="483CBF74">
-            <wp:extent cx="5943600" cy="3081655"/>
-            <wp:effectExtent l="0" t="0" r="0" b="4445"/>
-            <wp:docPr id="1031222201" name="Picture 2" descr="A screenshot of a computer&#10;&#10;AI-generated content may be incorrect."/>
+          <wp:inline distT="0" distB="0" distL="0" distR="0" wp14:anchorId="3358DC32" wp14:editId="04AA1482">
+            <wp:extent cx="5943600" cy="3084195"/>
+            <wp:effectExtent l="0" t="0" r="0" b="1905"/>
+            <wp:docPr id="1471291426" name="Picture 1" descr="A screenshot of a computer&#10;&#10;AI-generated content may be incorrect."/>
             <wp:cNvGraphicFramePr>
               <a:graphicFrameLocks xmlns:a="http://schemas.openxmlformats.org/drawingml/2006/main" noChangeAspect="1"/>
             </wp:cNvGraphicFramePr>
@@ -6173,7 +6141,7 @@
               <a:graphicData uri="http://schemas.openxmlformats.org/drawingml/2006/picture">
                 <pic:pic xmlns:pic="http://schemas.openxmlformats.org/drawingml/2006/picture">
                   <pic:nvPicPr>
-                    <pic:cNvPr id="1031222201" name="Picture 2" descr="A screenshot of a computer&#10;&#10;AI-generated content may be incorrect."/>
+                    <pic:cNvPr id="1471291426" name="Picture 1" descr="A screenshot of a computer&#10;&#10;AI-generated content may be incorrect."/>
                     <pic:cNvPicPr/>
                   </pic:nvPicPr>
                   <pic:blipFill>
@@ -6191,7 +6159,7 @@
                   <pic:spPr>
                     <a:xfrm>
                       <a:off x="0" y="0"/>
-                      <a:ext cx="5943600" cy="3081655"/>
+                      <a:ext cx="5943600" cy="3084195"/>
                     </a:xfrm>
                     <a:prstGeom prst="rect">
                       <a:avLst/>

</xml_diff>